<commit_message>
browser support for some modern CSS properties
</commit_message>
<xml_diff>
--- a/Resources/Advanced CSS and Sass.docx
+++ b/Resources/Advanced CSS and Sass.docx
@@ -14204,19 +14204,7 @@
         <w:rPr>
           <w:rFonts w:ascii="Segoe UI" w:hAnsi="Segoe UI" w:cs="Segoe UI"/>
         </w:rPr>
-        <w:t>P</w:t>
-      </w:r>
-      <w:r>
-        <w:rPr>
-          <w:rFonts w:ascii="Segoe UI" w:hAnsi="Segoe UI" w:cs="Segoe UI"/>
-        </w:rPr>
-        <w:t>hones usually</w:t>
-      </w:r>
-      <w:r>
-        <w:rPr>
-          <w:rFonts w:ascii="Segoe UI" w:hAnsi="Segoe UI" w:cs="Segoe UI"/>
-        </w:rPr>
-        <w:t xml:space="preserve"> </w:t>
+        <w:t xml:space="preserve">Phones usually </w:t>
       </w:r>
       <w:r>
         <w:rPr>
@@ -16683,270 +16671,1684 @@
           <w:rFonts w:ascii="Segoe UI" w:hAnsi="Segoe UI" w:cs="Segoe UI"/>
         </w:rPr>
       </w:pPr>
+      <w:r>
+        <w:rPr>
+          <w:rFonts w:ascii="Segoe UI" w:hAnsi="Segoe UI" w:cs="Segoe UI"/>
+        </w:rPr>
+        <w:t xml:space="preserve">And so, with </w:t>
+      </w:r>
+      <w:r>
+        <w:rPr>
+          <w:rFonts w:ascii="Segoe UI" w:hAnsi="Segoe UI" w:cs="Segoe UI"/>
+        </w:rPr>
+        <w:t>the ‘sizes’</w:t>
+      </w:r>
+      <w:r>
+        <w:rPr>
+          <w:rFonts w:ascii="Segoe UI" w:hAnsi="Segoe UI" w:cs="Segoe UI"/>
+        </w:rPr>
+        <w:t xml:space="preserve"> information, together with </w:t>
+      </w:r>
+      <w:r>
+        <w:rPr>
+          <w:rFonts w:ascii="Segoe UI" w:hAnsi="Segoe UI" w:cs="Segoe UI"/>
+        </w:rPr>
+        <w:t>t</w:t>
+      </w:r>
+      <w:r>
+        <w:rPr>
+          <w:rFonts w:ascii="Segoe UI" w:hAnsi="Segoe UI" w:cs="Segoe UI"/>
+        </w:rPr>
+        <w:t xml:space="preserve">he width descriptor, the browser can then figure out which is the perfect image </w:t>
+      </w:r>
+      <w:r>
+        <w:rPr>
+          <w:rFonts w:ascii="Segoe UI" w:hAnsi="Segoe UI" w:cs="Segoe UI"/>
+        </w:rPr>
+        <w:t>to use for the current view</w:t>
+      </w:r>
+      <w:r>
+        <w:rPr>
+          <w:rFonts w:ascii="Segoe UI" w:hAnsi="Segoe UI" w:cs="Segoe UI"/>
+        </w:rPr>
+        <w:t>port width and the current display resolution.</w:t>
+      </w:r>
+    </w:p>
+    <w:p>
+      <w:pPr>
+        <w:pStyle w:val="ListParagraph"/>
+        <w:numPr>
+          <w:ilvl w:val="0"/>
+          <w:numId w:val="45"/>
+        </w:numPr>
+        <w:rPr>
+          <w:rFonts w:ascii="Segoe UI" w:hAnsi="Segoe UI" w:cs="Segoe UI"/>
+        </w:rPr>
+      </w:pPr>
+      <w:r>
+        <w:rPr>
+          <w:rFonts w:ascii="Segoe UI" w:hAnsi="Segoe UI" w:cs="Segoe UI"/>
+        </w:rPr>
+        <w:t xml:space="preserve">Basically </w:t>
+      </w:r>
+      <w:r>
+        <w:rPr>
+          <w:rFonts w:ascii="Segoe UI" w:hAnsi="Segoe UI" w:cs="Segoe UI"/>
+        </w:rPr>
+        <w:t>for 'sizes' we pass a list of break</w:t>
+      </w:r>
+      <w:r>
+        <w:rPr>
+          <w:rFonts w:ascii="Segoe UI" w:hAnsi="Segoe UI" w:cs="Segoe UI"/>
+        </w:rPr>
+        <w:t xml:space="preserve">points </w:t>
+      </w:r>
+      <w:r>
+        <w:rPr>
+          <w:rFonts w:ascii="Segoe UI" w:hAnsi="Segoe UI" w:cs="Segoe UI"/>
+        </w:rPr>
+        <w:t>t</w:t>
+      </w:r>
+      <w:r>
+        <w:rPr>
+          <w:rFonts w:ascii="Segoe UI" w:hAnsi="Segoe UI" w:cs="Segoe UI"/>
+        </w:rPr>
+        <w:t xml:space="preserve">hat we define and approximate width of the image </w:t>
+      </w:r>
+      <w:r>
+        <w:rPr>
+          <w:rFonts w:ascii="Segoe UI" w:hAnsi="Segoe UI" w:cs="Segoe UI"/>
+        </w:rPr>
+        <w:t>at those breakpoints</w:t>
+      </w:r>
+      <w:r>
+        <w:rPr>
+          <w:rFonts w:ascii="Segoe UI" w:hAnsi="Segoe UI" w:cs="Segoe UI"/>
+        </w:rPr>
+        <w:t>.</w:t>
+      </w:r>
+      <w:r>
+        <w:rPr>
+          <w:rFonts w:ascii="Segoe UI" w:hAnsi="Segoe UI" w:cs="Segoe UI"/>
+        </w:rPr>
+        <w:br/>
+      </w:r>
+      <w:r>
+        <w:rPr>
+          <w:rFonts w:ascii="Segoe UI" w:hAnsi="Segoe UI" w:cs="Segoe UI"/>
+        </w:rPr>
+        <w:t xml:space="preserve">E.g. For breakpoint 900px, considering the image width is 171px (use </w:t>
+      </w:r>
+      <w:proofErr w:type="spellStart"/>
+      <w:r>
+        <w:rPr>
+          <w:rFonts w:ascii="Segoe UI" w:hAnsi="Segoe UI" w:cs="Segoe UI"/>
+        </w:rPr>
+        <w:t>devtools</w:t>
+      </w:r>
+      <w:proofErr w:type="spellEnd"/>
+      <w:r>
+        <w:rPr>
+          <w:rFonts w:ascii="Segoe UI" w:hAnsi="Segoe UI" w:cs="Segoe UI"/>
+        </w:rPr>
+        <w:t xml:space="preserve"> at 900px),</w:t>
+      </w:r>
+      <w:r>
+        <w:rPr>
+          <w:rFonts w:ascii="Segoe UI" w:hAnsi="Segoe UI" w:cs="Segoe UI"/>
+        </w:rPr>
+        <w:tab/>
+        <w:t xml:space="preserve">hence 171/900 = 0.19 = </w:t>
+      </w:r>
+      <w:proofErr w:type="spellStart"/>
+      <w:r>
+        <w:rPr>
+          <w:rFonts w:ascii="Segoe UI" w:hAnsi="Segoe UI" w:cs="Segoe UI"/>
+        </w:rPr>
+        <w:t>approx</w:t>
+      </w:r>
+      <w:proofErr w:type="spellEnd"/>
+      <w:r>
+        <w:rPr>
+          <w:rFonts w:ascii="Segoe UI" w:hAnsi="Segoe UI" w:cs="Segoe UI"/>
+        </w:rPr>
+        <w:t xml:space="preserve"> 20%, so 20vw </w:t>
+      </w:r>
+      <w:r>
+        <w:rPr>
+          <w:rFonts w:ascii="Segoe UI" w:hAnsi="Segoe UI" w:cs="Segoe UI"/>
+        </w:rPr>
+        <w:br/>
+        <w:t xml:space="preserve">      </w:t>
+      </w:r>
+      <w:proofErr w:type="gramStart"/>
+      <w:r>
+        <w:rPr>
+          <w:rFonts w:ascii="Segoe UI" w:hAnsi="Segoe UI" w:cs="Segoe UI"/>
+        </w:rPr>
+        <w:t>For</w:t>
+      </w:r>
+      <w:proofErr w:type="gramEnd"/>
+      <w:r>
+        <w:rPr>
+          <w:rFonts w:ascii="Segoe UI" w:hAnsi="Segoe UI" w:cs="Segoe UI"/>
+        </w:rPr>
+        <w:t xml:space="preserve"> breakpoint 600px, considering the image width is 171px,</w:t>
+      </w:r>
+      <w:r>
+        <w:rPr>
+          <w:rFonts w:ascii="Segoe UI" w:hAnsi="Segoe UI" w:cs="Segoe UI"/>
+        </w:rPr>
+        <w:br/>
+      </w:r>
+      <w:r>
+        <w:rPr>
+          <w:rFonts w:ascii="Segoe UI" w:hAnsi="Segoe UI" w:cs="Segoe UI"/>
+        </w:rPr>
+        <w:tab/>
+        <w:t xml:space="preserve">hence 171/600 = 0.285 = </w:t>
+      </w:r>
+      <w:proofErr w:type="spellStart"/>
+      <w:r>
+        <w:rPr>
+          <w:rFonts w:ascii="Segoe UI" w:hAnsi="Segoe UI" w:cs="Segoe UI"/>
+        </w:rPr>
+        <w:t>approx</w:t>
+      </w:r>
+      <w:proofErr w:type="spellEnd"/>
+      <w:r>
+        <w:rPr>
+          <w:rFonts w:ascii="Segoe UI" w:hAnsi="Segoe UI" w:cs="Segoe UI"/>
+        </w:rPr>
+        <w:t xml:space="preserve"> 30%, so 30vw</w:t>
+      </w:r>
+      <w:r>
+        <w:rPr>
+          <w:rFonts w:ascii="Segoe UI" w:hAnsi="Segoe UI" w:cs="Segoe UI"/>
+        </w:rPr>
+        <w:br/>
+        <w:t xml:space="preserve">    </w:t>
+      </w:r>
+      <w:r>
+        <w:rPr>
+          <w:rFonts w:ascii="Segoe UI" w:hAnsi="Segoe UI" w:cs="Segoe UI"/>
+        </w:rPr>
+        <w:t xml:space="preserve"> Then default size (desktop version), considering image width is 291px</w:t>
+      </w:r>
+      <w:r>
+        <w:rPr>
+          <w:rFonts w:ascii="Segoe UI" w:hAnsi="Segoe UI" w:cs="Segoe UI"/>
+        </w:rPr>
+        <w:br/>
+      </w:r>
+      <w:r>
+        <w:rPr>
+          <w:rFonts w:ascii="Segoe UI" w:hAnsi="Segoe UI" w:cs="Segoe UI"/>
+        </w:rPr>
+        <w:tab/>
+        <w:t>so using 300px (</w:t>
+      </w:r>
+      <w:proofErr w:type="spellStart"/>
+      <w:r>
+        <w:rPr>
+          <w:rFonts w:ascii="Segoe UI" w:hAnsi="Segoe UI" w:cs="Segoe UI"/>
+        </w:rPr>
+        <w:t>approx</w:t>
+      </w:r>
+      <w:proofErr w:type="spellEnd"/>
+      <w:r>
+        <w:rPr>
+          <w:rFonts w:ascii="Segoe UI" w:hAnsi="Segoe UI" w:cs="Segoe UI"/>
+        </w:rPr>
+        <w:t>). This is used when none of previous breakpoints apply.</w:t>
+      </w:r>
+    </w:p>
+    <w:p>
+      <w:pPr>
+        <w:pStyle w:val="ListParagraph"/>
+        <w:numPr>
+          <w:ilvl w:val="0"/>
+          <w:numId w:val="45"/>
+        </w:numPr>
+        <w:rPr>
+          <w:rFonts w:ascii="Segoe UI" w:hAnsi="Segoe UI" w:cs="Segoe UI"/>
+        </w:rPr>
+      </w:pPr>
+      <w:r>
+        <w:rPr>
+          <w:rFonts w:ascii="Segoe UI" w:hAnsi="Segoe UI" w:cs="Segoe UI"/>
+        </w:rPr>
+        <w:t>Final &lt;</w:t>
+      </w:r>
+      <w:proofErr w:type="spellStart"/>
+      <w:r>
+        <w:rPr>
+          <w:rFonts w:ascii="Segoe UI" w:hAnsi="Segoe UI" w:cs="Segoe UI"/>
+        </w:rPr>
+        <w:t>img</w:t>
+      </w:r>
+      <w:proofErr w:type="spellEnd"/>
+      <w:r>
+        <w:rPr>
+          <w:rFonts w:ascii="Segoe UI" w:hAnsi="Segoe UI" w:cs="Segoe UI"/>
+        </w:rPr>
+        <w:t>&gt; tag with both Resolution &amp; Density Switching.</w:t>
+      </w:r>
+    </w:p>
+    <w:p>
+      <w:pPr>
+        <w:pStyle w:val="ListParagraph"/>
+        <w:shd w:val="clear" w:color="auto" w:fill="1E1E1E"/>
+        <w:spacing w:after="0" w:line="285" w:lineRule="atLeast"/>
+        <w:rPr>
+          <w:rFonts w:ascii="Consolas" w:eastAsia="Times New Roman" w:hAnsi="Consolas" w:cs="Consolas"/>
+          <w:color w:val="D4D4D4"/>
+        </w:rPr>
+      </w:pPr>
+      <w:r>
+        <w:rPr>
+          <w:rFonts w:ascii="Consolas" w:eastAsia="Times New Roman" w:hAnsi="Consolas" w:cs="Consolas"/>
+          <w:color w:val="808080"/>
+        </w:rPr>
+        <w:t>&lt;</w:t>
+      </w:r>
+      <w:proofErr w:type="spellStart"/>
+      <w:r>
+        <w:rPr>
+          <w:rFonts w:ascii="Consolas" w:eastAsia="Times New Roman" w:hAnsi="Consolas" w:cs="Consolas"/>
+          <w:color w:val="569CD6"/>
+        </w:rPr>
+        <w:t>img</w:t>
+      </w:r>
+      <w:proofErr w:type="spellEnd"/>
+      <w:r>
+        <w:rPr>
+          <w:rFonts w:ascii="Consolas" w:eastAsia="Times New Roman" w:hAnsi="Consolas" w:cs="Consolas"/>
+          <w:color w:val="D4D4D4"/>
+        </w:rPr>
+        <w:t> </w:t>
+      </w:r>
+      <w:proofErr w:type="spellStart"/>
+      <w:r>
+        <w:rPr>
+          <w:rFonts w:ascii="Consolas" w:eastAsia="Times New Roman" w:hAnsi="Consolas" w:cs="Consolas"/>
+          <w:color w:val="9CDCFE"/>
+        </w:rPr>
+        <w:t>srcset</w:t>
+      </w:r>
+      <w:proofErr w:type="spellEnd"/>
+      <w:r>
+        <w:rPr>
+          <w:rFonts w:ascii="Consolas" w:eastAsia="Times New Roman" w:hAnsi="Consolas" w:cs="Consolas"/>
+          <w:color w:val="D4D4D4"/>
+        </w:rPr>
+        <w:t>=</w:t>
+      </w:r>
+      <w:r>
+        <w:rPr>
+          <w:rFonts w:ascii="Consolas" w:eastAsia="Times New Roman" w:hAnsi="Consolas" w:cs="Consolas"/>
+          <w:color w:val="CE9178"/>
+        </w:rPr>
+        <w:t>"</w:t>
+      </w:r>
+      <w:proofErr w:type="spellStart"/>
+      <w:r>
+        <w:rPr>
+          <w:rFonts w:ascii="Consolas" w:eastAsia="Times New Roman" w:hAnsi="Consolas" w:cs="Consolas"/>
+          <w:color w:val="CE9178"/>
+        </w:rPr>
+        <w:t>img</w:t>
+      </w:r>
+      <w:proofErr w:type="spellEnd"/>
+      <w:r>
+        <w:rPr>
+          <w:rFonts w:ascii="Consolas" w:eastAsia="Times New Roman" w:hAnsi="Consolas" w:cs="Consolas"/>
+          <w:color w:val="CE9178"/>
+        </w:rPr>
+        <w:t>/nat-1.jpg 300w, </w:t>
+      </w:r>
+      <w:proofErr w:type="spellStart"/>
+      <w:r>
+        <w:rPr>
+          <w:rFonts w:ascii="Consolas" w:eastAsia="Times New Roman" w:hAnsi="Consolas" w:cs="Consolas"/>
+          <w:color w:val="CE9178"/>
+        </w:rPr>
+        <w:t>img</w:t>
+      </w:r>
+      <w:proofErr w:type="spellEnd"/>
+      <w:r>
+        <w:rPr>
+          <w:rFonts w:ascii="Consolas" w:eastAsia="Times New Roman" w:hAnsi="Consolas" w:cs="Consolas"/>
+          <w:color w:val="CE9178"/>
+        </w:rPr>
+        <w:t>/nat-1-large.jpg 1000w"</w:t>
+      </w:r>
+    </w:p>
+    <w:p>
+      <w:pPr>
+        <w:pStyle w:val="ListParagraph"/>
+        <w:shd w:val="clear" w:color="auto" w:fill="1E1E1E"/>
+        <w:spacing w:after="0" w:line="285" w:lineRule="atLeast"/>
+        <w:rPr>
+          <w:rFonts w:ascii="Consolas" w:eastAsia="Times New Roman" w:hAnsi="Consolas" w:cs="Consolas"/>
+          <w:color w:val="D4D4D4"/>
+        </w:rPr>
+      </w:pPr>
+      <w:r>
+        <w:rPr>
+          <w:rFonts w:ascii="Consolas" w:eastAsia="Times New Roman" w:hAnsi="Consolas" w:cs="Consolas"/>
+          <w:color w:val="D4D4D4"/>
+        </w:rPr>
+        <w:t>    </w:t>
+      </w:r>
+      <w:r>
+        <w:rPr>
+          <w:rFonts w:ascii="Consolas" w:eastAsia="Times New Roman" w:hAnsi="Consolas" w:cs="Consolas"/>
+          <w:color w:val="D4D4D4"/>
+        </w:rPr>
+        <w:t xml:space="preserve"> </w:t>
+      </w:r>
+      <w:r>
+        <w:rPr>
+          <w:rFonts w:ascii="Consolas" w:eastAsia="Times New Roman" w:hAnsi="Consolas" w:cs="Consolas"/>
+          <w:color w:val="9CDCFE"/>
+        </w:rPr>
+        <w:t>sizes</w:t>
+      </w:r>
+      <w:r>
+        <w:rPr>
+          <w:rFonts w:ascii="Consolas" w:eastAsia="Times New Roman" w:hAnsi="Consolas" w:cs="Consolas"/>
+          <w:color w:val="D4D4D4"/>
+        </w:rPr>
+        <w:t>=</w:t>
+      </w:r>
+      <w:r>
+        <w:rPr>
+          <w:rFonts w:ascii="Consolas" w:eastAsia="Times New Roman" w:hAnsi="Consolas" w:cs="Consolas"/>
+          <w:color w:val="CE9178"/>
+        </w:rPr>
+        <w:t>"(max-width: 900px) 20vw, (max-width: 600px) 30vw, 300px"</w:t>
+      </w:r>
+    </w:p>
+    <w:p>
+      <w:pPr>
+        <w:pStyle w:val="ListParagraph"/>
+        <w:shd w:val="clear" w:color="auto" w:fill="1E1E1E"/>
+        <w:spacing w:after="0" w:line="285" w:lineRule="atLeast"/>
+        <w:rPr>
+          <w:rFonts w:ascii="Consolas" w:eastAsia="Times New Roman" w:hAnsi="Consolas" w:cs="Consolas"/>
+          <w:color w:val="D4D4D4"/>
+        </w:rPr>
+      </w:pPr>
+      <w:r>
+        <w:rPr>
+          <w:rFonts w:ascii="Consolas" w:eastAsia="Times New Roman" w:hAnsi="Consolas" w:cs="Consolas"/>
+          <w:color w:val="D4D4D4"/>
+        </w:rPr>
+        <w:t>    </w:t>
+      </w:r>
+      <w:r>
+        <w:rPr>
+          <w:rFonts w:ascii="Consolas" w:eastAsia="Times New Roman" w:hAnsi="Consolas" w:cs="Consolas"/>
+          <w:color w:val="D4D4D4"/>
+        </w:rPr>
+        <w:t xml:space="preserve"> </w:t>
+      </w:r>
+      <w:proofErr w:type="gramStart"/>
+      <w:r>
+        <w:rPr>
+          <w:rFonts w:ascii="Consolas" w:eastAsia="Times New Roman" w:hAnsi="Consolas" w:cs="Consolas"/>
+          <w:color w:val="9CDCFE"/>
+        </w:rPr>
+        <w:t>alt</w:t>
+      </w:r>
+      <w:proofErr w:type="gramEnd"/>
+      <w:r>
+        <w:rPr>
+          <w:rFonts w:ascii="Consolas" w:eastAsia="Times New Roman" w:hAnsi="Consolas" w:cs="Consolas"/>
+          <w:color w:val="D4D4D4"/>
+        </w:rPr>
+        <w:t>=</w:t>
+      </w:r>
+      <w:r>
+        <w:rPr>
+          <w:rFonts w:ascii="Consolas" w:eastAsia="Times New Roman" w:hAnsi="Consolas" w:cs="Consolas"/>
+          <w:color w:val="CE9178"/>
+        </w:rPr>
+        <w:t>"Photo 1"</w:t>
+      </w:r>
+      <w:r>
+        <w:rPr>
+          <w:rFonts w:ascii="Consolas" w:eastAsia="Times New Roman" w:hAnsi="Consolas" w:cs="Consolas"/>
+          <w:color w:val="D4D4D4"/>
+        </w:rPr>
+        <w:t> </w:t>
+      </w:r>
+    </w:p>
+    <w:p>
+      <w:pPr>
+        <w:pStyle w:val="ListParagraph"/>
+        <w:shd w:val="clear" w:color="auto" w:fill="1E1E1E"/>
+        <w:spacing w:after="0" w:line="285" w:lineRule="atLeast"/>
+        <w:rPr>
+          <w:rFonts w:ascii="Consolas" w:eastAsia="Times New Roman" w:hAnsi="Consolas" w:cs="Consolas"/>
+          <w:color w:val="D4D4D4"/>
+        </w:rPr>
+      </w:pPr>
+      <w:r>
+        <w:rPr>
+          <w:rFonts w:ascii="Consolas" w:eastAsia="Times New Roman" w:hAnsi="Consolas" w:cs="Consolas"/>
+          <w:color w:val="D4D4D4"/>
+        </w:rPr>
+        <w:t>    </w:t>
+      </w:r>
+      <w:r>
+        <w:rPr>
+          <w:rFonts w:ascii="Consolas" w:eastAsia="Times New Roman" w:hAnsi="Consolas" w:cs="Consolas"/>
+          <w:color w:val="D4D4D4"/>
+        </w:rPr>
+        <w:t xml:space="preserve"> </w:t>
+      </w:r>
+      <w:proofErr w:type="spellStart"/>
+      <w:proofErr w:type="gramStart"/>
+      <w:r>
+        <w:rPr>
+          <w:rFonts w:ascii="Consolas" w:eastAsia="Times New Roman" w:hAnsi="Consolas" w:cs="Consolas"/>
+          <w:color w:val="9CDCFE"/>
+        </w:rPr>
+        <w:t>src</w:t>
+      </w:r>
+      <w:proofErr w:type="spellEnd"/>
+      <w:proofErr w:type="gramEnd"/>
+      <w:r>
+        <w:rPr>
+          <w:rFonts w:ascii="Consolas" w:eastAsia="Times New Roman" w:hAnsi="Consolas" w:cs="Consolas"/>
+          <w:color w:val="D4D4D4"/>
+        </w:rPr>
+        <w:t>=</w:t>
+      </w:r>
+      <w:r>
+        <w:rPr>
+          <w:rFonts w:ascii="Consolas" w:eastAsia="Times New Roman" w:hAnsi="Consolas" w:cs="Consolas"/>
+          <w:color w:val="CE9178"/>
+        </w:rPr>
+        <w:t>"</w:t>
+      </w:r>
+      <w:proofErr w:type="spellStart"/>
+      <w:r>
+        <w:rPr>
+          <w:rFonts w:ascii="Consolas" w:eastAsia="Times New Roman" w:hAnsi="Consolas" w:cs="Consolas"/>
+          <w:color w:val="CE9178"/>
+        </w:rPr>
+        <w:t>img</w:t>
+      </w:r>
+      <w:proofErr w:type="spellEnd"/>
+      <w:r>
+        <w:rPr>
+          <w:rFonts w:ascii="Consolas" w:eastAsia="Times New Roman" w:hAnsi="Consolas" w:cs="Consolas"/>
+          <w:color w:val="CE9178"/>
+        </w:rPr>
+        <w:t>/nat-1-large.jpg"</w:t>
+      </w:r>
+      <w:r>
+        <w:rPr>
+          <w:rFonts w:ascii="Consolas" w:eastAsia="Times New Roman" w:hAnsi="Consolas" w:cs="Consolas"/>
+          <w:color w:val="808080"/>
+        </w:rPr>
+        <w:t>&gt;</w:t>
+      </w:r>
+    </w:p>
+    <w:p>
+      <w:pPr>
+        <w:pStyle w:val="ListParagraph"/>
+        <w:rPr>
+          <w:rFonts w:ascii="Segoe UI" w:hAnsi="Segoe UI" w:cs="Segoe UI"/>
+        </w:rPr>
+      </w:pPr>
+    </w:p>
+    <w:p>
+      <w:pPr>
+        <w:pStyle w:val="ListParagraph"/>
+        <w:numPr>
+          <w:ilvl w:val="0"/>
+          <w:numId w:val="45"/>
+        </w:numPr>
+        <w:rPr>
+          <w:rFonts w:ascii="Segoe UI" w:hAnsi="Segoe UI" w:cs="Segoe UI"/>
+        </w:rPr>
+      </w:pPr>
+      <w:r>
+        <w:rPr>
+          <w:rFonts w:ascii="Segoe UI" w:hAnsi="Segoe UI" w:cs="Segoe UI"/>
+        </w:rPr>
+        <w:t xml:space="preserve">This entire </w:t>
+      </w:r>
+      <w:proofErr w:type="spellStart"/>
+      <w:r>
+        <w:rPr>
+          <w:rFonts w:ascii="Segoe UI" w:hAnsi="Segoe UI" w:cs="Segoe UI"/>
+        </w:rPr>
+        <w:t>img</w:t>
+      </w:r>
+      <w:proofErr w:type="spellEnd"/>
+      <w:r>
+        <w:rPr>
+          <w:rFonts w:ascii="Segoe UI" w:hAnsi="Segoe UI" w:cs="Segoe UI"/>
+        </w:rPr>
+        <w:t xml:space="preserve"> element will take care of actually both resolution </w:t>
+      </w:r>
+      <w:r>
+        <w:rPr>
+          <w:rFonts w:ascii="Segoe UI" w:hAnsi="Segoe UI" w:cs="Segoe UI"/>
+        </w:rPr>
+        <w:t xml:space="preserve">switching and density switching since </w:t>
+      </w:r>
+      <w:r>
+        <w:rPr>
+          <w:rFonts w:ascii="Segoe UI" w:hAnsi="Segoe UI" w:cs="Segoe UI"/>
+        </w:rPr>
+        <w:t xml:space="preserve">we </w:t>
+      </w:r>
+      <w:r>
+        <w:rPr>
+          <w:rFonts w:ascii="Segoe UI" w:hAnsi="Segoe UI" w:cs="Segoe UI"/>
+        </w:rPr>
+        <w:t>are giving</w:t>
+      </w:r>
+      <w:r>
+        <w:rPr>
+          <w:rFonts w:ascii="Segoe UI" w:hAnsi="Segoe UI" w:cs="Segoe UI"/>
+        </w:rPr>
+        <w:t xml:space="preserve"> the browser enough information to figure out exactly what to do</w:t>
+      </w:r>
+      <w:r>
+        <w:rPr>
+          <w:rFonts w:ascii="Segoe UI" w:hAnsi="Segoe UI" w:cs="Segoe UI"/>
+        </w:rPr>
+        <w:t xml:space="preserve"> </w:t>
+      </w:r>
+      <w:r>
+        <w:rPr>
+          <w:rFonts w:ascii="Segoe UI" w:hAnsi="Segoe UI" w:cs="Segoe UI"/>
+        </w:rPr>
+        <w:t>depending on both the view port width and the pixel density, so the screen resolution.</w:t>
+      </w:r>
+    </w:p>
+    <w:p>
+      <w:pPr>
+        <w:pStyle w:val="ListParagraph"/>
+        <w:numPr>
+          <w:ilvl w:val="0"/>
+          <w:numId w:val="45"/>
+        </w:numPr>
+        <w:rPr>
+          <w:rFonts w:ascii="Segoe UI" w:hAnsi="Segoe UI" w:cs="Segoe UI"/>
+        </w:rPr>
+      </w:pPr>
+      <w:r>
+        <w:rPr>
+          <w:rFonts w:ascii="Segoe UI" w:hAnsi="Segoe UI" w:cs="Segoe UI"/>
+        </w:rPr>
+        <w:t xml:space="preserve">Note: It is important to also provide </w:t>
+      </w:r>
+      <w:proofErr w:type="spellStart"/>
+      <w:r>
+        <w:rPr>
+          <w:rFonts w:ascii="Consolas" w:hAnsi="Consolas" w:cs="Consolas"/>
+        </w:rPr>
+        <w:t>src</w:t>
+      </w:r>
+      <w:proofErr w:type="spellEnd"/>
+      <w:r>
+        <w:rPr>
+          <w:rFonts w:ascii="Segoe UI" w:hAnsi="Segoe UI" w:cs="Segoe UI"/>
+        </w:rPr>
+        <w:t xml:space="preserve"> attribute along with </w:t>
+      </w:r>
+      <w:proofErr w:type="spellStart"/>
+      <w:r>
+        <w:rPr>
+          <w:rFonts w:ascii="Consolas" w:hAnsi="Consolas" w:cs="Consolas"/>
+        </w:rPr>
+        <w:t>srcset</w:t>
+      </w:r>
+      <w:proofErr w:type="spellEnd"/>
+      <w:r>
+        <w:rPr>
+          <w:rFonts w:ascii="Segoe UI" w:hAnsi="Segoe UI" w:cs="Segoe UI"/>
+        </w:rPr>
+        <w:t xml:space="preserve"> and </w:t>
+      </w:r>
+      <w:r>
+        <w:rPr>
+          <w:rFonts w:ascii="Consolas" w:hAnsi="Consolas" w:cs="Consolas"/>
+        </w:rPr>
+        <w:t>sizes</w:t>
+      </w:r>
+      <w:r>
+        <w:rPr>
+          <w:rFonts w:ascii="Segoe UI" w:hAnsi="Segoe UI" w:cs="Segoe UI"/>
+        </w:rPr>
+        <w:t xml:space="preserve">, </w:t>
+      </w:r>
+      <w:r>
+        <w:rPr>
+          <w:rFonts w:ascii="Segoe UI" w:hAnsi="Segoe UI" w:cs="Segoe UI"/>
+        </w:rPr>
+        <w:t>in case</w:t>
+      </w:r>
+      <w:r>
+        <w:rPr>
+          <w:rFonts w:ascii="Segoe UI" w:hAnsi="Segoe UI" w:cs="Segoe UI"/>
+        </w:rPr>
+        <w:t xml:space="preserve"> a</w:t>
+      </w:r>
+      <w:r>
+        <w:rPr>
+          <w:rFonts w:ascii="Segoe UI" w:hAnsi="Segoe UI" w:cs="Segoe UI"/>
+        </w:rPr>
+        <w:t xml:space="preserve"> user </w:t>
+      </w:r>
+      <w:r>
+        <w:rPr>
+          <w:rFonts w:ascii="Segoe UI" w:hAnsi="Segoe UI" w:cs="Segoe UI"/>
+        </w:rPr>
+        <w:t xml:space="preserve">is </w:t>
+      </w:r>
+      <w:r>
+        <w:rPr>
+          <w:rFonts w:ascii="Segoe UI" w:hAnsi="Segoe UI" w:cs="Segoe UI"/>
+        </w:rPr>
+        <w:t xml:space="preserve">using older browser which does not support </w:t>
+      </w:r>
+      <w:proofErr w:type="spellStart"/>
+      <w:r>
+        <w:rPr>
+          <w:rFonts w:ascii="Consolas" w:hAnsi="Consolas" w:cs="Consolas"/>
+        </w:rPr>
+        <w:t>srcset</w:t>
+      </w:r>
+      <w:proofErr w:type="spellEnd"/>
+      <w:r>
+        <w:rPr>
+          <w:rFonts w:ascii="Segoe UI" w:hAnsi="Segoe UI" w:cs="Segoe UI"/>
+        </w:rPr>
+        <w:t xml:space="preserve"> and </w:t>
+      </w:r>
+      <w:r>
+        <w:rPr>
+          <w:rFonts w:ascii="Consolas" w:hAnsi="Consolas" w:cs="Consolas"/>
+        </w:rPr>
+        <w:t>sizes</w:t>
+      </w:r>
+      <w:r>
+        <w:rPr>
+          <w:rFonts w:ascii="Segoe UI" w:hAnsi="Segoe UI" w:cs="Segoe UI"/>
+        </w:rPr>
+        <w:t>.</w:t>
+      </w:r>
+    </w:p>
+    <w:p>
+      <w:pPr>
+        <w:rPr>
+          <w:rFonts w:ascii="Segoe UI" w:hAnsi="Segoe UI" w:cs="Segoe UI"/>
+        </w:rPr>
+      </w:pPr>
+    </w:p>
+    <w:p>
+      <w:pPr>
+        <w:rPr>
+          <w:rFonts w:ascii="Segoe UI" w:hAnsi="Segoe UI" w:cs="Segoe UI"/>
+        </w:rPr>
+      </w:pPr>
+    </w:p>
+    <w:p>
+      <w:pPr>
+        <w:pStyle w:val="Heading2"/>
+        <w:rPr>
+          <w:rFonts w:ascii="Segoe UI" w:hAnsi="Segoe UI" w:cs="Segoe UI"/>
+        </w:rPr>
+      </w:pPr>
+      <w:r>
+        <w:rPr>
+          <w:rFonts w:ascii="Segoe UI" w:hAnsi="Segoe UI" w:cs="Segoe UI"/>
+        </w:rPr>
+        <w:lastRenderedPageBreak/>
+        <w:t>Responsive Images in CSS</w:t>
+      </w:r>
+    </w:p>
+    <w:p>
+      <w:pPr>
+        <w:pStyle w:val="ListParagraph"/>
+        <w:numPr>
+          <w:ilvl w:val="0"/>
+          <w:numId w:val="49"/>
+        </w:numPr>
+        <w:rPr>
+          <w:rFonts w:ascii="Segoe UI" w:hAnsi="Segoe UI" w:cs="Segoe UI"/>
+        </w:rPr>
+      </w:pPr>
+      <w:r>
+        <w:rPr>
+          <w:rFonts w:ascii="Segoe UI" w:hAnsi="Segoe UI" w:cs="Segoe UI"/>
+        </w:rPr>
+        <w:t>Responsive images in CSS are pretty straight forward. Because all we have to do is to write media queries, in order to load different images, for different situations.</w:t>
+      </w:r>
+    </w:p>
+    <w:p>
+      <w:pPr>
+        <w:pStyle w:val="ListParagraph"/>
+        <w:numPr>
+          <w:ilvl w:val="0"/>
+          <w:numId w:val="49"/>
+        </w:numPr>
+        <w:rPr>
+          <w:rFonts w:ascii="Segoe UI" w:hAnsi="Segoe UI" w:cs="Segoe UI"/>
+        </w:rPr>
+      </w:pPr>
+      <w:r>
+        <w:rPr>
+          <w:rFonts w:ascii="Segoe UI" w:hAnsi="Segoe UI" w:cs="Segoe UI"/>
+        </w:rPr>
+        <w:t>We can not only use Media queries to target just screen or viewport width, but also we can write media queries depending on other things,</w:t>
+      </w:r>
+      <w:r>
+        <w:rPr>
+          <w:rFonts w:ascii="Segoe UI" w:hAnsi="Segoe UI" w:cs="Segoe UI"/>
+        </w:rPr>
+        <w:t xml:space="preserve"> </w:t>
+      </w:r>
+      <w:r>
+        <w:rPr>
+          <w:rFonts w:ascii="Segoe UI" w:hAnsi="Segoe UI" w:cs="Segoe UI"/>
+        </w:rPr>
+        <w:t>such as the device resolution.</w:t>
+      </w:r>
+    </w:p>
+    <w:p>
+      <w:pPr>
+        <w:pStyle w:val="ListParagraph"/>
+        <w:numPr>
+          <w:ilvl w:val="0"/>
+          <w:numId w:val="49"/>
+        </w:numPr>
+        <w:rPr>
+          <w:rFonts w:ascii="Segoe UI" w:hAnsi="Segoe UI" w:cs="Segoe UI"/>
+        </w:rPr>
+      </w:pPr>
+      <w:r>
+        <w:rPr>
+          <w:rFonts w:ascii="Segoe UI" w:hAnsi="Segoe UI" w:cs="Segoe UI"/>
+        </w:rPr>
+        <w:t>Example –</w:t>
+      </w:r>
+    </w:p>
+    <w:p>
+      <w:pPr>
+        <w:pStyle w:val="ListParagraph"/>
+        <w:numPr>
+          <w:ilvl w:val="1"/>
+          <w:numId w:val="49"/>
+        </w:numPr>
+        <w:rPr>
+          <w:rFonts w:ascii="Segoe UI" w:hAnsi="Segoe UI" w:cs="Segoe UI"/>
+        </w:rPr>
+      </w:pPr>
+      <w:r>
+        <w:rPr>
+          <w:rFonts w:ascii="Segoe UI" w:hAnsi="Segoe UI" w:cs="Segoe UI"/>
+        </w:rPr>
+        <w:t>Large version of the hero image, is shown when the resolution is higher than 192</w:t>
+      </w:r>
+      <w:r>
+        <w:rPr>
+          <w:rFonts w:ascii="Segoe UI" w:hAnsi="Segoe UI" w:cs="Segoe UI"/>
+        </w:rPr>
+        <w:t>dpi (dots per inch)</w:t>
+      </w:r>
+      <w:r>
+        <w:rPr>
+          <w:rFonts w:ascii="Segoe UI" w:hAnsi="Segoe UI" w:cs="Segoe UI"/>
+        </w:rPr>
+        <w:t>, so when we have 2x screen,</w:t>
+      </w:r>
+      <w:r>
+        <w:rPr>
+          <w:rFonts w:ascii="Segoe UI" w:hAnsi="Segoe UI" w:cs="Segoe UI"/>
+        </w:rPr>
+        <w:t xml:space="preserve"> </w:t>
+      </w:r>
+      <w:r>
+        <w:rPr>
+          <w:rFonts w:ascii="Segoe UI" w:hAnsi="Segoe UI" w:cs="Segoe UI"/>
+        </w:rPr>
+        <w:t>and at the same time, whenever the width is larger than 600 pixels (37.5em).</w:t>
+      </w:r>
+      <w:r>
+        <w:rPr>
+          <w:rFonts w:ascii="Segoe UI" w:hAnsi="Segoe UI" w:cs="Segoe UI"/>
+        </w:rPr>
+        <w:t xml:space="preserve"> That’s b</w:t>
+      </w:r>
+      <w:r>
+        <w:rPr>
+          <w:rFonts w:ascii="Segoe UI" w:hAnsi="Segoe UI" w:cs="Segoe UI"/>
+        </w:rPr>
+        <w:t xml:space="preserve">ecause </w:t>
+      </w:r>
+      <w:proofErr w:type="gramStart"/>
+      <w:r>
+        <w:rPr>
+          <w:rFonts w:ascii="Segoe UI" w:hAnsi="Segoe UI" w:cs="Segoe UI"/>
+        </w:rPr>
+        <w:t>If</w:t>
+      </w:r>
+      <w:proofErr w:type="gramEnd"/>
+      <w:r>
+        <w:rPr>
+          <w:rFonts w:ascii="Segoe UI" w:hAnsi="Segoe UI" w:cs="Segoe UI"/>
+        </w:rPr>
+        <w:t xml:space="preserve"> the screen is below 600 and if the pixel density is 2, well then the image that we need at this size doesn't have to be larger than 1200 pixels. So 600 times 2 is 1200, and so an image, which has 1200 pixels of width, is more than enough to display on a high density screen like this.</w:t>
+      </w:r>
+    </w:p>
+    <w:p>
+      <w:pPr>
+        <w:pStyle w:val="ListParagraph"/>
+        <w:numPr>
+          <w:ilvl w:val="1"/>
+          <w:numId w:val="49"/>
+        </w:numPr>
+        <w:rPr>
+          <w:rFonts w:ascii="Segoe UI" w:hAnsi="Segoe UI" w:cs="Segoe UI"/>
+        </w:rPr>
+      </w:pPr>
+      <w:r>
+        <w:rPr>
+          <w:rFonts w:ascii="Segoe UI" w:hAnsi="Segoe UI" w:cs="Segoe UI"/>
+        </w:rPr>
+        <w:t>Also we want to show high resolution image for really big screens (2000px = 125em)</w:t>
+      </w:r>
+      <w:r>
+        <w:rPr>
+          <w:rFonts w:ascii="Segoe UI" w:hAnsi="Segoe UI" w:cs="Segoe UI"/>
+        </w:rPr>
+        <w:t xml:space="preserve"> </w:t>
+      </w:r>
+      <w:r>
+        <w:rPr>
+          <w:rFonts w:ascii="Segoe UI" w:hAnsi="Segoe UI" w:cs="Segoe UI"/>
+        </w:rPr>
+        <w:t>even if they are 1x screens. (OR condition)</w:t>
+      </w:r>
+    </w:p>
+    <w:p>
+      <w:pPr>
+        <w:pStyle w:val="ListParagraph"/>
+        <w:shd w:val="clear" w:color="auto" w:fill="1E1E1E"/>
+        <w:spacing w:after="0" w:line="285" w:lineRule="atLeast"/>
+        <w:rPr>
+          <w:rFonts w:ascii="Consolas" w:eastAsia="Times New Roman" w:hAnsi="Consolas" w:cs="Consolas"/>
+          <w:color w:val="D4D4D4"/>
+        </w:rPr>
+      </w:pPr>
+      <w:r>
+        <w:rPr>
+          <w:rFonts w:ascii="Consolas" w:eastAsia="Times New Roman" w:hAnsi="Consolas" w:cs="Consolas"/>
+          <w:color w:val="C586C0"/>
+        </w:rPr>
+        <w:t>@media</w:t>
+      </w:r>
+      <w:r>
+        <w:rPr>
+          <w:rFonts w:ascii="Consolas" w:eastAsia="Times New Roman" w:hAnsi="Consolas" w:cs="Consolas"/>
+          <w:color w:val="D4D4D4"/>
+        </w:rPr>
+        <w:t> (</w:t>
+      </w:r>
+      <w:r>
+        <w:rPr>
+          <w:rFonts w:ascii="Consolas" w:eastAsia="Times New Roman" w:hAnsi="Consolas" w:cs="Consolas"/>
+          <w:color w:val="9CDCFE"/>
+        </w:rPr>
+        <w:t>min-resolution</w:t>
+      </w:r>
+      <w:r>
+        <w:rPr>
+          <w:rFonts w:ascii="Consolas" w:eastAsia="Times New Roman" w:hAnsi="Consolas" w:cs="Consolas"/>
+          <w:color w:val="D4D4D4"/>
+        </w:rPr>
+        <w:t>: </w:t>
+      </w:r>
+      <w:r>
+        <w:rPr>
+          <w:rFonts w:ascii="Consolas" w:eastAsia="Times New Roman" w:hAnsi="Consolas" w:cs="Consolas"/>
+          <w:color w:val="B5CEA8"/>
+        </w:rPr>
+        <w:t>192dpi</w:t>
+      </w:r>
+      <w:r>
+        <w:rPr>
+          <w:rFonts w:ascii="Consolas" w:eastAsia="Times New Roman" w:hAnsi="Consolas" w:cs="Consolas"/>
+          <w:color w:val="D4D4D4"/>
+        </w:rPr>
+        <w:t>) and (</w:t>
+      </w:r>
+      <w:r>
+        <w:rPr>
+          <w:rFonts w:ascii="Consolas" w:eastAsia="Times New Roman" w:hAnsi="Consolas" w:cs="Consolas"/>
+          <w:color w:val="9CDCFE"/>
+        </w:rPr>
+        <w:t>min-width</w:t>
+      </w:r>
+      <w:r>
+        <w:rPr>
+          <w:rFonts w:ascii="Consolas" w:eastAsia="Times New Roman" w:hAnsi="Consolas" w:cs="Consolas"/>
+          <w:color w:val="D4D4D4"/>
+        </w:rPr>
+        <w:t>: </w:t>
+      </w:r>
+      <w:r>
+        <w:rPr>
+          <w:rFonts w:ascii="Consolas" w:eastAsia="Times New Roman" w:hAnsi="Consolas" w:cs="Consolas"/>
+          <w:color w:val="B5CEA8"/>
+        </w:rPr>
+        <w:t>37.5em</w:t>
+      </w:r>
+      <w:r>
+        <w:rPr>
+          <w:rFonts w:ascii="Consolas" w:eastAsia="Times New Roman" w:hAnsi="Consolas" w:cs="Consolas"/>
+          <w:color w:val="D4D4D4"/>
+        </w:rPr>
+        <w:t>), </w:t>
+      </w:r>
+      <w:r>
+        <w:rPr>
+          <w:rFonts w:ascii="Consolas" w:eastAsia="Times New Roman" w:hAnsi="Consolas" w:cs="Consolas"/>
+          <w:color w:val="6A9955"/>
+        </w:rPr>
+        <w:t>//</w:t>
+      </w:r>
+      <w:r>
+        <w:rPr>
+          <w:rFonts w:ascii="Consolas" w:eastAsia="Times New Roman" w:hAnsi="Consolas" w:cs="Consolas"/>
+          <w:color w:val="6A9955"/>
+        </w:rPr>
+        <w:t>37.5em = 600px</w:t>
+      </w:r>
+    </w:p>
+    <w:p>
+      <w:pPr>
+        <w:pStyle w:val="ListParagraph"/>
+        <w:shd w:val="clear" w:color="auto" w:fill="1E1E1E"/>
+        <w:spacing w:after="0" w:line="285" w:lineRule="atLeast"/>
+        <w:rPr>
+          <w:rFonts w:ascii="Consolas" w:eastAsia="Times New Roman" w:hAnsi="Consolas" w:cs="Consolas"/>
+          <w:color w:val="D4D4D4"/>
+        </w:rPr>
+      </w:pPr>
+      <w:r>
+        <w:rPr>
+          <w:rFonts w:ascii="Consolas" w:eastAsia="Times New Roman" w:hAnsi="Consolas" w:cs="Consolas"/>
+          <w:color w:val="D4D4D4"/>
+        </w:rPr>
+        <w:t>       </w:t>
+      </w:r>
+      <w:r>
+        <w:rPr>
+          <w:rFonts w:ascii="Consolas" w:eastAsia="Times New Roman" w:hAnsi="Consolas" w:cs="Consolas"/>
+          <w:color w:val="D4D4D4"/>
+        </w:rPr>
+        <w:t>(</w:t>
+      </w:r>
+      <w:proofErr w:type="gramStart"/>
+      <w:r>
+        <w:rPr>
+          <w:rFonts w:ascii="Consolas" w:eastAsia="Times New Roman" w:hAnsi="Consolas" w:cs="Consolas"/>
+          <w:color w:val="9CDCFE"/>
+        </w:rPr>
+        <w:t>min-width</w:t>
+      </w:r>
+      <w:proofErr w:type="gramEnd"/>
+      <w:r>
+        <w:rPr>
+          <w:rFonts w:ascii="Consolas" w:eastAsia="Times New Roman" w:hAnsi="Consolas" w:cs="Consolas"/>
+          <w:color w:val="D4D4D4"/>
+        </w:rPr>
+        <w:t>: </w:t>
+      </w:r>
+      <w:r>
+        <w:rPr>
+          <w:rFonts w:ascii="Consolas" w:eastAsia="Times New Roman" w:hAnsi="Consolas" w:cs="Consolas"/>
+          <w:color w:val="B5CEA8"/>
+        </w:rPr>
+        <w:t>125em</w:t>
+      </w:r>
+      <w:r>
+        <w:rPr>
+          <w:rFonts w:ascii="Consolas" w:eastAsia="Times New Roman" w:hAnsi="Consolas" w:cs="Consolas"/>
+          <w:color w:val="D4D4D4"/>
+        </w:rPr>
+        <w:t>) {</w:t>
+      </w:r>
+    </w:p>
+    <w:p>
+      <w:pPr>
+        <w:pStyle w:val="ListParagraph"/>
+        <w:shd w:val="clear" w:color="auto" w:fill="1E1E1E"/>
+        <w:spacing w:after="0" w:line="285" w:lineRule="atLeast"/>
+        <w:rPr>
+          <w:rFonts w:ascii="Consolas" w:eastAsia="Times New Roman" w:hAnsi="Consolas" w:cs="Consolas"/>
+          <w:color w:val="D4D4D4"/>
+        </w:rPr>
+      </w:pPr>
+      <w:r>
+        <w:rPr>
+          <w:rFonts w:ascii="Consolas" w:eastAsia="Times New Roman" w:hAnsi="Consolas" w:cs="Consolas"/>
+          <w:color w:val="D4D4D4"/>
+        </w:rPr>
+        <w:t>        </w:t>
+      </w:r>
+      <w:proofErr w:type="gramStart"/>
+      <w:r>
+        <w:rPr>
+          <w:rFonts w:ascii="Consolas" w:eastAsia="Times New Roman" w:hAnsi="Consolas" w:cs="Consolas"/>
+          <w:color w:val="9CDCFE"/>
+        </w:rPr>
+        <w:t>background-image</w:t>
+      </w:r>
+      <w:proofErr w:type="gramEnd"/>
+      <w:r>
+        <w:rPr>
+          <w:rFonts w:ascii="Consolas" w:eastAsia="Times New Roman" w:hAnsi="Consolas" w:cs="Consolas"/>
+          <w:color w:val="D4D4D4"/>
+        </w:rPr>
+        <w:t>: </w:t>
+      </w:r>
+      <w:r>
+        <w:rPr>
+          <w:rFonts w:ascii="Consolas" w:eastAsia="Times New Roman" w:hAnsi="Consolas" w:cs="Consolas"/>
+          <w:color w:val="DCDCAA"/>
+        </w:rPr>
+        <w:t>linear-gradient</w:t>
+      </w:r>
+      <w:r>
+        <w:rPr>
+          <w:rFonts w:ascii="Consolas" w:eastAsia="Times New Roman" w:hAnsi="Consolas" w:cs="Consolas"/>
+          <w:color w:val="D4D4D4"/>
+        </w:rPr>
+        <w:t>( </w:t>
+      </w:r>
+    </w:p>
+    <w:p>
+      <w:pPr>
+        <w:pStyle w:val="ListParagraph"/>
+        <w:shd w:val="clear" w:color="auto" w:fill="1E1E1E"/>
+        <w:spacing w:after="0" w:line="285" w:lineRule="atLeast"/>
+        <w:rPr>
+          <w:rFonts w:ascii="Consolas" w:eastAsia="Times New Roman" w:hAnsi="Consolas" w:cs="Consolas"/>
+          <w:color w:val="D4D4D4"/>
+        </w:rPr>
+      </w:pPr>
+      <w:r>
+        <w:rPr>
+          <w:rFonts w:ascii="Consolas" w:eastAsia="Times New Roman" w:hAnsi="Consolas" w:cs="Consolas"/>
+          <w:color w:val="D4D4D4"/>
+        </w:rPr>
+        <w:t>                        </w:t>
+      </w:r>
+      <w:proofErr w:type="gramStart"/>
+      <w:r>
+        <w:rPr>
+          <w:rFonts w:ascii="Consolas" w:eastAsia="Times New Roman" w:hAnsi="Consolas" w:cs="Consolas"/>
+          <w:color w:val="9CDCFE"/>
+        </w:rPr>
+        <w:t>to</w:t>
+      </w:r>
+      <w:proofErr w:type="gramEnd"/>
+      <w:r>
+        <w:rPr>
+          <w:rFonts w:ascii="Consolas" w:eastAsia="Times New Roman" w:hAnsi="Consolas" w:cs="Consolas"/>
+          <w:color w:val="D4D4D4"/>
+        </w:rPr>
+        <w:t> </w:t>
+      </w:r>
+      <w:r>
+        <w:rPr>
+          <w:rFonts w:ascii="Consolas" w:eastAsia="Times New Roman" w:hAnsi="Consolas" w:cs="Consolas"/>
+          <w:color w:val="CE9178"/>
+        </w:rPr>
+        <w:t>right</w:t>
+      </w:r>
+      <w:r>
+        <w:rPr>
+          <w:rFonts w:ascii="Consolas" w:eastAsia="Times New Roman" w:hAnsi="Consolas" w:cs="Consolas"/>
+          <w:color w:val="D4D4D4"/>
+        </w:rPr>
+        <w:t> </w:t>
+      </w:r>
+      <w:r>
+        <w:rPr>
+          <w:rFonts w:ascii="Consolas" w:eastAsia="Times New Roman" w:hAnsi="Consolas" w:cs="Consolas"/>
+          <w:color w:val="CE9178"/>
+        </w:rPr>
+        <w:t>bottom</w:t>
+      </w:r>
+      <w:r>
+        <w:rPr>
+          <w:rFonts w:ascii="Consolas" w:eastAsia="Times New Roman" w:hAnsi="Consolas" w:cs="Consolas"/>
+          <w:color w:val="D4D4D4"/>
+        </w:rPr>
+        <w:t>,</w:t>
+      </w:r>
+    </w:p>
+    <w:p>
+      <w:pPr>
+        <w:pStyle w:val="ListParagraph"/>
+        <w:shd w:val="clear" w:color="auto" w:fill="1E1E1E"/>
+        <w:spacing w:after="0" w:line="285" w:lineRule="atLeast"/>
+        <w:rPr>
+          <w:rFonts w:ascii="Consolas" w:eastAsia="Times New Roman" w:hAnsi="Consolas" w:cs="Consolas"/>
+          <w:color w:val="D4D4D4"/>
+        </w:rPr>
+      </w:pPr>
+      <w:r>
+        <w:rPr>
+          <w:rFonts w:ascii="Consolas" w:eastAsia="Times New Roman" w:hAnsi="Consolas" w:cs="Consolas"/>
+          <w:color w:val="D4D4D4"/>
+        </w:rPr>
+        <w:t>                        </w:t>
+      </w:r>
+      <w:proofErr w:type="spellStart"/>
+      <w:proofErr w:type="gramStart"/>
+      <w:r>
+        <w:rPr>
+          <w:rFonts w:ascii="Consolas" w:eastAsia="Times New Roman" w:hAnsi="Consolas" w:cs="Consolas"/>
+          <w:color w:val="DCDCAA"/>
+        </w:rPr>
+        <w:t>rgba</w:t>
+      </w:r>
+      <w:proofErr w:type="spellEnd"/>
+      <w:r>
+        <w:rPr>
+          <w:rFonts w:ascii="Consolas" w:eastAsia="Times New Roman" w:hAnsi="Consolas" w:cs="Consolas"/>
+          <w:color w:val="D4D4D4"/>
+        </w:rPr>
+        <w:t>(</w:t>
+      </w:r>
+      <w:proofErr w:type="gramEnd"/>
+      <w:r>
+        <w:rPr>
+          <w:rFonts w:ascii="Consolas" w:eastAsia="Times New Roman" w:hAnsi="Consolas" w:cs="Consolas"/>
+          <w:color w:val="9CDCFE"/>
+        </w:rPr>
+        <w:t>$color-primary-light</w:t>
+      </w:r>
+      <w:r>
+        <w:rPr>
+          <w:rFonts w:ascii="Consolas" w:eastAsia="Times New Roman" w:hAnsi="Consolas" w:cs="Consolas"/>
+          <w:color w:val="D4D4D4"/>
+        </w:rPr>
+        <w:t>, </w:t>
+      </w:r>
+      <w:r>
+        <w:rPr>
+          <w:rFonts w:ascii="Consolas" w:eastAsia="Times New Roman" w:hAnsi="Consolas" w:cs="Consolas"/>
+          <w:color w:val="B5CEA8"/>
+        </w:rPr>
+        <w:t>0.8</w:t>
+      </w:r>
+    </w:p>
+    <w:p>
+      <w:pPr>
+        <w:pStyle w:val="ListParagraph"/>
+        <w:shd w:val="clear" w:color="auto" w:fill="1E1E1E"/>
+        <w:spacing w:after="0" w:line="285" w:lineRule="atLeast"/>
+        <w:rPr>
+          <w:rFonts w:ascii="Consolas" w:eastAsia="Times New Roman" w:hAnsi="Consolas" w:cs="Consolas"/>
+          <w:color w:val="D4D4D4"/>
+        </w:rPr>
+      </w:pPr>
+      <w:r>
+        <w:rPr>
+          <w:rFonts w:ascii="Consolas" w:eastAsia="Times New Roman" w:hAnsi="Consolas" w:cs="Consolas"/>
+          <w:color w:val="D4D4D4"/>
+        </w:rPr>
+        <w:t>                        </w:t>
+      </w:r>
+      <w:proofErr w:type="spellStart"/>
+      <w:proofErr w:type="gramStart"/>
+      <w:r>
+        <w:rPr>
+          <w:rFonts w:ascii="Consolas" w:eastAsia="Times New Roman" w:hAnsi="Consolas" w:cs="Consolas"/>
+          <w:color w:val="DCDCAA"/>
+        </w:rPr>
+        <w:t>rgba</w:t>
+      </w:r>
+      <w:proofErr w:type="spellEnd"/>
+      <w:r>
+        <w:rPr>
+          <w:rFonts w:ascii="Consolas" w:eastAsia="Times New Roman" w:hAnsi="Consolas" w:cs="Consolas"/>
+          <w:color w:val="D4D4D4"/>
+        </w:rPr>
+        <w:t>(</w:t>
+      </w:r>
+      <w:proofErr w:type="gramEnd"/>
+      <w:r>
+        <w:rPr>
+          <w:rFonts w:ascii="Consolas" w:eastAsia="Times New Roman" w:hAnsi="Consolas" w:cs="Consolas"/>
+          <w:color w:val="9CDCFE"/>
+        </w:rPr>
+        <w:t>$color-primary-dark</w:t>
+      </w:r>
+      <w:r>
+        <w:rPr>
+          <w:rFonts w:ascii="Consolas" w:eastAsia="Times New Roman" w:hAnsi="Consolas" w:cs="Consolas"/>
+          <w:color w:val="D4D4D4"/>
+        </w:rPr>
+        <w:t>, </w:t>
+      </w:r>
+      <w:r>
+        <w:rPr>
+          <w:rFonts w:ascii="Consolas" w:eastAsia="Times New Roman" w:hAnsi="Consolas" w:cs="Consolas"/>
+          <w:color w:val="B5CEA8"/>
+        </w:rPr>
+        <w:t>0.8</w:t>
+      </w:r>
+      <w:r>
+        <w:rPr>
+          <w:rFonts w:ascii="Consolas" w:eastAsia="Times New Roman" w:hAnsi="Consolas" w:cs="Consolas"/>
+          <w:color w:val="D4D4D4"/>
+        </w:rPr>
+        <w:t>)),</w:t>
+      </w:r>
+    </w:p>
+    <w:p>
+      <w:pPr>
+        <w:pStyle w:val="ListParagraph"/>
+        <w:shd w:val="clear" w:color="auto" w:fill="1E1E1E"/>
+        <w:spacing w:after="0" w:line="285" w:lineRule="atLeast"/>
+        <w:rPr>
+          <w:rFonts w:ascii="Consolas" w:eastAsia="Times New Roman" w:hAnsi="Consolas" w:cs="Consolas"/>
+          <w:color w:val="D4D4D4"/>
+        </w:rPr>
+      </w:pPr>
+      <w:r>
+        <w:rPr>
+          <w:rFonts w:ascii="Consolas" w:eastAsia="Times New Roman" w:hAnsi="Consolas" w:cs="Consolas"/>
+          <w:color w:val="D4D4D4"/>
+        </w:rPr>
+        <w:t>                      </w:t>
+      </w:r>
+      <w:proofErr w:type="gramStart"/>
+      <w:r>
+        <w:rPr>
+          <w:rFonts w:ascii="Consolas" w:eastAsia="Times New Roman" w:hAnsi="Consolas" w:cs="Consolas"/>
+          <w:color w:val="DCDCAA"/>
+        </w:rPr>
+        <w:t>url</w:t>
+      </w:r>
+      <w:r>
+        <w:rPr>
+          <w:rFonts w:ascii="Consolas" w:eastAsia="Times New Roman" w:hAnsi="Consolas" w:cs="Consolas"/>
+          <w:color w:val="D4D4D4"/>
+        </w:rPr>
+        <w:t>(</w:t>
+      </w:r>
+      <w:proofErr w:type="gramEnd"/>
+      <w:r>
+        <w:rPr>
+          <w:rFonts w:ascii="Consolas" w:eastAsia="Times New Roman" w:hAnsi="Consolas" w:cs="Consolas"/>
+          <w:color w:val="9CDCFE"/>
+        </w:rPr>
+        <w:t>../img/hero.jpg</w:t>
+      </w:r>
+      <w:r>
+        <w:rPr>
+          <w:rFonts w:ascii="Consolas" w:eastAsia="Times New Roman" w:hAnsi="Consolas" w:cs="Consolas"/>
+          <w:color w:val="D4D4D4"/>
+        </w:rPr>
+        <w:t>); </w:t>
+      </w:r>
+    </w:p>
+    <w:p>
+      <w:pPr>
+        <w:pStyle w:val="ListParagraph"/>
+        <w:shd w:val="clear" w:color="auto" w:fill="1E1E1E"/>
+        <w:spacing w:after="0" w:line="285" w:lineRule="atLeast"/>
+        <w:rPr>
+          <w:rFonts w:ascii="Consolas" w:eastAsia="Times New Roman" w:hAnsi="Consolas" w:cs="Consolas"/>
+          <w:color w:val="D4D4D4"/>
+        </w:rPr>
+      </w:pPr>
+      <w:r>
+        <w:rPr>
+          <w:rFonts w:ascii="Consolas" w:eastAsia="Times New Roman" w:hAnsi="Consolas" w:cs="Consolas"/>
+          <w:color w:val="D4D4D4"/>
+        </w:rPr>
+        <w:t>}</w:t>
+      </w:r>
+    </w:p>
+    <w:p>
+      <w:pPr>
+        <w:pStyle w:val="ListParagraph"/>
+        <w:rPr>
+          <w:rFonts w:ascii="Segoe UI" w:hAnsi="Segoe UI" w:cs="Segoe UI"/>
+        </w:rPr>
+      </w:pPr>
+    </w:p>
+    <w:p>
+      <w:pPr>
+        <w:rPr>
+          <w:rFonts w:ascii="Segoe UI" w:hAnsi="Segoe UI" w:cs="Segoe UI"/>
+        </w:rPr>
+      </w:pPr>
+    </w:p>
+    <w:p>
+      <w:pPr>
+        <w:pStyle w:val="Heading1"/>
+      </w:pPr>
+      <w:r>
+        <w:lastRenderedPageBreak/>
+        <w:t>Browser Support</w:t>
+      </w:r>
+    </w:p>
+    <w:p>
+      <w:r>
+        <w:rPr>
+          <w:noProof/>
+        </w:rPr>
+        <w:drawing>
+          <wp:inline distT="0" distB="0" distL="0" distR="0">
+            <wp:extent cx="5943600" cy="3105150"/>
+            <wp:effectExtent l="0" t="0" r="0" b="0"/>
+            <wp:docPr id="20" name="Picture 20"/>
+            <wp:cNvGraphicFramePr>
+              <a:graphicFrameLocks xmlns:a="http://schemas.openxmlformats.org/drawingml/2006/main" noChangeAspect="1"/>
+            </wp:cNvGraphicFramePr>
+            <a:graphic xmlns:a="http://schemas.openxmlformats.org/drawingml/2006/main">
+              <a:graphicData uri="http://schemas.openxmlformats.org/drawingml/2006/picture">
+                <pic:pic xmlns:pic="http://schemas.openxmlformats.org/drawingml/2006/picture">
+                  <pic:nvPicPr>
+                    <pic:cNvPr id="0" name="Picture 1"/>
+                    <pic:cNvPicPr>
+                      <a:picLocks noChangeAspect="1" noChangeArrowheads="1"/>
+                    </pic:cNvPicPr>
+                  </pic:nvPicPr>
+                  <pic:blipFill>
+                    <a:blip r:embed="rId43">
+                      <a:extLst>
+                        <a:ext uri="{28A0092B-C50C-407E-A947-70E740481C1C}">
+                          <a14:useLocalDpi xmlns:a14="http://schemas.microsoft.com/office/drawing/2010/main" val="0"/>
+                        </a:ext>
+                      </a:extLst>
+                    </a:blip>
+                    <a:srcRect/>
+                    <a:stretch>
+                      <a:fillRect/>
+                    </a:stretch>
+                  </pic:blipFill>
+                  <pic:spPr bwMode="auto">
+                    <a:xfrm>
+                      <a:off x="0" y="0"/>
+                      <a:ext cx="5943600" cy="3105150"/>
+                    </a:xfrm>
+                    <a:prstGeom prst="rect">
+                      <a:avLst/>
+                    </a:prstGeom>
+                    <a:noFill/>
+                    <a:ln>
+                      <a:noFill/>
+                    </a:ln>
+                  </pic:spPr>
+                </pic:pic>
+              </a:graphicData>
+            </a:graphic>
+          </wp:inline>
+        </w:drawing>
+      </w:r>
+    </w:p>
+    <w:p>
+      <w:pPr>
+        <w:pStyle w:val="ListParagraph"/>
+        <w:numPr>
+          <w:ilvl w:val="0"/>
+          <w:numId w:val="50"/>
+        </w:numPr>
+        <w:rPr>
+          <w:rFonts w:ascii="Segoe UI" w:hAnsi="Segoe UI" w:cs="Segoe UI"/>
+        </w:rPr>
+      </w:pPr>
+      <w:r>
+        <w:rPr>
+          <w:rFonts w:ascii="Segoe UI" w:hAnsi="Segoe UI" w:cs="Segoe UI"/>
+        </w:rPr>
+        <w:t>Y</w:t>
+      </w:r>
+      <w:r>
+        <w:rPr>
+          <w:rFonts w:ascii="Segoe UI" w:hAnsi="Segoe UI" w:cs="Segoe UI"/>
+        </w:rPr>
+        <w:t>ou should always start by checking a very handy too</w:t>
+      </w:r>
+      <w:r>
+        <w:rPr>
+          <w:rFonts w:ascii="Segoe UI" w:hAnsi="Segoe UI" w:cs="Segoe UI"/>
+        </w:rPr>
+        <w:t>l</w:t>
+      </w:r>
+      <w:r>
+        <w:rPr>
+          <w:rFonts w:ascii="Segoe UI" w:hAnsi="Segoe UI" w:cs="Segoe UI"/>
+        </w:rPr>
+        <w:t xml:space="preserve"> </w:t>
+      </w:r>
+      <w:r>
+        <w:rPr>
+          <w:rFonts w:ascii="Segoe UI" w:hAnsi="Segoe UI" w:cs="Segoe UI"/>
+        </w:rPr>
+        <w:t>called caniuse.com before using a property in production.</w:t>
+      </w:r>
+    </w:p>
+    <w:p>
+      <w:pPr>
+        <w:pStyle w:val="ListParagraph"/>
+        <w:numPr>
+          <w:ilvl w:val="0"/>
+          <w:numId w:val="50"/>
+        </w:numPr>
+        <w:rPr>
+          <w:rFonts w:ascii="Segoe UI" w:hAnsi="Segoe UI" w:cs="Segoe UI"/>
+        </w:rPr>
+      </w:pPr>
+      <w:r>
+        <w:rPr>
+          <w:rFonts w:ascii="Segoe UI" w:hAnsi="Segoe UI" w:cs="Segoe UI"/>
+        </w:rPr>
+        <w:t>Even if a browser doesn't support a property</w:t>
+      </w:r>
+      <w:r>
+        <w:rPr>
+          <w:rFonts w:ascii="Segoe UI" w:hAnsi="Segoe UI" w:cs="Segoe UI"/>
+        </w:rPr>
+        <w:t xml:space="preserve"> </w:t>
+      </w:r>
+      <w:r>
+        <w:rPr>
+          <w:rFonts w:ascii="Segoe UI" w:hAnsi="Segoe UI" w:cs="Segoe UI"/>
+        </w:rPr>
+        <w:t xml:space="preserve">that </w:t>
+      </w:r>
+      <w:r>
+        <w:rPr>
+          <w:rFonts w:ascii="Segoe UI" w:hAnsi="Segoe UI" w:cs="Segoe UI"/>
+        </w:rPr>
+        <w:t>we really want to</w:t>
+      </w:r>
+      <w:r>
+        <w:rPr>
+          <w:rFonts w:ascii="Segoe UI" w:hAnsi="Segoe UI" w:cs="Segoe UI"/>
+        </w:rPr>
+        <w:t xml:space="preserve"> use on a site,</w:t>
+      </w:r>
+      <w:r>
+        <w:rPr>
+          <w:rFonts w:ascii="Segoe UI" w:hAnsi="Segoe UI" w:cs="Segoe UI"/>
+        </w:rPr>
+        <w:t xml:space="preserve"> </w:t>
+      </w:r>
+      <w:r>
+        <w:rPr>
+          <w:rFonts w:ascii="Segoe UI" w:hAnsi="Segoe UI" w:cs="Segoe UI"/>
+        </w:rPr>
+        <w:t>then we can still apply it to the modern browsers and show</w:t>
+      </w:r>
+      <w:r>
+        <w:rPr>
+          <w:rFonts w:ascii="Segoe UI" w:hAnsi="Segoe UI" w:cs="Segoe UI"/>
+        </w:rPr>
+        <w:t xml:space="preserve"> </w:t>
+      </w:r>
+      <w:r>
+        <w:rPr>
+          <w:rFonts w:ascii="Segoe UI" w:hAnsi="Segoe UI" w:cs="Segoe UI"/>
+        </w:rPr>
+        <w:t>a different, simpler</w:t>
+      </w:r>
+      <w:r>
+        <w:rPr>
+          <w:rFonts w:ascii="Segoe UI" w:hAnsi="Segoe UI" w:cs="Segoe UI"/>
+        </w:rPr>
+        <w:t xml:space="preserve"> style on the older browsers.</w:t>
+      </w:r>
+      <w:r>
+        <w:rPr>
+          <w:rFonts w:ascii="Segoe UI" w:hAnsi="Segoe UI" w:cs="Segoe UI"/>
+        </w:rPr>
+        <w:t xml:space="preserve"> </w:t>
+      </w:r>
+      <w:r>
+        <w:rPr>
+          <w:rFonts w:ascii="Segoe UI" w:hAnsi="Segoe UI" w:cs="Segoe UI"/>
+        </w:rPr>
+        <w:t>And that's</w:t>
+      </w:r>
+      <w:r>
+        <w:rPr>
+          <w:rFonts w:ascii="Segoe UI" w:hAnsi="Segoe UI" w:cs="Segoe UI"/>
+        </w:rPr>
+        <w:t xml:space="preserve"> a concept called </w:t>
+      </w:r>
+      <w:r>
+        <w:rPr>
+          <w:rFonts w:ascii="Segoe UI" w:hAnsi="Segoe UI" w:cs="Segoe UI"/>
+          <w:b/>
+        </w:rPr>
+        <w:t>Graceful D</w:t>
+      </w:r>
+      <w:r>
+        <w:rPr>
+          <w:rFonts w:ascii="Segoe UI" w:hAnsi="Segoe UI" w:cs="Segoe UI"/>
+          <w:b/>
+        </w:rPr>
+        <w:t>egradation</w:t>
+      </w:r>
+      <w:r>
+        <w:rPr>
+          <w:rFonts w:ascii="Segoe UI" w:hAnsi="Segoe UI" w:cs="Segoe UI"/>
+        </w:rPr>
+        <w:t>.</w:t>
+      </w:r>
+    </w:p>
+    <w:p>
+      <w:pPr>
+        <w:pStyle w:val="ListParagraph"/>
+        <w:numPr>
+          <w:ilvl w:val="0"/>
+          <w:numId w:val="50"/>
+        </w:numPr>
+        <w:rPr>
+          <w:rFonts w:ascii="Segoe UI" w:hAnsi="Segoe UI" w:cs="Segoe UI"/>
+        </w:rPr>
+      </w:pPr>
+      <w:r>
+        <w:rPr>
+          <w:rFonts w:ascii="Segoe UI" w:hAnsi="Segoe UI" w:cs="Segoe UI"/>
+        </w:rPr>
+        <w:t>So providing a top notch experience for modern browsers</w:t>
+      </w:r>
+      <w:r>
+        <w:rPr>
+          <w:rFonts w:ascii="Segoe UI" w:hAnsi="Segoe UI" w:cs="Segoe UI"/>
+        </w:rPr>
+        <w:t xml:space="preserve"> </w:t>
+      </w:r>
+      <w:r>
+        <w:rPr>
+          <w:rFonts w:ascii="Segoe UI" w:hAnsi="Segoe UI" w:cs="Segoe UI"/>
+        </w:rPr>
+        <w:t>and providing an adapted reduced version to browsers</w:t>
+      </w:r>
+      <w:r>
+        <w:rPr>
+          <w:rFonts w:ascii="Segoe UI" w:hAnsi="Segoe UI" w:cs="Segoe UI"/>
+        </w:rPr>
+        <w:t xml:space="preserve"> </w:t>
+      </w:r>
+      <w:r>
+        <w:rPr>
+          <w:rFonts w:ascii="Segoe UI" w:hAnsi="Segoe UI" w:cs="Segoe UI"/>
+        </w:rPr>
+        <w:t>that don't understand all of these shiny new features.</w:t>
+      </w:r>
+    </w:p>
+    <w:p>
+      <w:pPr>
+        <w:pStyle w:val="ListParagraph"/>
+        <w:numPr>
+          <w:ilvl w:val="0"/>
+          <w:numId w:val="50"/>
+        </w:numPr>
+        <w:rPr>
+          <w:rFonts w:ascii="Segoe UI" w:hAnsi="Segoe UI" w:cs="Segoe UI"/>
+        </w:rPr>
+      </w:pPr>
+      <w:r>
+        <w:rPr>
+          <w:rFonts w:ascii="Segoe UI" w:hAnsi="Segoe UI" w:cs="Segoe UI"/>
+        </w:rPr>
+        <w:t>Using @supports, we can check if the browser supports a certain property</w:t>
+      </w:r>
+      <w:r>
+        <w:rPr>
+          <w:rFonts w:ascii="Segoe UI" w:hAnsi="Segoe UI" w:cs="Segoe UI"/>
+        </w:rPr>
+        <w:t xml:space="preserve"> by writing a feature query</w:t>
+      </w:r>
+      <w:r>
+        <w:rPr>
+          <w:rFonts w:ascii="Segoe UI" w:hAnsi="Segoe UI" w:cs="Segoe UI"/>
+        </w:rPr>
+        <w:t>. And accordingly we can add necessary code to support both browsers – those which support and those which not.</w:t>
+      </w:r>
       <w:bookmarkStart w:id="1" w:name="_GoBack"/>
       <w:bookmarkEnd w:id="1"/>
-      <w:r>
-        <w:rPr>
-          <w:rFonts w:ascii="Segoe UI" w:hAnsi="Segoe UI" w:cs="Segoe UI"/>
-        </w:rPr>
-        <w:t xml:space="preserve">And so, with </w:t>
-      </w:r>
-      <w:r>
-        <w:rPr>
-          <w:rFonts w:ascii="Segoe UI" w:hAnsi="Segoe UI" w:cs="Segoe UI"/>
-        </w:rPr>
-        <w:t>the ‘sizes’</w:t>
-      </w:r>
-      <w:r>
-        <w:rPr>
-          <w:rFonts w:ascii="Segoe UI" w:hAnsi="Segoe UI" w:cs="Segoe UI"/>
-        </w:rPr>
-        <w:t xml:space="preserve"> information, together with </w:t>
-      </w:r>
-      <w:r>
-        <w:rPr>
-          <w:rFonts w:ascii="Segoe UI" w:hAnsi="Segoe UI" w:cs="Segoe UI"/>
-        </w:rPr>
-        <w:t>t</w:t>
-      </w:r>
-      <w:r>
-        <w:rPr>
-          <w:rFonts w:ascii="Segoe UI" w:hAnsi="Segoe UI" w:cs="Segoe UI"/>
-        </w:rPr>
-        <w:t xml:space="preserve">he width descriptor, the browser can then figure out which is the perfect image </w:t>
-      </w:r>
-      <w:r>
-        <w:rPr>
-          <w:rFonts w:ascii="Segoe UI" w:hAnsi="Segoe UI" w:cs="Segoe UI"/>
-        </w:rPr>
-        <w:t>to use for the current view</w:t>
-      </w:r>
-      <w:r>
-        <w:rPr>
-          <w:rFonts w:ascii="Segoe UI" w:hAnsi="Segoe UI" w:cs="Segoe UI"/>
-        </w:rPr>
-        <w:t>port width and the current display resolution.</w:t>
-      </w:r>
-    </w:p>
-    <w:p>
-      <w:pPr>
-        <w:pStyle w:val="ListParagraph"/>
-        <w:numPr>
-          <w:ilvl w:val="0"/>
-          <w:numId w:val="45"/>
-        </w:numPr>
-        <w:rPr>
-          <w:rFonts w:ascii="Segoe UI" w:hAnsi="Segoe UI" w:cs="Segoe UI"/>
-        </w:rPr>
-      </w:pPr>
-      <w:r>
-        <w:rPr>
-          <w:rFonts w:ascii="Segoe UI" w:hAnsi="Segoe UI" w:cs="Segoe UI"/>
-        </w:rPr>
-        <w:t xml:space="preserve">Basically </w:t>
-      </w:r>
-      <w:r>
-        <w:rPr>
-          <w:rFonts w:ascii="Segoe UI" w:hAnsi="Segoe UI" w:cs="Segoe UI"/>
-        </w:rPr>
-        <w:t>for 'sizes' we pass a list of break</w:t>
-      </w:r>
-      <w:r>
-        <w:rPr>
-          <w:rFonts w:ascii="Segoe UI" w:hAnsi="Segoe UI" w:cs="Segoe UI"/>
-        </w:rPr>
-        <w:t xml:space="preserve">points </w:t>
-      </w:r>
-      <w:r>
-        <w:rPr>
-          <w:rFonts w:ascii="Segoe UI" w:hAnsi="Segoe UI" w:cs="Segoe UI"/>
-        </w:rPr>
-        <w:t>t</w:t>
-      </w:r>
-      <w:r>
-        <w:rPr>
-          <w:rFonts w:ascii="Segoe UI" w:hAnsi="Segoe UI" w:cs="Segoe UI"/>
-        </w:rPr>
-        <w:t xml:space="preserve">hat we define and approximate width of the image </w:t>
-      </w:r>
-      <w:r>
-        <w:rPr>
-          <w:rFonts w:ascii="Segoe UI" w:hAnsi="Segoe UI" w:cs="Segoe UI"/>
-        </w:rPr>
-        <w:t>at those breakpoints</w:t>
-      </w:r>
-      <w:r>
-        <w:rPr>
-          <w:rFonts w:ascii="Segoe UI" w:hAnsi="Segoe UI" w:cs="Segoe UI"/>
-        </w:rPr>
-        <w:t>.</w:t>
-      </w:r>
-      <w:r>
-        <w:rPr>
-          <w:rFonts w:ascii="Segoe UI" w:hAnsi="Segoe UI" w:cs="Segoe UI"/>
-        </w:rPr>
-        <w:br/>
-      </w:r>
-      <w:r>
-        <w:rPr>
-          <w:rFonts w:ascii="Segoe UI" w:hAnsi="Segoe UI" w:cs="Segoe UI"/>
-        </w:rPr>
-        <w:t xml:space="preserve">E.g. For breakpoint 900px, considering the image width is 171px (use </w:t>
-      </w:r>
-      <w:proofErr w:type="spellStart"/>
-      <w:r>
-        <w:rPr>
-          <w:rFonts w:ascii="Segoe UI" w:hAnsi="Segoe UI" w:cs="Segoe UI"/>
-        </w:rPr>
-        <w:t>devtools</w:t>
-      </w:r>
-      <w:proofErr w:type="spellEnd"/>
-      <w:r>
-        <w:rPr>
-          <w:rFonts w:ascii="Segoe UI" w:hAnsi="Segoe UI" w:cs="Segoe UI"/>
-        </w:rPr>
-        <w:t xml:space="preserve"> at 900px),</w:t>
-      </w:r>
-      <w:r>
-        <w:rPr>
-          <w:rFonts w:ascii="Segoe UI" w:hAnsi="Segoe UI" w:cs="Segoe UI"/>
-        </w:rPr>
-        <w:tab/>
-        <w:t xml:space="preserve">hence 171/900 = 0.19 = </w:t>
-      </w:r>
-      <w:proofErr w:type="spellStart"/>
-      <w:r>
-        <w:rPr>
-          <w:rFonts w:ascii="Segoe UI" w:hAnsi="Segoe UI" w:cs="Segoe UI"/>
-        </w:rPr>
-        <w:t>approx</w:t>
-      </w:r>
-      <w:proofErr w:type="spellEnd"/>
-      <w:r>
-        <w:rPr>
-          <w:rFonts w:ascii="Segoe UI" w:hAnsi="Segoe UI" w:cs="Segoe UI"/>
-        </w:rPr>
-        <w:t xml:space="preserve"> 20%, so 20vw </w:t>
-      </w:r>
-      <w:r>
-        <w:rPr>
-          <w:rFonts w:ascii="Segoe UI" w:hAnsi="Segoe UI" w:cs="Segoe UI"/>
-        </w:rPr>
-        <w:br/>
-        <w:t xml:space="preserve">      </w:t>
-      </w:r>
-      <w:proofErr w:type="gramStart"/>
-      <w:r>
-        <w:rPr>
-          <w:rFonts w:ascii="Segoe UI" w:hAnsi="Segoe UI" w:cs="Segoe UI"/>
-        </w:rPr>
-        <w:t>For</w:t>
-      </w:r>
-      <w:proofErr w:type="gramEnd"/>
-      <w:r>
-        <w:rPr>
-          <w:rFonts w:ascii="Segoe UI" w:hAnsi="Segoe UI" w:cs="Segoe UI"/>
-        </w:rPr>
-        <w:t xml:space="preserve"> breakpoint 600px, considering the image width is 171px,</w:t>
-      </w:r>
-      <w:r>
-        <w:rPr>
-          <w:rFonts w:ascii="Segoe UI" w:hAnsi="Segoe UI" w:cs="Segoe UI"/>
-        </w:rPr>
-        <w:br/>
-      </w:r>
-      <w:r>
-        <w:rPr>
-          <w:rFonts w:ascii="Segoe UI" w:hAnsi="Segoe UI" w:cs="Segoe UI"/>
-        </w:rPr>
-        <w:tab/>
-        <w:t xml:space="preserve">hence 171/600 = 0.285 = </w:t>
-      </w:r>
-      <w:proofErr w:type="spellStart"/>
-      <w:r>
-        <w:rPr>
-          <w:rFonts w:ascii="Segoe UI" w:hAnsi="Segoe UI" w:cs="Segoe UI"/>
-        </w:rPr>
-        <w:t>approx</w:t>
-      </w:r>
-      <w:proofErr w:type="spellEnd"/>
-      <w:r>
-        <w:rPr>
-          <w:rFonts w:ascii="Segoe UI" w:hAnsi="Segoe UI" w:cs="Segoe UI"/>
-        </w:rPr>
-        <w:t xml:space="preserve"> 30%, so 30vw</w:t>
-      </w:r>
-      <w:r>
-        <w:rPr>
-          <w:rFonts w:ascii="Segoe UI" w:hAnsi="Segoe UI" w:cs="Segoe UI"/>
-        </w:rPr>
-        <w:br/>
-        <w:t xml:space="preserve">    </w:t>
-      </w:r>
-      <w:r>
-        <w:rPr>
-          <w:rFonts w:ascii="Segoe UI" w:hAnsi="Segoe UI" w:cs="Segoe UI"/>
-        </w:rPr>
-        <w:t xml:space="preserve"> Then default size (desktop version), considering image width is 291px</w:t>
-      </w:r>
-      <w:r>
-        <w:rPr>
-          <w:rFonts w:ascii="Segoe UI" w:hAnsi="Segoe UI" w:cs="Segoe UI"/>
-        </w:rPr>
-        <w:br/>
-      </w:r>
-      <w:r>
-        <w:rPr>
-          <w:rFonts w:ascii="Segoe UI" w:hAnsi="Segoe UI" w:cs="Segoe UI"/>
-        </w:rPr>
-        <w:tab/>
-        <w:t>so using 300px (</w:t>
-      </w:r>
-      <w:proofErr w:type="spellStart"/>
-      <w:r>
-        <w:rPr>
-          <w:rFonts w:ascii="Segoe UI" w:hAnsi="Segoe UI" w:cs="Segoe UI"/>
-        </w:rPr>
-        <w:t>approx</w:t>
-      </w:r>
-      <w:proofErr w:type="spellEnd"/>
-      <w:r>
-        <w:rPr>
-          <w:rFonts w:ascii="Segoe UI" w:hAnsi="Segoe UI" w:cs="Segoe UI"/>
-        </w:rPr>
-        <w:t>). This is used when none of previous breakpoints apply.</w:t>
-      </w:r>
-    </w:p>
-    <w:p>
-      <w:pPr>
-        <w:pStyle w:val="ListParagraph"/>
-        <w:numPr>
-          <w:ilvl w:val="0"/>
-          <w:numId w:val="45"/>
-        </w:numPr>
-        <w:rPr>
-          <w:rFonts w:ascii="Segoe UI" w:hAnsi="Segoe UI" w:cs="Segoe UI"/>
-        </w:rPr>
-      </w:pPr>
-      <w:r>
-        <w:rPr>
-          <w:rFonts w:ascii="Segoe UI" w:hAnsi="Segoe UI" w:cs="Segoe UI"/>
-        </w:rPr>
-        <w:t>Final &lt;</w:t>
-      </w:r>
-      <w:proofErr w:type="spellStart"/>
-      <w:r>
-        <w:rPr>
-          <w:rFonts w:ascii="Segoe UI" w:hAnsi="Segoe UI" w:cs="Segoe UI"/>
-        </w:rPr>
-        <w:t>img</w:t>
-      </w:r>
-      <w:proofErr w:type="spellEnd"/>
-      <w:r>
-        <w:rPr>
-          <w:rFonts w:ascii="Segoe UI" w:hAnsi="Segoe UI" w:cs="Segoe UI"/>
-        </w:rPr>
-        <w:t>&gt; tag with both Resolution &amp; Density Switching.</w:t>
+    </w:p>
+    <w:p>
+      <w:pPr>
+        <w:pStyle w:val="ListParagraph"/>
+        <w:numPr>
+          <w:ilvl w:val="0"/>
+          <w:numId w:val="50"/>
+        </w:numPr>
+        <w:rPr>
+          <w:rFonts w:ascii="Segoe UI" w:hAnsi="Segoe UI" w:cs="Segoe UI"/>
+        </w:rPr>
+      </w:pPr>
+      <w:r>
+        <w:rPr>
+          <w:rFonts w:ascii="Segoe UI" w:hAnsi="Segoe UI" w:cs="Segoe UI"/>
+        </w:rPr>
+        <w:t>Example</w:t>
       </w:r>
     </w:p>
     <w:p>
@@ -16962,80 +18364,9 @@
       <w:r>
         <w:rPr>
           <w:rFonts w:ascii="Consolas" w:eastAsia="Times New Roman" w:hAnsi="Consolas" w:cs="Consolas"/>
-          <w:color w:val="808080"/>
-        </w:rPr>
-        <w:t>&lt;</w:t>
-      </w:r>
-      <w:proofErr w:type="spellStart"/>
-      <w:r>
-        <w:rPr>
-          <w:rFonts w:ascii="Consolas" w:eastAsia="Times New Roman" w:hAnsi="Consolas" w:cs="Consolas"/>
-          <w:color w:val="569CD6"/>
-        </w:rPr>
-        <w:t>img</w:t>
-      </w:r>
-      <w:proofErr w:type="spellEnd"/>
-      <w:r>
-        <w:rPr>
-          <w:rFonts w:ascii="Consolas" w:eastAsia="Times New Roman" w:hAnsi="Consolas" w:cs="Consolas"/>
-          <w:color w:val="D4D4D4"/>
-        </w:rPr>
-        <w:t> </w:t>
-      </w:r>
-      <w:proofErr w:type="spellStart"/>
-      <w:r>
-        <w:rPr>
-          <w:rFonts w:ascii="Consolas" w:eastAsia="Times New Roman" w:hAnsi="Consolas" w:cs="Consolas"/>
-          <w:color w:val="9CDCFE"/>
-        </w:rPr>
-        <w:t>srcset</w:t>
-      </w:r>
-      <w:proofErr w:type="spellEnd"/>
-      <w:r>
-        <w:rPr>
-          <w:rFonts w:ascii="Consolas" w:eastAsia="Times New Roman" w:hAnsi="Consolas" w:cs="Consolas"/>
-          <w:color w:val="D4D4D4"/>
-        </w:rPr>
-        <w:t>=</w:t>
-      </w:r>
-      <w:r>
-        <w:rPr>
-          <w:rFonts w:ascii="Consolas" w:eastAsia="Times New Roman" w:hAnsi="Consolas" w:cs="Consolas"/>
-          <w:color w:val="CE9178"/>
-        </w:rPr>
-        <w:t>"</w:t>
-      </w:r>
-      <w:proofErr w:type="spellStart"/>
-      <w:r>
-        <w:rPr>
-          <w:rFonts w:ascii="Consolas" w:eastAsia="Times New Roman" w:hAnsi="Consolas" w:cs="Consolas"/>
-          <w:color w:val="CE9178"/>
-        </w:rPr>
-        <w:t>img</w:t>
-      </w:r>
-      <w:proofErr w:type="spellEnd"/>
-      <w:r>
-        <w:rPr>
-          <w:rFonts w:ascii="Consolas" w:eastAsia="Times New Roman" w:hAnsi="Consolas" w:cs="Consolas"/>
-          <w:color w:val="CE9178"/>
-        </w:rPr>
-        <w:t>/nat-1.jpg 300w, </w:t>
-      </w:r>
-      <w:proofErr w:type="spellStart"/>
-      <w:r>
-        <w:rPr>
-          <w:rFonts w:ascii="Consolas" w:eastAsia="Times New Roman" w:hAnsi="Consolas" w:cs="Consolas"/>
-          <w:color w:val="CE9178"/>
-        </w:rPr>
-        <w:t>img</w:t>
-      </w:r>
-      <w:proofErr w:type="spellEnd"/>
-      <w:r>
-        <w:rPr>
-          <w:rFonts w:ascii="Consolas" w:eastAsia="Times New Roman" w:hAnsi="Consolas" w:cs="Consolas"/>
-          <w:color w:val="CE9178"/>
-        </w:rPr>
-        <w:t>/nat-1-large.jpg 1000w"</w:t>
+          <w:color w:val="6A9955"/>
+        </w:rPr>
+        <w:t>// GRACEFUL DEGRADATION using @supports feature query</w:t>
       </w:r>
     </w:p>
     <w:p>
@@ -17051,37 +18382,25 @@
       <w:r>
         <w:rPr>
           <w:rFonts w:ascii="Consolas" w:eastAsia="Times New Roman" w:hAnsi="Consolas" w:cs="Consolas"/>
-          <w:color w:val="D4D4D4"/>
-        </w:rPr>
-        <w:t>    </w:t>
-      </w:r>
-      <w:r>
-        <w:rPr>
-          <w:rFonts w:ascii="Consolas" w:eastAsia="Times New Roman" w:hAnsi="Consolas" w:cs="Consolas"/>
-          <w:color w:val="D4D4D4"/>
-        </w:rPr>
-        <w:t xml:space="preserve"> </w:t>
-      </w:r>
-      <w:r>
-        <w:rPr>
-          <w:rFonts w:ascii="Consolas" w:eastAsia="Times New Roman" w:hAnsi="Consolas" w:cs="Consolas"/>
-          <w:color w:val="9CDCFE"/>
-        </w:rPr>
-        <w:t>sizes</w:t>
-      </w:r>
-      <w:r>
-        <w:rPr>
-          <w:rFonts w:ascii="Consolas" w:eastAsia="Times New Roman" w:hAnsi="Consolas" w:cs="Consolas"/>
-          <w:color w:val="D4D4D4"/>
-        </w:rPr>
-        <w:t>=</w:t>
-      </w:r>
-      <w:r>
-        <w:rPr>
-          <w:rFonts w:ascii="Consolas" w:eastAsia="Times New Roman" w:hAnsi="Consolas" w:cs="Consolas"/>
-          <w:color w:val="CE9178"/>
-        </w:rPr>
-        <w:t>"(max-width: 900px) 20vw, (max-width: 600px) 30vw, 300px"</w:t>
+          <w:color w:val="6A9955"/>
+        </w:rPr>
+        <w:t>// asks the browser if it supports a certain property along with a value (it could be any value. e.g. </w:t>
+      </w:r>
+      <w:proofErr w:type="gramStart"/>
+      <w:r>
+        <w:rPr>
+          <w:rFonts w:ascii="Consolas" w:eastAsia="Times New Roman" w:hAnsi="Consolas" w:cs="Consolas"/>
+          <w:color w:val="6A9955"/>
+        </w:rPr>
+        <w:t>blur(</w:t>
+      </w:r>
+      <w:proofErr w:type="gramEnd"/>
+      <w:r>
+        <w:rPr>
+          <w:rFonts w:ascii="Consolas" w:eastAsia="Times New Roman" w:hAnsi="Consolas" w:cs="Consolas"/>
+          <w:color w:val="6A9955"/>
+        </w:rPr>
+        <w:t>0).</w:t>
       </w:r>
     </w:p>
     <w:p>
@@ -17097,46 +18416,102 @@
       <w:r>
         <w:rPr>
           <w:rFonts w:ascii="Consolas" w:eastAsia="Times New Roman" w:hAnsi="Consolas" w:cs="Consolas"/>
+          <w:color w:val="C586C0"/>
+        </w:rPr>
+        <w:t>@supports</w:t>
+      </w:r>
+      <w:r>
+        <w:rPr>
+          <w:rFonts w:ascii="Consolas" w:eastAsia="Times New Roman" w:hAnsi="Consolas" w:cs="Consolas"/>
           <w:color w:val="D4D4D4"/>
         </w:rPr>
-        <w:t>    </w:t>
+        <w:t> ((</w:t>
+      </w:r>
+      <w:r>
+        <w:rPr>
+          <w:rFonts w:ascii="Consolas" w:eastAsia="Times New Roman" w:hAnsi="Consolas" w:cs="Consolas"/>
+          <w:color w:val="9CDCFE"/>
+        </w:rPr>
+        <w:t>-webkit-backdrop-filter</w:t>
       </w:r>
       <w:r>
         <w:rPr>
           <w:rFonts w:ascii="Consolas" w:eastAsia="Times New Roman" w:hAnsi="Consolas" w:cs="Consolas"/>
           <w:color w:val="D4D4D4"/>
         </w:rPr>
-        <w:t xml:space="preserve"> </w:t>
+        <w:t>: </w:t>
       </w:r>
       <w:proofErr w:type="gramStart"/>
       <w:r>
         <w:rPr>
           <w:rFonts w:ascii="Consolas" w:eastAsia="Times New Roman" w:hAnsi="Consolas" w:cs="Consolas"/>
+          <w:color w:val="DCDCAA"/>
+        </w:rPr>
+        <w:t>blur</w:t>
+      </w:r>
+      <w:r>
+        <w:rPr>
+          <w:rFonts w:ascii="Consolas" w:eastAsia="Times New Roman" w:hAnsi="Consolas" w:cs="Consolas"/>
+          <w:color w:val="D4D4D4"/>
+        </w:rPr>
+        <w:t>(</w:t>
+      </w:r>
+      <w:proofErr w:type="gramEnd"/>
+      <w:r>
+        <w:rPr>
+          <w:rFonts w:ascii="Consolas" w:eastAsia="Times New Roman" w:hAnsi="Consolas" w:cs="Consolas"/>
+          <w:color w:val="B5CEA8"/>
+        </w:rPr>
+        <w:t>10px</w:t>
+      </w:r>
+      <w:r>
+        <w:rPr>
+          <w:rFonts w:ascii="Consolas" w:eastAsia="Times New Roman" w:hAnsi="Consolas" w:cs="Consolas"/>
+          <w:color w:val="D4D4D4"/>
+        </w:rPr>
+        <w:t>)) or (</w:t>
+      </w:r>
+      <w:r>
+        <w:rPr>
+          <w:rFonts w:ascii="Consolas" w:eastAsia="Times New Roman" w:hAnsi="Consolas" w:cs="Consolas"/>
           <w:color w:val="9CDCFE"/>
         </w:rPr>
-        <w:t>alt</w:t>
-      </w:r>
-      <w:proofErr w:type="gramEnd"/>
+        <w:t>backdrop-filter</w:t>
+      </w:r>
       <w:r>
         <w:rPr>
           <w:rFonts w:ascii="Consolas" w:eastAsia="Times New Roman" w:hAnsi="Consolas" w:cs="Consolas"/>
           <w:color w:val="D4D4D4"/>
         </w:rPr>
-        <w:t>=</w:t>
-      </w:r>
-      <w:r>
-        <w:rPr>
-          <w:rFonts w:ascii="Consolas" w:eastAsia="Times New Roman" w:hAnsi="Consolas" w:cs="Consolas"/>
-          <w:color w:val="CE9178"/>
-        </w:rPr>
-        <w:t>"Photo 1"</w:t>
+        <w:t>: </w:t>
+      </w:r>
+      <w:r>
+        <w:rPr>
+          <w:rFonts w:ascii="Consolas" w:eastAsia="Times New Roman" w:hAnsi="Consolas" w:cs="Consolas"/>
+          <w:color w:val="DCDCAA"/>
+        </w:rPr>
+        <w:t>blur</w:t>
       </w:r>
       <w:r>
         <w:rPr>
           <w:rFonts w:ascii="Consolas" w:eastAsia="Times New Roman" w:hAnsi="Consolas" w:cs="Consolas"/>
           <w:color w:val="D4D4D4"/>
         </w:rPr>
-        <w:t> </w:t>
+        <w:t>(</w:t>
+      </w:r>
+      <w:r>
+        <w:rPr>
+          <w:rFonts w:ascii="Consolas" w:eastAsia="Times New Roman" w:hAnsi="Consolas" w:cs="Consolas"/>
+          <w:color w:val="B5CEA8"/>
+        </w:rPr>
+        <w:t>10px</w:t>
+      </w:r>
+      <w:r>
+        <w:rPr>
+          <w:rFonts w:ascii="Consolas" w:eastAsia="Times New Roman" w:hAnsi="Consolas" w:cs="Consolas"/>
+          <w:color w:val="D4D4D4"/>
+        </w:rPr>
+        <w:t>))) {</w:t>
       </w:r>
     </w:p>
     <w:p>
@@ -17152,16 +18527,48 @@
       <w:r>
         <w:rPr>
           <w:rFonts w:ascii="Consolas" w:eastAsia="Times New Roman" w:hAnsi="Consolas" w:cs="Consolas"/>
+          <w:color w:val="6A9955"/>
+        </w:rPr>
+        <w:t>/* backdrop filter - to apply a filter to what's behind the selected element.</w:t>
+      </w:r>
+      <w:r>
+        <w:rPr>
+          <w:rFonts w:ascii="Consolas" w:eastAsia="Times New Roman" w:hAnsi="Consolas" w:cs="Consolas"/>
+          <w:color w:val="6A9955"/>
+        </w:rPr>
+        <w:t>S</w:t>
+      </w:r>
+      <w:r>
+        <w:rPr>
+          <w:rFonts w:ascii="Consolas" w:eastAsia="Times New Roman" w:hAnsi="Consolas" w:cs="Consolas"/>
+          <w:color w:val="6A9955"/>
+        </w:rPr>
+        <w:t>o here we will apply a backdrop filter to this background here with a blur. */</w:t>
+      </w:r>
+    </w:p>
+    <w:p>
+      <w:pPr>
+        <w:pStyle w:val="ListParagraph"/>
+        <w:shd w:val="clear" w:color="auto" w:fill="1E1E1E"/>
+        <w:spacing w:after="0" w:line="285" w:lineRule="atLeast"/>
+        <w:rPr>
+          <w:rFonts w:ascii="Consolas" w:eastAsia="Times New Roman" w:hAnsi="Consolas" w:cs="Consolas"/>
           <w:color w:val="D4D4D4"/>
         </w:rPr>
-        <w:t>    </w:t>
-      </w:r>
+      </w:pPr>
       <w:r>
         <w:rPr>
           <w:rFonts w:ascii="Consolas" w:eastAsia="Times New Roman" w:hAnsi="Consolas" w:cs="Consolas"/>
           <w:color w:val="D4D4D4"/>
         </w:rPr>
-        <w:t xml:space="preserve"> </w:t>
+        <w:t>        </w:t>
+      </w:r>
+      <w:r>
+        <w:rPr>
+          <w:rFonts w:ascii="Consolas" w:eastAsia="Times New Roman" w:hAnsi="Consolas" w:cs="Consolas"/>
+          <w:color w:val="9CDCFE"/>
+        </w:rPr>
+        <w:t>-</w:t>
       </w:r>
       <w:proofErr w:type="spellStart"/>
       <w:proofErr w:type="gramStart"/>
@@ -17170,489 +18577,58 @@
           <w:rFonts w:ascii="Consolas" w:eastAsia="Times New Roman" w:hAnsi="Consolas" w:cs="Consolas"/>
           <w:color w:val="9CDCFE"/>
         </w:rPr>
-        <w:t>src</w:t>
+        <w:t>webkit</w:t>
       </w:r>
       <w:proofErr w:type="spellEnd"/>
+      <w:r>
+        <w:rPr>
+          <w:rFonts w:ascii="Consolas" w:eastAsia="Times New Roman" w:hAnsi="Consolas" w:cs="Consolas"/>
+          <w:color w:val="9CDCFE"/>
+        </w:rPr>
+        <w:t>-</w:t>
+      </w:r>
       <w:proofErr w:type="gramEnd"/>
       <w:r>
         <w:rPr>
           <w:rFonts w:ascii="Consolas" w:eastAsia="Times New Roman" w:hAnsi="Consolas" w:cs="Consolas"/>
+          <w:color w:val="9CDCFE"/>
+        </w:rPr>
+        <w:t>backdrop-filter</w:t>
+      </w:r>
+      <w:r>
+        <w:rPr>
+          <w:rFonts w:ascii="Consolas" w:eastAsia="Times New Roman" w:hAnsi="Consolas" w:cs="Consolas"/>
           <w:color w:val="D4D4D4"/>
         </w:rPr>
-        <w:t>=</w:t>
-      </w:r>
-      <w:r>
-        <w:rPr>
-          <w:rFonts w:ascii="Consolas" w:eastAsia="Times New Roman" w:hAnsi="Consolas" w:cs="Consolas"/>
-          <w:color w:val="CE9178"/>
-        </w:rPr>
-        <w:t>"</w:t>
-      </w:r>
-      <w:proofErr w:type="spellStart"/>
-      <w:r>
-        <w:rPr>
-          <w:rFonts w:ascii="Consolas" w:eastAsia="Times New Roman" w:hAnsi="Consolas" w:cs="Consolas"/>
-          <w:color w:val="CE9178"/>
-        </w:rPr>
-        <w:t>img</w:t>
-      </w:r>
-      <w:proofErr w:type="spellEnd"/>
-      <w:r>
-        <w:rPr>
-          <w:rFonts w:ascii="Consolas" w:eastAsia="Times New Roman" w:hAnsi="Consolas" w:cs="Consolas"/>
-          <w:color w:val="CE9178"/>
-        </w:rPr>
-        <w:t>/nat-1-large.jpg"</w:t>
-      </w:r>
-      <w:r>
-        <w:rPr>
-          <w:rFonts w:ascii="Consolas" w:eastAsia="Times New Roman" w:hAnsi="Consolas" w:cs="Consolas"/>
-          <w:color w:val="808080"/>
-        </w:rPr>
-        <w:t>&gt;</w:t>
-      </w:r>
-    </w:p>
-    <w:p>
-      <w:pPr>
-        <w:pStyle w:val="ListParagraph"/>
-        <w:rPr>
-          <w:rFonts w:ascii="Segoe UI" w:hAnsi="Segoe UI" w:cs="Segoe UI"/>
-        </w:rPr>
-      </w:pPr>
-    </w:p>
-    <w:p>
-      <w:pPr>
-        <w:pStyle w:val="ListParagraph"/>
-        <w:numPr>
-          <w:ilvl w:val="0"/>
-          <w:numId w:val="45"/>
-        </w:numPr>
-        <w:rPr>
-          <w:rFonts w:ascii="Segoe UI" w:hAnsi="Segoe UI" w:cs="Segoe UI"/>
-        </w:rPr>
-      </w:pPr>
-      <w:r>
-        <w:rPr>
-          <w:rFonts w:ascii="Segoe UI" w:hAnsi="Segoe UI" w:cs="Segoe UI"/>
-        </w:rPr>
-        <w:t xml:space="preserve">This entire </w:t>
-      </w:r>
-      <w:proofErr w:type="spellStart"/>
-      <w:r>
-        <w:rPr>
-          <w:rFonts w:ascii="Segoe UI" w:hAnsi="Segoe UI" w:cs="Segoe UI"/>
-        </w:rPr>
-        <w:t>img</w:t>
-      </w:r>
-      <w:proofErr w:type="spellEnd"/>
-      <w:r>
-        <w:rPr>
-          <w:rFonts w:ascii="Segoe UI" w:hAnsi="Segoe UI" w:cs="Segoe UI"/>
-        </w:rPr>
-        <w:t xml:space="preserve"> element will take care of actually both resolution </w:t>
-      </w:r>
-      <w:r>
-        <w:rPr>
-          <w:rFonts w:ascii="Segoe UI" w:hAnsi="Segoe UI" w:cs="Segoe UI"/>
-        </w:rPr>
-        <w:t xml:space="preserve">switching and density switching since </w:t>
-      </w:r>
-      <w:r>
-        <w:rPr>
-          <w:rFonts w:ascii="Segoe UI" w:hAnsi="Segoe UI" w:cs="Segoe UI"/>
-        </w:rPr>
-        <w:t xml:space="preserve">we </w:t>
-      </w:r>
-      <w:r>
-        <w:rPr>
-          <w:rFonts w:ascii="Segoe UI" w:hAnsi="Segoe UI" w:cs="Segoe UI"/>
-        </w:rPr>
-        <w:t>are giving</w:t>
-      </w:r>
-      <w:r>
-        <w:rPr>
-          <w:rFonts w:ascii="Segoe UI" w:hAnsi="Segoe UI" w:cs="Segoe UI"/>
-        </w:rPr>
-        <w:t xml:space="preserve"> the browser enough information to figure out exactly what to do</w:t>
-      </w:r>
-      <w:r>
-        <w:rPr>
-          <w:rFonts w:ascii="Segoe UI" w:hAnsi="Segoe UI" w:cs="Segoe UI"/>
-        </w:rPr>
-        <w:t xml:space="preserve"> </w:t>
-      </w:r>
-      <w:r>
-        <w:rPr>
-          <w:rFonts w:ascii="Segoe UI" w:hAnsi="Segoe UI" w:cs="Segoe UI"/>
-        </w:rPr>
-        <w:t>depending on both the view port width and the pixel density, so the screen resolution.</w:t>
-      </w:r>
-    </w:p>
-    <w:p>
-      <w:pPr>
-        <w:pStyle w:val="ListParagraph"/>
-        <w:numPr>
-          <w:ilvl w:val="0"/>
-          <w:numId w:val="45"/>
-        </w:numPr>
-        <w:rPr>
-          <w:rFonts w:ascii="Segoe UI" w:hAnsi="Segoe UI" w:cs="Segoe UI"/>
-        </w:rPr>
-      </w:pPr>
-      <w:r>
-        <w:rPr>
-          <w:rFonts w:ascii="Segoe UI" w:hAnsi="Segoe UI" w:cs="Segoe UI"/>
-        </w:rPr>
-        <w:t xml:space="preserve">Note: It is important to also provide </w:t>
-      </w:r>
-      <w:proofErr w:type="spellStart"/>
-      <w:r>
-        <w:rPr>
-          <w:rFonts w:ascii="Consolas" w:hAnsi="Consolas" w:cs="Consolas"/>
-        </w:rPr>
-        <w:t>src</w:t>
-      </w:r>
-      <w:proofErr w:type="spellEnd"/>
-      <w:r>
-        <w:rPr>
-          <w:rFonts w:ascii="Segoe UI" w:hAnsi="Segoe UI" w:cs="Segoe UI"/>
-        </w:rPr>
-        <w:t xml:space="preserve"> attribute along with </w:t>
-      </w:r>
-      <w:proofErr w:type="spellStart"/>
-      <w:r>
-        <w:rPr>
-          <w:rFonts w:ascii="Consolas" w:hAnsi="Consolas" w:cs="Consolas"/>
-        </w:rPr>
-        <w:t>srcset</w:t>
-      </w:r>
-      <w:proofErr w:type="spellEnd"/>
-      <w:r>
-        <w:rPr>
-          <w:rFonts w:ascii="Segoe UI" w:hAnsi="Segoe UI" w:cs="Segoe UI"/>
-        </w:rPr>
-        <w:t xml:space="preserve"> and </w:t>
-      </w:r>
-      <w:r>
-        <w:rPr>
-          <w:rFonts w:ascii="Consolas" w:hAnsi="Consolas" w:cs="Consolas"/>
-        </w:rPr>
-        <w:t>sizes</w:t>
-      </w:r>
-      <w:r>
-        <w:rPr>
-          <w:rFonts w:ascii="Segoe UI" w:hAnsi="Segoe UI" w:cs="Segoe UI"/>
-        </w:rPr>
-        <w:t xml:space="preserve">, </w:t>
-      </w:r>
-      <w:r>
-        <w:rPr>
-          <w:rFonts w:ascii="Segoe UI" w:hAnsi="Segoe UI" w:cs="Segoe UI"/>
-        </w:rPr>
-        <w:t>in case</w:t>
-      </w:r>
-      <w:r>
-        <w:rPr>
-          <w:rFonts w:ascii="Segoe UI" w:hAnsi="Segoe UI" w:cs="Segoe UI"/>
-        </w:rPr>
-        <w:t xml:space="preserve"> a</w:t>
-      </w:r>
-      <w:r>
-        <w:rPr>
-          <w:rFonts w:ascii="Segoe UI" w:hAnsi="Segoe UI" w:cs="Segoe UI"/>
-        </w:rPr>
-        <w:t xml:space="preserve"> user </w:t>
-      </w:r>
-      <w:r>
-        <w:rPr>
-          <w:rFonts w:ascii="Segoe UI" w:hAnsi="Segoe UI" w:cs="Segoe UI"/>
-        </w:rPr>
-        <w:t xml:space="preserve">is </w:t>
-      </w:r>
-      <w:r>
-        <w:rPr>
-          <w:rFonts w:ascii="Segoe UI" w:hAnsi="Segoe UI" w:cs="Segoe UI"/>
-        </w:rPr>
-        <w:t xml:space="preserve">using older browser which does not support </w:t>
-      </w:r>
-      <w:proofErr w:type="spellStart"/>
-      <w:r>
-        <w:rPr>
-          <w:rFonts w:ascii="Consolas" w:hAnsi="Consolas" w:cs="Consolas"/>
-        </w:rPr>
-        <w:t>srcset</w:t>
-      </w:r>
-      <w:proofErr w:type="spellEnd"/>
-      <w:r>
-        <w:rPr>
-          <w:rFonts w:ascii="Segoe UI" w:hAnsi="Segoe UI" w:cs="Segoe UI"/>
-        </w:rPr>
-        <w:t xml:space="preserve"> and </w:t>
-      </w:r>
-      <w:r>
-        <w:rPr>
-          <w:rFonts w:ascii="Consolas" w:hAnsi="Consolas" w:cs="Consolas"/>
-        </w:rPr>
-        <w:t>sizes</w:t>
-      </w:r>
-      <w:r>
-        <w:rPr>
-          <w:rFonts w:ascii="Segoe UI" w:hAnsi="Segoe UI" w:cs="Segoe UI"/>
-        </w:rPr>
-        <w:t>.</w:t>
-      </w:r>
-    </w:p>
-    <w:p>
-      <w:pPr>
-        <w:rPr>
-          <w:rFonts w:ascii="Segoe UI" w:hAnsi="Segoe UI" w:cs="Segoe UI"/>
-        </w:rPr>
-      </w:pPr>
-    </w:p>
-    <w:p>
-      <w:pPr>
-        <w:rPr>
-          <w:rFonts w:ascii="Segoe UI" w:hAnsi="Segoe UI" w:cs="Segoe UI"/>
-        </w:rPr>
-      </w:pPr>
-    </w:p>
-    <w:p>
-      <w:pPr>
-        <w:pStyle w:val="Heading2"/>
-        <w:rPr>
-          <w:rFonts w:ascii="Segoe UI" w:hAnsi="Segoe UI" w:cs="Segoe UI"/>
-        </w:rPr>
-      </w:pPr>
-      <w:r>
-        <w:rPr>
-          <w:rFonts w:ascii="Segoe UI" w:hAnsi="Segoe UI" w:cs="Segoe UI"/>
-        </w:rPr>
-        <w:lastRenderedPageBreak/>
-        <w:t>Responsive Images in CSS</w:t>
-      </w:r>
-    </w:p>
-    <w:p>
-      <w:pPr>
-        <w:pStyle w:val="ListParagraph"/>
-        <w:numPr>
-          <w:ilvl w:val="0"/>
-          <w:numId w:val="49"/>
-        </w:numPr>
-        <w:rPr>
-          <w:rFonts w:ascii="Segoe UI" w:hAnsi="Segoe UI" w:cs="Segoe UI"/>
-        </w:rPr>
-      </w:pPr>
-      <w:r>
-        <w:rPr>
-          <w:rFonts w:ascii="Segoe UI" w:hAnsi="Segoe UI" w:cs="Segoe UI"/>
-        </w:rPr>
-        <w:t>R</w:t>
-      </w:r>
-      <w:r>
-        <w:rPr>
-          <w:rFonts w:ascii="Segoe UI" w:hAnsi="Segoe UI" w:cs="Segoe UI"/>
-        </w:rPr>
-        <w:t>esponsive images in CSS</w:t>
-      </w:r>
-      <w:r>
-        <w:rPr>
-          <w:rFonts w:ascii="Segoe UI" w:hAnsi="Segoe UI" w:cs="Segoe UI"/>
-        </w:rPr>
-        <w:t xml:space="preserve"> </w:t>
-      </w:r>
-      <w:r>
-        <w:rPr>
-          <w:rFonts w:ascii="Segoe UI" w:hAnsi="Segoe UI" w:cs="Segoe UI"/>
-        </w:rPr>
-        <w:t>are pretty straight forward.</w:t>
-      </w:r>
-      <w:r>
-        <w:rPr>
-          <w:rFonts w:ascii="Segoe UI" w:hAnsi="Segoe UI" w:cs="Segoe UI"/>
-        </w:rPr>
-        <w:t xml:space="preserve"> </w:t>
-      </w:r>
-      <w:r>
-        <w:rPr>
-          <w:rFonts w:ascii="Segoe UI" w:hAnsi="Segoe UI" w:cs="Segoe UI"/>
-        </w:rPr>
-        <w:t xml:space="preserve">Because all we have to do is to write </w:t>
-      </w:r>
-      <w:r>
-        <w:rPr>
-          <w:rFonts w:ascii="Segoe UI" w:hAnsi="Segoe UI" w:cs="Segoe UI"/>
-        </w:rPr>
-        <w:t>m</w:t>
-      </w:r>
-      <w:r>
-        <w:rPr>
-          <w:rFonts w:ascii="Segoe UI" w:hAnsi="Segoe UI" w:cs="Segoe UI"/>
-        </w:rPr>
-        <w:t>edia queries,</w:t>
-      </w:r>
-      <w:r>
-        <w:rPr>
-          <w:rFonts w:ascii="Segoe UI" w:hAnsi="Segoe UI" w:cs="Segoe UI"/>
-        </w:rPr>
-        <w:t xml:space="preserve"> </w:t>
-      </w:r>
-      <w:r>
-        <w:rPr>
-          <w:rFonts w:ascii="Segoe UI" w:hAnsi="Segoe UI" w:cs="Segoe UI"/>
-        </w:rPr>
-        <w:t>in order to load different images, for different situations.</w:t>
-      </w:r>
-    </w:p>
-    <w:p>
-      <w:pPr>
-        <w:pStyle w:val="ListParagraph"/>
-        <w:numPr>
-          <w:ilvl w:val="0"/>
-          <w:numId w:val="49"/>
-        </w:numPr>
-        <w:rPr>
-          <w:rFonts w:ascii="Segoe UI" w:hAnsi="Segoe UI" w:cs="Segoe UI"/>
-        </w:rPr>
-      </w:pPr>
-      <w:r>
-        <w:rPr>
-          <w:rFonts w:ascii="Segoe UI" w:hAnsi="Segoe UI" w:cs="Segoe UI"/>
-        </w:rPr>
-        <w:t xml:space="preserve">We can not only use Media queries to target just screen or viewport width, but also we can write media queries </w:t>
-      </w:r>
-      <w:r>
-        <w:rPr>
-          <w:rFonts w:ascii="Segoe UI" w:hAnsi="Segoe UI" w:cs="Segoe UI"/>
-        </w:rPr>
-        <w:t>depending on other things,</w:t>
-      </w:r>
-      <w:r>
-        <w:rPr>
-          <w:rFonts w:ascii="Segoe UI" w:hAnsi="Segoe UI" w:cs="Segoe UI"/>
-        </w:rPr>
-        <w:t xml:space="preserve"> </w:t>
-      </w:r>
-      <w:r>
-        <w:rPr>
-          <w:rFonts w:ascii="Segoe UI" w:hAnsi="Segoe UI" w:cs="Segoe UI"/>
-        </w:rPr>
-        <w:t>such as the device resolution.</w:t>
-      </w:r>
-    </w:p>
-    <w:p>
-      <w:pPr>
-        <w:pStyle w:val="ListParagraph"/>
-        <w:numPr>
-          <w:ilvl w:val="0"/>
-          <w:numId w:val="49"/>
-        </w:numPr>
-        <w:rPr>
-          <w:rFonts w:ascii="Segoe UI" w:hAnsi="Segoe UI" w:cs="Segoe UI"/>
-        </w:rPr>
-      </w:pPr>
-      <w:r>
-        <w:rPr>
-          <w:rFonts w:ascii="Segoe UI" w:hAnsi="Segoe UI" w:cs="Segoe UI"/>
-        </w:rPr>
-        <w:t>Example –</w:t>
-      </w:r>
-    </w:p>
-    <w:p>
-      <w:pPr>
-        <w:pStyle w:val="ListParagraph"/>
-        <w:numPr>
-          <w:ilvl w:val="1"/>
-          <w:numId w:val="49"/>
-        </w:numPr>
-        <w:rPr>
-          <w:rFonts w:ascii="Segoe UI" w:hAnsi="Segoe UI" w:cs="Segoe UI"/>
-        </w:rPr>
-      </w:pPr>
-      <w:r>
-        <w:rPr>
-          <w:rFonts w:ascii="Segoe UI" w:hAnsi="Segoe UI" w:cs="Segoe UI"/>
-        </w:rPr>
-        <w:t>Large version of the hero image, is shown when the resolution is higher than 192</w:t>
-      </w:r>
-      <w:r>
-        <w:rPr>
-          <w:rFonts w:ascii="Segoe UI" w:hAnsi="Segoe UI" w:cs="Segoe UI"/>
-        </w:rPr>
-        <w:t>dpi (dots per inch)</w:t>
-      </w:r>
-      <w:r>
-        <w:rPr>
-          <w:rFonts w:ascii="Segoe UI" w:hAnsi="Segoe UI" w:cs="Segoe UI"/>
-        </w:rPr>
-        <w:t>, so when we have 2x screen,</w:t>
-      </w:r>
-      <w:r>
-        <w:rPr>
-          <w:rFonts w:ascii="Segoe UI" w:hAnsi="Segoe UI" w:cs="Segoe UI"/>
-        </w:rPr>
-        <w:t xml:space="preserve"> </w:t>
-      </w:r>
-      <w:r>
-        <w:rPr>
-          <w:rFonts w:ascii="Segoe UI" w:hAnsi="Segoe UI" w:cs="Segoe UI"/>
-        </w:rPr>
-        <w:t>and at the same time, whenever the width is larger than 600 pixels (37.5em).</w:t>
-      </w:r>
-      <w:r>
-        <w:rPr>
-          <w:rFonts w:ascii="Segoe UI" w:hAnsi="Segoe UI" w:cs="Segoe UI"/>
-        </w:rPr>
-        <w:t xml:space="preserve"> That’s b</w:t>
-      </w:r>
-      <w:r>
-        <w:rPr>
-          <w:rFonts w:ascii="Segoe UI" w:hAnsi="Segoe UI" w:cs="Segoe UI"/>
-        </w:rPr>
-        <w:t xml:space="preserve">ecause </w:t>
-      </w:r>
-      <w:proofErr w:type="gramStart"/>
-      <w:r>
-        <w:rPr>
-          <w:rFonts w:ascii="Segoe UI" w:hAnsi="Segoe UI" w:cs="Segoe UI"/>
-        </w:rPr>
-        <w:t>If</w:t>
-      </w:r>
-      <w:proofErr w:type="gramEnd"/>
-      <w:r>
-        <w:rPr>
-          <w:rFonts w:ascii="Segoe UI" w:hAnsi="Segoe UI" w:cs="Segoe UI"/>
-        </w:rPr>
-        <w:t xml:space="preserve"> the screen is below 600 and if the pixel density is 2, well then the image that we need at this size doesn't have to be larger than 1200 pixels. So 600 times 2 is 1200, and so an image, which has 1200 pixels of width, is more than enough to display on a high density screen like this.</w:t>
-      </w:r>
-    </w:p>
-    <w:p>
-      <w:pPr>
-        <w:pStyle w:val="ListParagraph"/>
-        <w:numPr>
-          <w:ilvl w:val="1"/>
-          <w:numId w:val="49"/>
-        </w:numPr>
-        <w:rPr>
-          <w:rFonts w:ascii="Segoe UI" w:hAnsi="Segoe UI" w:cs="Segoe UI"/>
-        </w:rPr>
-      </w:pPr>
-      <w:r>
-        <w:rPr>
-          <w:rFonts w:ascii="Segoe UI" w:hAnsi="Segoe UI" w:cs="Segoe UI"/>
-        </w:rPr>
-        <w:t>Also we want to show high resolution image for really big screens (2000px = 125em)</w:t>
-      </w:r>
-      <w:r>
-        <w:rPr>
-          <w:rFonts w:ascii="Segoe UI" w:hAnsi="Segoe UI" w:cs="Segoe UI"/>
-        </w:rPr>
-        <w:t xml:space="preserve"> </w:t>
-      </w:r>
-      <w:r>
-        <w:rPr>
-          <w:rFonts w:ascii="Segoe UI" w:hAnsi="Segoe UI" w:cs="Segoe UI"/>
-        </w:rPr>
-        <w:t>even if they are 1x screens. (OR condition)</w:t>
+        <w:t>: </w:t>
+      </w:r>
+      <w:r>
+        <w:rPr>
+          <w:rFonts w:ascii="Consolas" w:eastAsia="Times New Roman" w:hAnsi="Consolas" w:cs="Consolas"/>
+          <w:color w:val="DCDCAA"/>
+        </w:rPr>
+        <w:t>blur</w:t>
+      </w:r>
+      <w:r>
+        <w:rPr>
+          <w:rFonts w:ascii="Consolas" w:eastAsia="Times New Roman" w:hAnsi="Consolas" w:cs="Consolas"/>
+          <w:color w:val="D4D4D4"/>
+        </w:rPr>
+        <w:t>(</w:t>
+      </w:r>
+      <w:r>
+        <w:rPr>
+          <w:rFonts w:ascii="Consolas" w:eastAsia="Times New Roman" w:hAnsi="Consolas" w:cs="Consolas"/>
+          <w:color w:val="B5CEA8"/>
+        </w:rPr>
+        <w:t>10px</w:t>
+      </w:r>
+      <w:r>
+        <w:rPr>
+          <w:rFonts w:ascii="Consolas" w:eastAsia="Times New Roman" w:hAnsi="Consolas" w:cs="Consolas"/>
+          <w:color w:val="D4D4D4"/>
+        </w:rPr>
+        <w:t>);</w:t>
       </w:r>
     </w:p>
     <w:p>
@@ -17668,24 +18644,19 @@
       <w:r>
         <w:rPr>
           <w:rFonts w:ascii="Consolas" w:eastAsia="Times New Roman" w:hAnsi="Consolas" w:cs="Consolas"/>
-          <w:color w:val="C586C0"/>
-        </w:rPr>
-        <w:t>@media</w:t>
-      </w:r>
-      <w:r>
-        <w:rPr>
-          <w:rFonts w:ascii="Consolas" w:eastAsia="Times New Roman" w:hAnsi="Consolas" w:cs="Consolas"/>
           <w:color w:val="D4D4D4"/>
         </w:rPr>
-        <w:t> (</w:t>
-      </w:r>
+        <w:t>        </w:t>
+      </w:r>
+      <w:proofErr w:type="gramStart"/>
       <w:r>
         <w:rPr>
           <w:rFonts w:ascii="Consolas" w:eastAsia="Times New Roman" w:hAnsi="Consolas" w:cs="Consolas"/>
           <w:color w:val="9CDCFE"/>
         </w:rPr>
-        <w:t>min-resolution</w:t>
-      </w:r>
+        <w:t>backdrop-filter</w:t>
+      </w:r>
+      <w:proofErr w:type="gramEnd"/>
       <w:r>
         <w:rPr>
           <w:rFonts w:ascii="Consolas" w:eastAsia="Times New Roman" w:hAnsi="Consolas" w:cs="Consolas"/>
@@ -17696,58 +18667,30 @@
       <w:r>
         <w:rPr>
           <w:rFonts w:ascii="Consolas" w:eastAsia="Times New Roman" w:hAnsi="Consolas" w:cs="Consolas"/>
+          <w:color w:val="DCDCAA"/>
+        </w:rPr>
+        <w:t>blur</w:t>
+      </w:r>
+      <w:r>
+        <w:rPr>
+          <w:rFonts w:ascii="Consolas" w:eastAsia="Times New Roman" w:hAnsi="Consolas" w:cs="Consolas"/>
+          <w:color w:val="D4D4D4"/>
+        </w:rPr>
+        <w:t>(</w:t>
+      </w:r>
+      <w:r>
+        <w:rPr>
+          <w:rFonts w:ascii="Consolas" w:eastAsia="Times New Roman" w:hAnsi="Consolas" w:cs="Consolas"/>
           <w:color w:val="B5CEA8"/>
         </w:rPr>
-        <w:t>192dpi</w:t>
+        <w:t>10px</w:t>
       </w:r>
       <w:r>
         <w:rPr>
           <w:rFonts w:ascii="Consolas" w:eastAsia="Times New Roman" w:hAnsi="Consolas" w:cs="Consolas"/>
           <w:color w:val="D4D4D4"/>
         </w:rPr>
-        <w:t>) and (</w:t>
-      </w:r>
-      <w:r>
-        <w:rPr>
-          <w:rFonts w:ascii="Consolas" w:eastAsia="Times New Roman" w:hAnsi="Consolas" w:cs="Consolas"/>
-          <w:color w:val="9CDCFE"/>
-        </w:rPr>
-        <w:t>min-width</w:t>
-      </w:r>
-      <w:r>
-        <w:rPr>
-          <w:rFonts w:ascii="Consolas" w:eastAsia="Times New Roman" w:hAnsi="Consolas" w:cs="Consolas"/>
-          <w:color w:val="D4D4D4"/>
-        </w:rPr>
-        <w:t>: </w:t>
-      </w:r>
-      <w:r>
-        <w:rPr>
-          <w:rFonts w:ascii="Consolas" w:eastAsia="Times New Roman" w:hAnsi="Consolas" w:cs="Consolas"/>
-          <w:color w:val="B5CEA8"/>
-        </w:rPr>
-        <w:t>37.5em</w:t>
-      </w:r>
-      <w:r>
-        <w:rPr>
-          <w:rFonts w:ascii="Consolas" w:eastAsia="Times New Roman" w:hAnsi="Consolas" w:cs="Consolas"/>
-          <w:color w:val="D4D4D4"/>
-        </w:rPr>
-        <w:t>), </w:t>
-      </w:r>
-      <w:r>
-        <w:rPr>
-          <w:rFonts w:ascii="Consolas" w:eastAsia="Times New Roman" w:hAnsi="Consolas" w:cs="Consolas"/>
-          <w:color w:val="6A9955"/>
-        </w:rPr>
-        <w:t>//</w:t>
-      </w:r>
-      <w:r>
-        <w:rPr>
-          <w:rFonts w:ascii="Consolas" w:eastAsia="Times New Roman" w:hAnsi="Consolas" w:cs="Consolas"/>
-          <w:color w:val="6A9955"/>
-        </w:rPr>
-        <w:t>37.5em = 600px</w:t>
+        <w:t>);</w:t>
       </w:r>
     </w:p>
     <w:p>
@@ -17765,44 +18708,67 @@
           <w:rFonts w:ascii="Consolas" w:eastAsia="Times New Roman" w:hAnsi="Consolas" w:cs="Consolas"/>
           <w:color w:val="D4D4D4"/>
         </w:rPr>
-        <w:t>       </w:t>
-      </w:r>
+        <w:t>        </w:t>
+      </w:r>
+      <w:proofErr w:type="gramStart"/>
+      <w:r>
+        <w:rPr>
+          <w:rFonts w:ascii="Consolas" w:eastAsia="Times New Roman" w:hAnsi="Consolas" w:cs="Consolas"/>
+          <w:color w:val="9CDCFE"/>
+        </w:rPr>
+        <w:t>background-color</w:t>
+      </w:r>
+      <w:proofErr w:type="gramEnd"/>
       <w:r>
         <w:rPr>
           <w:rFonts w:ascii="Consolas" w:eastAsia="Times New Roman" w:hAnsi="Consolas" w:cs="Consolas"/>
           <w:color w:val="D4D4D4"/>
         </w:rPr>
+        <w:t>: </w:t>
+      </w:r>
+      <w:proofErr w:type="spellStart"/>
+      <w:r>
+        <w:rPr>
+          <w:rFonts w:ascii="Consolas" w:eastAsia="Times New Roman" w:hAnsi="Consolas" w:cs="Consolas"/>
+          <w:color w:val="DCDCAA"/>
+        </w:rPr>
+        <w:t>rgba</w:t>
+      </w:r>
+      <w:proofErr w:type="spellEnd"/>
+      <w:r>
+        <w:rPr>
+          <w:rFonts w:ascii="Consolas" w:eastAsia="Times New Roman" w:hAnsi="Consolas" w:cs="Consolas"/>
+          <w:color w:val="D4D4D4"/>
+        </w:rPr>
         <w:t>(</w:t>
       </w:r>
-      <w:proofErr w:type="gramStart"/>
       <w:r>
         <w:rPr>
           <w:rFonts w:ascii="Consolas" w:eastAsia="Times New Roman" w:hAnsi="Consolas" w:cs="Consolas"/>
           <w:color w:val="9CDCFE"/>
         </w:rPr>
-        <w:t>min-width</w:t>
-      </w:r>
-      <w:proofErr w:type="gramEnd"/>
+        <w:t>$color-black</w:t>
+      </w:r>
       <w:r>
         <w:rPr>
           <w:rFonts w:ascii="Consolas" w:eastAsia="Times New Roman" w:hAnsi="Consolas" w:cs="Consolas"/>
           <w:color w:val="D4D4D4"/>
         </w:rPr>
-        <w:t>: </w:t>
+        <w:t>, </w:t>
       </w:r>
       <w:r>
         <w:rPr>
           <w:rFonts w:ascii="Consolas" w:eastAsia="Times New Roman" w:hAnsi="Consolas" w:cs="Consolas"/>
           <w:color w:val="B5CEA8"/>
         </w:rPr>
-        <w:t>125em</w:t>
+        <w:t>.3</w:t>
       </w:r>
       <w:r>
         <w:rPr>
           <w:rFonts w:ascii="Consolas" w:eastAsia="Times New Roman" w:hAnsi="Consolas" w:cs="Consolas"/>
           <w:color w:val="D4D4D4"/>
         </w:rPr>
-        <w:t>) {</w:t>
+        <w:t>);</w:t>
       </w:r>
     </w:p>
     <w:p>
@@ -17820,312 +18786,12 @@
           <w:rFonts w:ascii="Consolas" w:eastAsia="Times New Roman" w:hAnsi="Consolas" w:cs="Consolas"/>
           <w:color w:val="D4D4D4"/>
         </w:rPr>
-        <w:t>        </w:t>
-      </w:r>
-      <w:proofErr w:type="gramStart"/>
-      <w:r>
-        <w:rPr>
-          <w:rFonts w:ascii="Consolas" w:eastAsia="Times New Roman" w:hAnsi="Consolas" w:cs="Consolas"/>
-          <w:color w:val="9CDCFE"/>
-        </w:rPr>
-        <w:t>background-image</w:t>
-      </w:r>
-      <w:proofErr w:type="gramEnd"/>
-      <w:r>
-        <w:rPr>
-          <w:rFonts w:ascii="Consolas" w:eastAsia="Times New Roman" w:hAnsi="Consolas" w:cs="Consolas"/>
-          <w:color w:val="D4D4D4"/>
-        </w:rPr>
-        <w:t>: </w:t>
-      </w:r>
-      <w:r>
-        <w:rPr>
-          <w:rFonts w:ascii="Consolas" w:eastAsia="Times New Roman" w:hAnsi="Consolas" w:cs="Consolas"/>
-          <w:color w:val="DCDCAA"/>
-        </w:rPr>
-        <w:t>linear-gradient</w:t>
-      </w:r>
-      <w:r>
-        <w:rPr>
-          <w:rFonts w:ascii="Consolas" w:eastAsia="Times New Roman" w:hAnsi="Consolas" w:cs="Consolas"/>
-          <w:color w:val="D4D4D4"/>
-        </w:rPr>
-        <w:t>( </w:t>
-      </w:r>
-    </w:p>
-    <w:p>
-      <w:pPr>
-        <w:pStyle w:val="ListParagraph"/>
-        <w:shd w:val="clear" w:color="auto" w:fill="1E1E1E"/>
-        <w:spacing w:after="0" w:line="285" w:lineRule="atLeast"/>
-        <w:rPr>
-          <w:rFonts w:ascii="Consolas" w:eastAsia="Times New Roman" w:hAnsi="Consolas" w:cs="Consolas"/>
-          <w:color w:val="D4D4D4"/>
-        </w:rPr>
-      </w:pPr>
-      <w:r>
-        <w:rPr>
-          <w:rFonts w:ascii="Consolas" w:eastAsia="Times New Roman" w:hAnsi="Consolas" w:cs="Consolas"/>
-          <w:color w:val="D4D4D4"/>
-        </w:rPr>
-        <w:t>                        </w:t>
-      </w:r>
-      <w:proofErr w:type="gramStart"/>
-      <w:r>
-        <w:rPr>
-          <w:rFonts w:ascii="Consolas" w:eastAsia="Times New Roman" w:hAnsi="Consolas" w:cs="Consolas"/>
-          <w:color w:val="9CDCFE"/>
-        </w:rPr>
-        <w:t>to</w:t>
-      </w:r>
-      <w:proofErr w:type="gramEnd"/>
-      <w:r>
-        <w:rPr>
-          <w:rFonts w:ascii="Consolas" w:eastAsia="Times New Roman" w:hAnsi="Consolas" w:cs="Consolas"/>
-          <w:color w:val="D4D4D4"/>
-        </w:rPr>
-        <w:t> </w:t>
-      </w:r>
-      <w:r>
-        <w:rPr>
-          <w:rFonts w:ascii="Consolas" w:eastAsia="Times New Roman" w:hAnsi="Consolas" w:cs="Consolas"/>
-          <w:color w:val="CE9178"/>
-        </w:rPr>
-        <w:t>right</w:t>
-      </w:r>
-      <w:r>
-        <w:rPr>
-          <w:rFonts w:ascii="Consolas" w:eastAsia="Times New Roman" w:hAnsi="Consolas" w:cs="Consolas"/>
-          <w:color w:val="D4D4D4"/>
-        </w:rPr>
-        <w:t> </w:t>
-      </w:r>
-      <w:r>
-        <w:rPr>
-          <w:rFonts w:ascii="Consolas" w:eastAsia="Times New Roman" w:hAnsi="Consolas" w:cs="Consolas"/>
-          <w:color w:val="CE9178"/>
-        </w:rPr>
-        <w:t>bottom</w:t>
-      </w:r>
-      <w:r>
-        <w:rPr>
-          <w:rFonts w:ascii="Consolas" w:eastAsia="Times New Roman" w:hAnsi="Consolas" w:cs="Consolas"/>
-          <w:color w:val="D4D4D4"/>
-        </w:rPr>
-        <w:t>,</w:t>
-      </w:r>
-    </w:p>
-    <w:p>
-      <w:pPr>
-        <w:pStyle w:val="ListParagraph"/>
-        <w:shd w:val="clear" w:color="auto" w:fill="1E1E1E"/>
-        <w:spacing w:after="0" w:line="285" w:lineRule="atLeast"/>
-        <w:rPr>
-          <w:rFonts w:ascii="Consolas" w:eastAsia="Times New Roman" w:hAnsi="Consolas" w:cs="Consolas"/>
-          <w:color w:val="D4D4D4"/>
-        </w:rPr>
-      </w:pPr>
-      <w:r>
-        <w:rPr>
-          <w:rFonts w:ascii="Consolas" w:eastAsia="Times New Roman" w:hAnsi="Consolas" w:cs="Consolas"/>
-          <w:color w:val="D4D4D4"/>
-        </w:rPr>
-        <w:t>                        </w:t>
-      </w:r>
-      <w:proofErr w:type="spellStart"/>
-      <w:proofErr w:type="gramStart"/>
-      <w:r>
-        <w:rPr>
-          <w:rFonts w:ascii="Consolas" w:eastAsia="Times New Roman" w:hAnsi="Consolas" w:cs="Consolas"/>
-          <w:color w:val="DCDCAA"/>
-        </w:rPr>
-        <w:t>rgba</w:t>
-      </w:r>
-      <w:proofErr w:type="spellEnd"/>
-      <w:r>
-        <w:rPr>
-          <w:rFonts w:ascii="Consolas" w:eastAsia="Times New Roman" w:hAnsi="Consolas" w:cs="Consolas"/>
-          <w:color w:val="D4D4D4"/>
-        </w:rPr>
-        <w:t>(</w:t>
-      </w:r>
-      <w:proofErr w:type="gramEnd"/>
-      <w:r>
-        <w:rPr>
-          <w:rFonts w:ascii="Consolas" w:eastAsia="Times New Roman" w:hAnsi="Consolas" w:cs="Consolas"/>
-          <w:color w:val="9CDCFE"/>
-        </w:rPr>
-        <w:t>$color-primary-light</w:t>
-      </w:r>
-      <w:r>
-        <w:rPr>
-          <w:rFonts w:ascii="Consolas" w:eastAsia="Times New Roman" w:hAnsi="Consolas" w:cs="Consolas"/>
-          <w:color w:val="D4D4D4"/>
-        </w:rPr>
-        <w:t>, </w:t>
-      </w:r>
-      <w:r>
-        <w:rPr>
-          <w:rFonts w:ascii="Consolas" w:eastAsia="Times New Roman" w:hAnsi="Consolas" w:cs="Consolas"/>
-          <w:color w:val="B5CEA8"/>
-        </w:rPr>
-        <w:t>0.8</w:t>
-      </w:r>
-    </w:p>
-    <w:p>
-      <w:pPr>
-        <w:pStyle w:val="ListParagraph"/>
-        <w:shd w:val="clear" w:color="auto" w:fill="1E1E1E"/>
-        <w:spacing w:after="0" w:line="285" w:lineRule="atLeast"/>
-        <w:rPr>
-          <w:rFonts w:ascii="Consolas" w:eastAsia="Times New Roman" w:hAnsi="Consolas" w:cs="Consolas"/>
-          <w:color w:val="D4D4D4"/>
-        </w:rPr>
-      </w:pPr>
-      <w:r>
-        <w:rPr>
-          <w:rFonts w:ascii="Consolas" w:eastAsia="Times New Roman" w:hAnsi="Consolas" w:cs="Consolas"/>
-          <w:color w:val="D4D4D4"/>
-        </w:rPr>
-        <w:t>                        </w:t>
-      </w:r>
-      <w:proofErr w:type="spellStart"/>
-      <w:proofErr w:type="gramStart"/>
-      <w:r>
-        <w:rPr>
-          <w:rFonts w:ascii="Consolas" w:eastAsia="Times New Roman" w:hAnsi="Consolas" w:cs="Consolas"/>
-          <w:color w:val="DCDCAA"/>
-        </w:rPr>
-        <w:t>rgba</w:t>
-      </w:r>
-      <w:proofErr w:type="spellEnd"/>
-      <w:r>
-        <w:rPr>
-          <w:rFonts w:ascii="Consolas" w:eastAsia="Times New Roman" w:hAnsi="Consolas" w:cs="Consolas"/>
-          <w:color w:val="D4D4D4"/>
-        </w:rPr>
-        <w:t>(</w:t>
-      </w:r>
-      <w:proofErr w:type="gramEnd"/>
-      <w:r>
-        <w:rPr>
-          <w:rFonts w:ascii="Consolas" w:eastAsia="Times New Roman" w:hAnsi="Consolas" w:cs="Consolas"/>
-          <w:color w:val="9CDCFE"/>
-        </w:rPr>
-        <w:t>$color-primary-dark</w:t>
-      </w:r>
-      <w:r>
-        <w:rPr>
-          <w:rFonts w:ascii="Consolas" w:eastAsia="Times New Roman" w:hAnsi="Consolas" w:cs="Consolas"/>
-          <w:color w:val="D4D4D4"/>
-        </w:rPr>
-        <w:t>, </w:t>
-      </w:r>
-      <w:r>
-        <w:rPr>
-          <w:rFonts w:ascii="Consolas" w:eastAsia="Times New Roman" w:hAnsi="Consolas" w:cs="Consolas"/>
-          <w:color w:val="B5CEA8"/>
-        </w:rPr>
-        <w:t>0.8</w:t>
-      </w:r>
-      <w:r>
-        <w:rPr>
-          <w:rFonts w:ascii="Consolas" w:eastAsia="Times New Roman" w:hAnsi="Consolas" w:cs="Consolas"/>
-          <w:color w:val="D4D4D4"/>
-        </w:rPr>
-        <w:t>)),</w:t>
-      </w:r>
-    </w:p>
-    <w:p>
-      <w:pPr>
-        <w:pStyle w:val="ListParagraph"/>
-        <w:shd w:val="clear" w:color="auto" w:fill="1E1E1E"/>
-        <w:spacing w:after="0" w:line="285" w:lineRule="atLeast"/>
-        <w:rPr>
-          <w:rFonts w:ascii="Consolas" w:eastAsia="Times New Roman" w:hAnsi="Consolas" w:cs="Consolas"/>
-          <w:color w:val="D4D4D4"/>
-        </w:rPr>
-      </w:pPr>
-      <w:r>
-        <w:rPr>
-          <w:rFonts w:ascii="Consolas" w:eastAsia="Times New Roman" w:hAnsi="Consolas" w:cs="Consolas"/>
-          <w:color w:val="D4D4D4"/>
-        </w:rPr>
-        <w:t>                      </w:t>
-      </w:r>
-      <w:proofErr w:type="gramStart"/>
-      <w:r>
-        <w:rPr>
-          <w:rFonts w:ascii="Consolas" w:eastAsia="Times New Roman" w:hAnsi="Consolas" w:cs="Consolas"/>
-          <w:color w:val="DCDCAA"/>
-        </w:rPr>
-        <w:t>url</w:t>
-      </w:r>
-      <w:r>
-        <w:rPr>
-          <w:rFonts w:ascii="Consolas" w:eastAsia="Times New Roman" w:hAnsi="Consolas" w:cs="Consolas"/>
-          <w:color w:val="D4D4D4"/>
-        </w:rPr>
-        <w:t>(</w:t>
-      </w:r>
-      <w:proofErr w:type="gramEnd"/>
-      <w:r>
-        <w:rPr>
-          <w:rFonts w:ascii="Consolas" w:eastAsia="Times New Roman" w:hAnsi="Consolas" w:cs="Consolas"/>
-          <w:color w:val="9CDCFE"/>
-        </w:rPr>
-        <w:t>../img/hero.jpg</w:t>
-      </w:r>
-      <w:r>
-        <w:rPr>
-          <w:rFonts w:ascii="Consolas" w:eastAsia="Times New Roman" w:hAnsi="Consolas" w:cs="Consolas"/>
-          <w:color w:val="D4D4D4"/>
-        </w:rPr>
-        <w:t>); </w:t>
-      </w:r>
-    </w:p>
-    <w:p>
-      <w:pPr>
-        <w:pStyle w:val="ListParagraph"/>
-        <w:shd w:val="clear" w:color="auto" w:fill="1E1E1E"/>
-        <w:spacing w:after="0" w:line="285" w:lineRule="atLeast"/>
-        <w:rPr>
-          <w:rFonts w:ascii="Consolas" w:eastAsia="Times New Roman" w:hAnsi="Consolas" w:cs="Consolas"/>
-          <w:color w:val="D4D4D4"/>
-        </w:rPr>
-      </w:pPr>
-      <w:r>
-        <w:rPr>
-          <w:rFonts w:ascii="Consolas" w:eastAsia="Times New Roman" w:hAnsi="Consolas" w:cs="Consolas"/>
-          <w:color w:val="D4D4D4"/>
-        </w:rPr>
         <w:t>}</w:t>
       </w:r>
     </w:p>
     <w:p>
       <w:pPr>
         <w:pStyle w:val="ListParagraph"/>
-        <w:rPr>
-          <w:rFonts w:ascii="Segoe UI" w:hAnsi="Segoe UI" w:cs="Segoe UI"/>
-        </w:rPr>
-      </w:pPr>
-    </w:p>
-    <w:p>
-      <w:pPr>
-        <w:rPr>
-          <w:rFonts w:ascii="Segoe UI" w:hAnsi="Segoe UI" w:cs="Segoe UI"/>
-        </w:rPr>
-      </w:pPr>
-    </w:p>
-    <w:p>
-      <w:pPr>
-        <w:rPr>
-          <w:rFonts w:ascii="Segoe UI" w:hAnsi="Segoe UI" w:cs="Segoe UI"/>
-        </w:rPr>
-      </w:pPr>
-    </w:p>
-    <w:p>
-      <w:pPr>
         <w:rPr>
           <w:rFonts w:ascii="Segoe UI" w:hAnsi="Segoe UI" w:cs="Segoe UI"/>
         </w:rPr>
@@ -18314,6 +18980,7 @@
           <w:sz w:val="36"/>
           <w:szCs w:val="36"/>
         </w:rPr>
+        <w:lastRenderedPageBreak/>
         <w:t xml:space="preserve">Tips </w:t>
       </w:r>
       <w:r>
@@ -18501,7 +19168,6 @@
         <w:rPr>
           <w:rFonts w:ascii="Segoe UI" w:hAnsi="Segoe UI" w:cs="Segoe UI"/>
         </w:rPr>
-        <w:lastRenderedPageBreak/>
         <w:t>pseudo-elements</w:t>
       </w:r>
       <w:proofErr w:type="gramEnd"/>
@@ -18788,7 +19454,7 @@
       </w:pPr>
     </w:p>
     <w:sectPr>
-      <w:headerReference w:type="default" r:id="rId43"/>
+      <w:headerReference w:type="default" r:id="rId44"/>
       <w:pgSz w:w="12240" w:h="15840"/>
       <w:pgMar w:top="1440" w:right="1440" w:bottom="1440" w:left="1440" w:header="720" w:footer="720" w:gutter="0"/>
       <w:cols w:space="720"/>
@@ -19009,6 +19675,119 @@
     </w:lvl>
   </w:abstractNum>
   <w:abstractNum w:abstractNumId="1">
+    <w:nsid w:val="098B521A"/>
+    <w:multiLevelType w:val="hybridMultilevel"/>
+    <w:tmpl w:val="E64EFCD6"/>
+    <w:lvl w:ilvl="0" w:tplc="04090001">
+      <w:start w:val="1"/>
+      <w:numFmt w:val="bullet"/>
+      <w:lvlText w:val=""/>
+      <w:lvlJc w:val="left"/>
+      <w:pPr>
+        <w:ind w:left="720" w:hanging="360"/>
+      </w:pPr>
+      <w:rPr>
+        <w:rFonts w:ascii="Symbol" w:hAnsi="Symbol" w:hint="default"/>
+      </w:rPr>
+    </w:lvl>
+    <w:lvl w:ilvl="1" w:tplc="04090003" w:tentative="1">
+      <w:start w:val="1"/>
+      <w:numFmt w:val="bullet"/>
+      <w:lvlText w:val="o"/>
+      <w:lvlJc w:val="left"/>
+      <w:pPr>
+        <w:ind w:left="1440" w:hanging="360"/>
+      </w:pPr>
+      <w:rPr>
+        <w:rFonts w:ascii="Courier New" w:hAnsi="Courier New" w:cs="Courier New" w:hint="default"/>
+      </w:rPr>
+    </w:lvl>
+    <w:lvl w:ilvl="2" w:tplc="04090005" w:tentative="1">
+      <w:start w:val="1"/>
+      <w:numFmt w:val="bullet"/>
+      <w:lvlText w:val=""/>
+      <w:lvlJc w:val="left"/>
+      <w:pPr>
+        <w:ind w:left="2160" w:hanging="360"/>
+      </w:pPr>
+      <w:rPr>
+        <w:rFonts w:ascii="Wingdings" w:hAnsi="Wingdings" w:hint="default"/>
+      </w:rPr>
+    </w:lvl>
+    <w:lvl w:ilvl="3" w:tplc="04090001" w:tentative="1">
+      <w:start w:val="1"/>
+      <w:numFmt w:val="bullet"/>
+      <w:lvlText w:val=""/>
+      <w:lvlJc w:val="left"/>
+      <w:pPr>
+        <w:ind w:left="2880" w:hanging="360"/>
+      </w:pPr>
+      <w:rPr>
+        <w:rFonts w:ascii="Symbol" w:hAnsi="Symbol" w:hint="default"/>
+      </w:rPr>
+    </w:lvl>
+    <w:lvl w:ilvl="4" w:tplc="04090003" w:tentative="1">
+      <w:start w:val="1"/>
+      <w:numFmt w:val="bullet"/>
+      <w:lvlText w:val="o"/>
+      <w:lvlJc w:val="left"/>
+      <w:pPr>
+        <w:ind w:left="3600" w:hanging="360"/>
+      </w:pPr>
+      <w:rPr>
+        <w:rFonts w:ascii="Courier New" w:hAnsi="Courier New" w:cs="Courier New" w:hint="default"/>
+      </w:rPr>
+    </w:lvl>
+    <w:lvl w:ilvl="5" w:tplc="04090005" w:tentative="1">
+      <w:start w:val="1"/>
+      <w:numFmt w:val="bullet"/>
+      <w:lvlText w:val=""/>
+      <w:lvlJc w:val="left"/>
+      <w:pPr>
+        <w:ind w:left="4320" w:hanging="360"/>
+      </w:pPr>
+      <w:rPr>
+        <w:rFonts w:ascii="Wingdings" w:hAnsi="Wingdings" w:hint="default"/>
+      </w:rPr>
+    </w:lvl>
+    <w:lvl w:ilvl="6" w:tplc="04090001" w:tentative="1">
+      <w:start w:val="1"/>
+      <w:numFmt w:val="bullet"/>
+      <w:lvlText w:val=""/>
+      <w:lvlJc w:val="left"/>
+      <w:pPr>
+        <w:ind w:left="5040" w:hanging="360"/>
+      </w:pPr>
+      <w:rPr>
+        <w:rFonts w:ascii="Symbol" w:hAnsi="Symbol" w:hint="default"/>
+      </w:rPr>
+    </w:lvl>
+    <w:lvl w:ilvl="7" w:tplc="04090003" w:tentative="1">
+      <w:start w:val="1"/>
+      <w:numFmt w:val="bullet"/>
+      <w:lvlText w:val="o"/>
+      <w:lvlJc w:val="left"/>
+      <w:pPr>
+        <w:ind w:left="5760" w:hanging="360"/>
+      </w:pPr>
+      <w:rPr>
+        <w:rFonts w:ascii="Courier New" w:hAnsi="Courier New" w:cs="Courier New" w:hint="default"/>
+      </w:rPr>
+    </w:lvl>
+    <w:lvl w:ilvl="8" w:tplc="04090005" w:tentative="1">
+      <w:start w:val="1"/>
+      <w:numFmt w:val="bullet"/>
+      <w:lvlText w:val=""/>
+      <w:lvlJc w:val="left"/>
+      <w:pPr>
+        <w:ind w:left="6480" w:hanging="360"/>
+      </w:pPr>
+      <w:rPr>
+        <w:rFonts w:ascii="Wingdings" w:hAnsi="Wingdings" w:hint="default"/>
+      </w:rPr>
+    </w:lvl>
+  </w:abstractNum>
+  <w:abstractNum w:abstractNumId="2">
     <w:nsid w:val="0A976C27"/>
     <w:multiLevelType w:val="hybridMultilevel"/>
     <w:tmpl w:val="AEBC0A30"/>
@@ -19121,7 +19900,7 @@
       </w:rPr>
     </w:lvl>
   </w:abstractNum>
-  <w:abstractNum w:abstractNumId="2">
+  <w:abstractNum w:abstractNumId="3">
     <w:nsid w:val="13F13B0D"/>
     <w:multiLevelType w:val="hybridMultilevel"/>
     <w:tmpl w:val="21F86782"/>
@@ -19213,7 +19992,7 @@
       </w:pPr>
     </w:lvl>
   </w:abstractNum>
-  <w:abstractNum w:abstractNumId="3">
+  <w:abstractNum w:abstractNumId="4">
     <w:nsid w:val="1B6078D5"/>
     <w:multiLevelType w:val="hybridMultilevel"/>
     <w:tmpl w:val="97D43B1E"/>
@@ -19326,7 +20105,7 @@
       </w:rPr>
     </w:lvl>
   </w:abstractNum>
-  <w:abstractNum w:abstractNumId="4">
+  <w:abstractNum w:abstractNumId="5">
     <w:nsid w:val="1C454213"/>
     <w:multiLevelType w:val="hybridMultilevel"/>
     <w:tmpl w:val="169EF512"/>
@@ -19439,7 +20218,7 @@
       </w:rPr>
     </w:lvl>
   </w:abstractNum>
-  <w:abstractNum w:abstractNumId="5">
+  <w:abstractNum w:abstractNumId="6">
     <w:nsid w:val="1D101681"/>
     <w:multiLevelType w:val="hybridMultilevel"/>
     <w:tmpl w:val="F612993C"/>
@@ -19552,7 +20331,7 @@
       </w:rPr>
     </w:lvl>
   </w:abstractNum>
-  <w:abstractNum w:abstractNumId="6">
+  <w:abstractNum w:abstractNumId="7">
     <w:nsid w:val="1DBB51A8"/>
     <w:multiLevelType w:val="hybridMultilevel"/>
     <w:tmpl w:val="E416AF36"/>
@@ -19665,7 +20444,7 @@
       </w:rPr>
     </w:lvl>
   </w:abstractNum>
-  <w:abstractNum w:abstractNumId="7">
+  <w:abstractNum w:abstractNumId="8">
     <w:nsid w:val="239258FF"/>
     <w:multiLevelType w:val="hybridMultilevel"/>
     <w:tmpl w:val="DACC6942"/>
@@ -19778,7 +20557,7 @@
       </w:rPr>
     </w:lvl>
   </w:abstractNum>
-  <w:abstractNum w:abstractNumId="8">
+  <w:abstractNum w:abstractNumId="9">
     <w:nsid w:val="24076660"/>
     <w:multiLevelType w:val="hybridMultilevel"/>
     <w:tmpl w:val="98384578"/>
@@ -19891,7 +20670,7 @@
       </w:rPr>
     </w:lvl>
   </w:abstractNum>
-  <w:abstractNum w:abstractNumId="9">
+  <w:abstractNum w:abstractNumId="10">
     <w:nsid w:val="244228BA"/>
     <w:multiLevelType w:val="hybridMultilevel"/>
     <w:tmpl w:val="501A66FC"/>
@@ -20004,7 +20783,7 @@
       </w:rPr>
     </w:lvl>
   </w:abstractNum>
-  <w:abstractNum w:abstractNumId="10">
+  <w:abstractNum w:abstractNumId="11">
     <w:nsid w:val="2B202634"/>
     <w:multiLevelType w:val="hybridMultilevel"/>
     <w:tmpl w:val="B72E0646"/>
@@ -20117,7 +20896,7 @@
       </w:rPr>
     </w:lvl>
   </w:abstractNum>
-  <w:abstractNum w:abstractNumId="11">
+  <w:abstractNum w:abstractNumId="12">
     <w:nsid w:val="32AD4E62"/>
     <w:multiLevelType w:val="hybridMultilevel"/>
     <w:tmpl w:val="E36E8C9E"/>
@@ -20206,7 +20985,7 @@
       </w:pPr>
     </w:lvl>
   </w:abstractNum>
-  <w:abstractNum w:abstractNumId="12">
+  <w:abstractNum w:abstractNumId="13">
     <w:nsid w:val="32E376C5"/>
     <w:multiLevelType w:val="hybridMultilevel"/>
     <w:tmpl w:val="6338D778"/>
@@ -20319,7 +21098,7 @@
       </w:rPr>
     </w:lvl>
   </w:abstractNum>
-  <w:abstractNum w:abstractNumId="13">
+  <w:abstractNum w:abstractNumId="14">
     <w:nsid w:val="33AC01E2"/>
     <w:multiLevelType w:val="hybridMultilevel"/>
     <w:tmpl w:val="C3DA1FD2"/>
@@ -20432,7 +21211,7 @@
       </w:rPr>
     </w:lvl>
   </w:abstractNum>
-  <w:abstractNum w:abstractNumId="14">
+  <w:abstractNum w:abstractNumId="15">
     <w:nsid w:val="34086746"/>
     <w:multiLevelType w:val="hybridMultilevel"/>
     <w:tmpl w:val="877C3502"/>
@@ -20545,7 +21324,7 @@
       </w:rPr>
     </w:lvl>
   </w:abstractNum>
-  <w:abstractNum w:abstractNumId="15">
+  <w:abstractNum w:abstractNumId="16">
     <w:nsid w:val="376565CD"/>
     <w:multiLevelType w:val="hybridMultilevel"/>
     <w:tmpl w:val="71BA67DE"/>
@@ -20658,7 +21437,7 @@
       </w:rPr>
     </w:lvl>
   </w:abstractNum>
-  <w:abstractNum w:abstractNumId="16">
+  <w:abstractNum w:abstractNumId="17">
     <w:nsid w:val="3B3A4D48"/>
     <w:multiLevelType w:val="hybridMultilevel"/>
     <w:tmpl w:val="3280D5E2"/>
@@ -20771,7 +21550,7 @@
       </w:rPr>
     </w:lvl>
   </w:abstractNum>
-  <w:abstractNum w:abstractNumId="17">
+  <w:abstractNum w:abstractNumId="18">
     <w:nsid w:val="3BDC2152"/>
     <w:multiLevelType w:val="hybridMultilevel"/>
     <w:tmpl w:val="0C2A0352"/>
@@ -20884,7 +21663,7 @@
       </w:rPr>
     </w:lvl>
   </w:abstractNum>
-  <w:abstractNum w:abstractNumId="18">
+  <w:abstractNum w:abstractNumId="19">
     <w:nsid w:val="3E6D2081"/>
     <w:multiLevelType w:val="hybridMultilevel"/>
     <w:tmpl w:val="7FEAA672"/>
@@ -20997,7 +21776,7 @@
       </w:rPr>
     </w:lvl>
   </w:abstractNum>
-  <w:abstractNum w:abstractNumId="19">
+  <w:abstractNum w:abstractNumId="20">
     <w:nsid w:val="3E947E98"/>
     <w:multiLevelType w:val="hybridMultilevel"/>
     <w:tmpl w:val="A1A48E06"/>
@@ -21086,7 +21865,7 @@
       </w:pPr>
     </w:lvl>
   </w:abstractNum>
-  <w:abstractNum w:abstractNumId="20">
+  <w:abstractNum w:abstractNumId="21">
     <w:nsid w:val="3EFA4CB2"/>
     <w:multiLevelType w:val="hybridMultilevel"/>
     <w:tmpl w:val="7C100CF6"/>
@@ -21175,7 +21954,7 @@
       </w:pPr>
     </w:lvl>
   </w:abstractNum>
-  <w:abstractNum w:abstractNumId="21">
+  <w:abstractNum w:abstractNumId="22">
     <w:nsid w:val="405D7D82"/>
     <w:multiLevelType w:val="hybridMultilevel"/>
     <w:tmpl w:val="93E8B8FA"/>
@@ -21288,7 +22067,7 @@
       </w:rPr>
     </w:lvl>
   </w:abstractNum>
-  <w:abstractNum w:abstractNumId="22">
+  <w:abstractNum w:abstractNumId="23">
     <w:nsid w:val="48F7735B"/>
     <w:multiLevelType w:val="hybridMultilevel"/>
     <w:tmpl w:val="8B34E9C0"/>
@@ -21401,7 +22180,7 @@
       </w:rPr>
     </w:lvl>
   </w:abstractNum>
-  <w:abstractNum w:abstractNumId="23">
+  <w:abstractNum w:abstractNumId="24">
     <w:nsid w:val="49A03AC4"/>
     <w:multiLevelType w:val="hybridMultilevel"/>
     <w:tmpl w:val="66D45F32"/>
@@ -21514,7 +22293,7 @@
       </w:rPr>
     </w:lvl>
   </w:abstractNum>
-  <w:abstractNum w:abstractNumId="24">
+  <w:abstractNum w:abstractNumId="25">
     <w:nsid w:val="4A590129"/>
     <w:multiLevelType w:val="hybridMultilevel"/>
     <w:tmpl w:val="31109246"/>
@@ -21627,7 +22406,7 @@
       </w:rPr>
     </w:lvl>
   </w:abstractNum>
-  <w:abstractNum w:abstractNumId="25">
+  <w:abstractNum w:abstractNumId="26">
     <w:nsid w:val="4CE06478"/>
     <w:multiLevelType w:val="hybridMultilevel"/>
     <w:tmpl w:val="4658161E"/>
@@ -21740,7 +22519,7 @@
       </w:rPr>
     </w:lvl>
   </w:abstractNum>
-  <w:abstractNum w:abstractNumId="26">
+  <w:abstractNum w:abstractNumId="27">
     <w:nsid w:val="4DB27870"/>
     <w:multiLevelType w:val="hybridMultilevel"/>
     <w:tmpl w:val="77A68D58"/>
@@ -21853,7 +22632,7 @@
       </w:rPr>
     </w:lvl>
   </w:abstractNum>
-  <w:abstractNum w:abstractNumId="27">
+  <w:abstractNum w:abstractNumId="28">
     <w:nsid w:val="50115EE5"/>
     <w:multiLevelType w:val="hybridMultilevel"/>
     <w:tmpl w:val="726E55C0"/>
@@ -21966,7 +22745,7 @@
       </w:rPr>
     </w:lvl>
   </w:abstractNum>
-  <w:abstractNum w:abstractNumId="28">
+  <w:abstractNum w:abstractNumId="29">
     <w:nsid w:val="51027EF9"/>
     <w:multiLevelType w:val="hybridMultilevel"/>
     <w:tmpl w:val="C8E4851A"/>
@@ -22079,7 +22858,7 @@
       </w:rPr>
     </w:lvl>
   </w:abstractNum>
-  <w:abstractNum w:abstractNumId="29">
+  <w:abstractNum w:abstractNumId="30">
     <w:nsid w:val="56276EA1"/>
     <w:multiLevelType w:val="hybridMultilevel"/>
     <w:tmpl w:val="1EF4F47A"/>
@@ -22192,7 +22971,7 @@
       </w:rPr>
     </w:lvl>
   </w:abstractNum>
-  <w:abstractNum w:abstractNumId="30">
+  <w:abstractNum w:abstractNumId="31">
     <w:nsid w:val="57CA189B"/>
     <w:multiLevelType w:val="hybridMultilevel"/>
     <w:tmpl w:val="5E3E0F06"/>
@@ -22305,7 +23084,7 @@
       </w:rPr>
     </w:lvl>
   </w:abstractNum>
-  <w:abstractNum w:abstractNumId="31">
+  <w:abstractNum w:abstractNumId="32">
     <w:nsid w:val="59321C8B"/>
     <w:multiLevelType w:val="hybridMultilevel"/>
     <w:tmpl w:val="5434CB6E"/>
@@ -22418,7 +23197,7 @@
       </w:rPr>
     </w:lvl>
   </w:abstractNum>
-  <w:abstractNum w:abstractNumId="32">
+  <w:abstractNum w:abstractNumId="33">
     <w:nsid w:val="59333DF4"/>
     <w:multiLevelType w:val="hybridMultilevel"/>
     <w:tmpl w:val="F9E68716"/>
@@ -22531,7 +23310,7 @@
       </w:rPr>
     </w:lvl>
   </w:abstractNum>
-  <w:abstractNum w:abstractNumId="33">
+  <w:abstractNum w:abstractNumId="34">
     <w:nsid w:val="59457705"/>
     <w:multiLevelType w:val="hybridMultilevel"/>
     <w:tmpl w:val="006809A0"/>
@@ -22644,7 +23423,7 @@
       </w:rPr>
     </w:lvl>
   </w:abstractNum>
-  <w:abstractNum w:abstractNumId="34">
+  <w:abstractNum w:abstractNumId="35">
     <w:nsid w:val="5C173471"/>
     <w:multiLevelType w:val="hybridMultilevel"/>
     <w:tmpl w:val="B958EB4A"/>
@@ -22733,7 +23512,7 @@
       </w:pPr>
     </w:lvl>
   </w:abstractNum>
-  <w:abstractNum w:abstractNumId="35">
+  <w:abstractNum w:abstractNumId="36">
     <w:nsid w:val="5C2E150C"/>
     <w:multiLevelType w:val="hybridMultilevel"/>
     <w:tmpl w:val="57024360"/>
@@ -22846,7 +23625,7 @@
       </w:rPr>
     </w:lvl>
   </w:abstractNum>
-  <w:abstractNum w:abstractNumId="36">
+  <w:abstractNum w:abstractNumId="37">
     <w:nsid w:val="5D8D3872"/>
     <w:multiLevelType w:val="hybridMultilevel"/>
     <w:tmpl w:val="346EDB26"/>
@@ -22959,7 +23738,7 @@
       </w:rPr>
     </w:lvl>
   </w:abstractNum>
-  <w:abstractNum w:abstractNumId="37">
+  <w:abstractNum w:abstractNumId="38">
     <w:nsid w:val="5E467816"/>
     <w:multiLevelType w:val="hybridMultilevel"/>
     <w:tmpl w:val="AEA0B386"/>
@@ -23048,7 +23827,7 @@
       </w:pPr>
     </w:lvl>
   </w:abstractNum>
-  <w:abstractNum w:abstractNumId="38">
+  <w:abstractNum w:abstractNumId="39">
     <w:nsid w:val="5E801ED2"/>
     <w:multiLevelType w:val="hybridMultilevel"/>
     <w:tmpl w:val="4270361C"/>
@@ -23161,7 +23940,7 @@
       </w:rPr>
     </w:lvl>
   </w:abstractNum>
-  <w:abstractNum w:abstractNumId="39">
+  <w:abstractNum w:abstractNumId="40">
     <w:nsid w:val="5EB76F82"/>
     <w:multiLevelType w:val="hybridMultilevel"/>
     <w:tmpl w:val="4E32289C"/>
@@ -23274,7 +24053,7 @@
       </w:rPr>
     </w:lvl>
   </w:abstractNum>
-  <w:abstractNum w:abstractNumId="40">
+  <w:abstractNum w:abstractNumId="41">
     <w:nsid w:val="69A81F38"/>
     <w:multiLevelType w:val="hybridMultilevel"/>
     <w:tmpl w:val="E0FE0754"/>
@@ -23387,7 +24166,7 @@
       </w:rPr>
     </w:lvl>
   </w:abstractNum>
-  <w:abstractNum w:abstractNumId="41">
+  <w:abstractNum w:abstractNumId="42">
     <w:nsid w:val="6CF12180"/>
     <w:multiLevelType w:val="hybridMultilevel"/>
     <w:tmpl w:val="65E8D35C"/>
@@ -23476,7 +24255,7 @@
       </w:pPr>
     </w:lvl>
   </w:abstractNum>
-  <w:abstractNum w:abstractNumId="42">
+  <w:abstractNum w:abstractNumId="43">
     <w:nsid w:val="72FE4B7B"/>
     <w:multiLevelType w:val="hybridMultilevel"/>
     <w:tmpl w:val="F6525C1C"/>
@@ -23589,7 +24368,7 @@
       </w:rPr>
     </w:lvl>
   </w:abstractNum>
-  <w:abstractNum w:abstractNumId="43">
+  <w:abstractNum w:abstractNumId="44">
     <w:nsid w:val="758134F4"/>
     <w:multiLevelType w:val="hybridMultilevel"/>
     <w:tmpl w:val="5EBE38F6"/>
@@ -23702,7 +24481,7 @@
       </w:rPr>
     </w:lvl>
   </w:abstractNum>
-  <w:abstractNum w:abstractNumId="44">
+  <w:abstractNum w:abstractNumId="45">
     <w:nsid w:val="787F005B"/>
     <w:multiLevelType w:val="hybridMultilevel"/>
     <w:tmpl w:val="AE4C1F4E"/>
@@ -23815,7 +24594,7 @@
       </w:rPr>
     </w:lvl>
   </w:abstractNum>
-  <w:abstractNum w:abstractNumId="45">
+  <w:abstractNum w:abstractNumId="46">
     <w:nsid w:val="78EA0978"/>
     <w:multiLevelType w:val="hybridMultilevel"/>
     <w:tmpl w:val="023ADFCE"/>
@@ -23928,7 +24707,7 @@
       </w:rPr>
     </w:lvl>
   </w:abstractNum>
-  <w:abstractNum w:abstractNumId="46">
+  <w:abstractNum w:abstractNumId="47">
     <w:nsid w:val="7C3D11A5"/>
     <w:multiLevelType w:val="hybridMultilevel"/>
     <w:tmpl w:val="1A28E544"/>
@@ -24041,7 +24820,7 @@
       </w:rPr>
     </w:lvl>
   </w:abstractNum>
-  <w:abstractNum w:abstractNumId="47">
+  <w:abstractNum w:abstractNumId="48">
     <w:nsid w:val="7CF479D9"/>
     <w:multiLevelType w:val="hybridMultilevel"/>
     <w:tmpl w:val="43FA4502"/>
@@ -24154,7 +24933,7 @@
       </w:rPr>
     </w:lvl>
   </w:abstractNum>
-  <w:abstractNum w:abstractNumId="48">
+  <w:abstractNum w:abstractNumId="49">
     <w:nsid w:val="7F163625"/>
     <w:multiLevelType w:val="hybridMultilevel"/>
     <w:tmpl w:val="FA982CE4"/>
@@ -24268,151 +25047,154 @@
     </w:lvl>
   </w:abstractNum>
   <w:num w:numId="1">
-    <w:abstractNumId w:val="1"/>
+    <w:abstractNumId w:val="2"/>
   </w:num>
   <w:num w:numId="2">
-    <w:abstractNumId w:val="30"/>
+    <w:abstractNumId w:val="31"/>
   </w:num>
   <w:num w:numId="3">
+    <w:abstractNumId w:val="12"/>
+  </w:num>
+  <w:num w:numId="4">
+    <w:abstractNumId w:val="20"/>
+  </w:num>
+  <w:num w:numId="5">
+    <w:abstractNumId w:val="45"/>
+  </w:num>
+  <w:num w:numId="6">
+    <w:abstractNumId w:val="35"/>
+  </w:num>
+  <w:num w:numId="7">
+    <w:abstractNumId w:val="49"/>
+  </w:num>
+  <w:num w:numId="8">
+    <w:abstractNumId w:val="44"/>
+  </w:num>
+  <w:num w:numId="9">
+    <w:abstractNumId w:val="14"/>
+  </w:num>
+  <w:num w:numId="10">
+    <w:abstractNumId w:val="6"/>
+  </w:num>
+  <w:num w:numId="11">
+    <w:abstractNumId w:val="41"/>
+  </w:num>
+  <w:num w:numId="12">
     <w:abstractNumId w:val="11"/>
   </w:num>
-  <w:num w:numId="4">
+  <w:num w:numId="13">
+    <w:abstractNumId w:val="28"/>
+  </w:num>
+  <w:num w:numId="14">
+    <w:abstractNumId w:val="5"/>
+  </w:num>
+  <w:num w:numId="15">
+    <w:abstractNumId w:val="48"/>
+  </w:num>
+  <w:num w:numId="16">
+    <w:abstractNumId w:val="22"/>
+  </w:num>
+  <w:num w:numId="17">
+    <w:abstractNumId w:val="40"/>
+  </w:num>
+  <w:num w:numId="18">
+    <w:abstractNumId w:val="8"/>
+  </w:num>
+  <w:num w:numId="19">
+    <w:abstractNumId w:val="21"/>
+  </w:num>
+  <w:num w:numId="20">
+    <w:abstractNumId w:val="7"/>
+  </w:num>
+  <w:num w:numId="21">
+    <w:abstractNumId w:val="42"/>
+  </w:num>
+  <w:num w:numId="22">
+    <w:abstractNumId w:val="26"/>
+  </w:num>
+  <w:num w:numId="23">
+    <w:abstractNumId w:val="17"/>
+  </w:num>
+  <w:num w:numId="24">
+    <w:abstractNumId w:val="37"/>
+  </w:num>
+  <w:num w:numId="25">
+    <w:abstractNumId w:val="9"/>
+  </w:num>
+  <w:num w:numId="26">
+    <w:abstractNumId w:val="33"/>
+  </w:num>
+  <w:num w:numId="27">
+    <w:abstractNumId w:val="23"/>
+  </w:num>
+  <w:num w:numId="28">
+    <w:abstractNumId w:val="29"/>
+  </w:num>
+  <w:num w:numId="29">
+    <w:abstractNumId w:val="36"/>
+  </w:num>
+  <w:num w:numId="30">
+    <w:abstractNumId w:val="4"/>
+  </w:num>
+  <w:num w:numId="31">
+    <w:abstractNumId w:val="15"/>
+  </w:num>
+  <w:num w:numId="32">
+    <w:abstractNumId w:val="38"/>
+  </w:num>
+  <w:num w:numId="33">
+    <w:abstractNumId w:val="39"/>
+  </w:num>
+  <w:num w:numId="34">
+    <w:abstractNumId w:val="13"/>
+  </w:num>
+  <w:num w:numId="35">
+    <w:abstractNumId w:val="32"/>
+  </w:num>
+  <w:num w:numId="36">
+    <w:abstractNumId w:val="24"/>
+  </w:num>
+  <w:num w:numId="37">
+    <w:abstractNumId w:val="10"/>
+  </w:num>
+  <w:num w:numId="38">
     <w:abstractNumId w:val="19"/>
   </w:num>
-  <w:num w:numId="5">
-    <w:abstractNumId w:val="44"/>
-  </w:num>
-  <w:num w:numId="6">
-    <w:abstractNumId w:val="34"/>
-  </w:num>
-  <w:num w:numId="7">
-    <w:abstractNumId w:val="48"/>
-  </w:num>
-  <w:num w:numId="8">
-    <w:abstractNumId w:val="43"/>
-  </w:num>
-  <w:num w:numId="9">
-    <w:abstractNumId w:val="13"/>
-  </w:num>
-  <w:num w:numId="10">
-    <w:abstractNumId w:val="5"/>
-  </w:num>
-  <w:num w:numId="11">
-    <w:abstractNumId w:val="40"/>
-  </w:num>
-  <w:num w:numId="12">
-    <w:abstractNumId w:val="10"/>
-  </w:num>
-  <w:num w:numId="13">
+  <w:num w:numId="39">
     <w:abstractNumId w:val="27"/>
   </w:num>
-  <w:num w:numId="14">
-    <w:abstractNumId w:val="4"/>
-  </w:num>
-  <w:num w:numId="15">
-    <w:abstractNumId w:val="47"/>
-  </w:num>
-  <w:num w:numId="16">
-    <w:abstractNumId w:val="21"/>
-  </w:num>
-  <w:num w:numId="17">
-    <w:abstractNumId w:val="39"/>
-  </w:num>
-  <w:num w:numId="18">
-    <w:abstractNumId w:val="7"/>
-  </w:num>
-  <w:num w:numId="19">
-    <w:abstractNumId w:val="20"/>
-  </w:num>
-  <w:num w:numId="20">
-    <w:abstractNumId w:val="6"/>
-  </w:num>
-  <w:num w:numId="21">
-    <w:abstractNumId w:val="41"/>
-  </w:num>
-  <w:num w:numId="22">
-    <w:abstractNumId w:val="25"/>
-  </w:num>
-  <w:num w:numId="23">
-    <w:abstractNumId w:val="16"/>
-  </w:num>
-  <w:num w:numId="24">
-    <w:abstractNumId w:val="36"/>
-  </w:num>
-  <w:num w:numId="25">
-    <w:abstractNumId w:val="8"/>
-  </w:num>
-  <w:num w:numId="26">
-    <w:abstractNumId w:val="32"/>
-  </w:num>
-  <w:num w:numId="27">
-    <w:abstractNumId w:val="22"/>
-  </w:num>
-  <w:num w:numId="28">
-    <w:abstractNumId w:val="28"/>
-  </w:num>
-  <w:num w:numId="29">
-    <w:abstractNumId w:val="35"/>
-  </w:num>
-  <w:num w:numId="30">
-    <w:abstractNumId w:val="3"/>
-  </w:num>
-  <w:num w:numId="31">
-    <w:abstractNumId w:val="14"/>
-  </w:num>
-  <w:num w:numId="32">
-    <w:abstractNumId w:val="37"/>
-  </w:num>
-  <w:num w:numId="33">
-    <w:abstractNumId w:val="38"/>
-  </w:num>
-  <w:num w:numId="34">
-    <w:abstractNumId w:val="12"/>
-  </w:num>
-  <w:num w:numId="35">
-    <w:abstractNumId w:val="31"/>
-  </w:num>
-  <w:num w:numId="36">
-    <w:abstractNumId w:val="23"/>
-  </w:num>
-  <w:num w:numId="37">
-    <w:abstractNumId w:val="9"/>
-  </w:num>
-  <w:num w:numId="38">
-    <w:abstractNumId w:val="18"/>
-  </w:num>
-  <w:num w:numId="39">
-    <w:abstractNumId w:val="26"/>
-  </w:num>
   <w:num w:numId="40">
-    <w:abstractNumId w:val="42"/>
+    <w:abstractNumId w:val="43"/>
   </w:num>
   <w:num w:numId="41">
     <w:abstractNumId w:val="0"/>
   </w:num>
   <w:num w:numId="42">
-    <w:abstractNumId w:val="2"/>
+    <w:abstractNumId w:val="3"/>
   </w:num>
   <w:num w:numId="43">
-    <w:abstractNumId w:val="45"/>
+    <w:abstractNumId w:val="46"/>
   </w:num>
   <w:num w:numId="44">
-    <w:abstractNumId w:val="33"/>
+    <w:abstractNumId w:val="34"/>
   </w:num>
   <w:num w:numId="45">
-    <w:abstractNumId w:val="46"/>
+    <w:abstractNumId w:val="47"/>
   </w:num>
   <w:num w:numId="46">
-    <w:abstractNumId w:val="15"/>
+    <w:abstractNumId w:val="16"/>
   </w:num>
   <w:num w:numId="47">
-    <w:abstractNumId w:val="17"/>
+    <w:abstractNumId w:val="18"/>
   </w:num>
   <w:num w:numId="48">
-    <w:abstractNumId w:val="29"/>
+    <w:abstractNumId w:val="30"/>
   </w:num>
   <w:num w:numId="49">
-    <w:abstractNumId w:val="24"/>
+    <w:abstractNumId w:val="25"/>
+  </w:num>
+  <w:num w:numId="50">
+    <w:abstractNumId w:val="1"/>
   </w:num>
   <w:numIdMacAtCleanup w:val="49"/>
 </w:numbering>
@@ -25029,6 +25811,7 @@
   <w:style w:type="character" w:default="1" w:styleId="DefaultParagraphFont">
     <w:name w:val="Default Paragraph Font"/>
     <w:uiPriority w:val="1"/>
+    <w:semiHidden/>
     <w:unhideWhenUsed/>
   </w:style>
   <w:style w:type="table" w:default="1" w:styleId="TableNormal">
@@ -25803,7 +26586,7 @@
 </file>
 
 <file path=customXml/itemProps1.xml><?xml version="1.0" encoding="utf-8"?>
-<ds:datastoreItem xmlns:ds="http://schemas.openxmlformats.org/officeDocument/2006/customXml" ds:itemID="{4009D43B-FA12-4BFD-BA1B-9452E2673F02}">
+<ds:datastoreItem xmlns:ds="http://schemas.openxmlformats.org/officeDocument/2006/customXml" ds:itemID="{262533A6-8759-4BE9-AF3C-1DD54D8B78D5}">
   <ds:schemaRefs>
     <ds:schemaRef ds:uri="http://schemas.openxmlformats.org/officeDocument/2006/bibliography"/>
   </ds:schemaRefs>

</xml_diff>

<commit_message>
updates till End of Natours project
</commit_message>
<xml_diff>
--- a/Resources/Advanced CSS and Sass.docx
+++ b/Resources/Advanced CSS and Sass.docx
@@ -13393,6 +13393,246 @@
           <w:rFonts w:ascii="Segoe UI" w:hAnsi="Segoe UI" w:cs="Segoe UI"/>
         </w:rPr>
         <w:lastRenderedPageBreak/>
+        <w:t xml:space="preserve">First and foremost, </w:t>
+      </w:r>
+      <w:r>
+        <w:rPr>
+          <w:rFonts w:ascii="Segoe UI" w:hAnsi="Segoe UI" w:cs="Segoe UI"/>
+        </w:rPr>
+        <w:t xml:space="preserve">Responsive web design does not work without having below </w:t>
+      </w:r>
+      <w:proofErr w:type="gramStart"/>
+      <w:r>
+        <w:rPr>
+          <w:rFonts w:ascii="Segoe UI" w:hAnsi="Segoe UI" w:cs="Segoe UI"/>
+        </w:rPr>
+        <w:t>meta</w:t>
+      </w:r>
+      <w:proofErr w:type="gramEnd"/>
+      <w:r>
+        <w:rPr>
+          <w:rFonts w:ascii="Segoe UI" w:hAnsi="Segoe UI" w:cs="Segoe UI"/>
+        </w:rPr>
+        <w:t xml:space="preserve"> element in the HTML head. </w:t>
+      </w:r>
+    </w:p>
+    <w:p>
+      <w:pPr>
+        <w:pStyle w:val="ListParagraph"/>
+        <w:shd w:val="clear" w:color="auto" w:fill="1E1E1E"/>
+        <w:spacing w:after="0" w:line="285" w:lineRule="atLeast"/>
+        <w:rPr>
+          <w:rFonts w:ascii="Consolas" w:eastAsia="Times New Roman" w:hAnsi="Consolas" w:cs="Consolas"/>
+          <w:color w:val="D4D4D4"/>
+        </w:rPr>
+      </w:pPr>
+      <w:r>
+        <w:rPr>
+          <w:rFonts w:ascii="Consolas" w:eastAsia="Times New Roman" w:hAnsi="Consolas" w:cs="Consolas"/>
+          <w:color w:val="808080"/>
+        </w:rPr>
+        <w:t>&lt;</w:t>
+      </w:r>
+      <w:proofErr w:type="gramStart"/>
+      <w:r>
+        <w:rPr>
+          <w:rFonts w:ascii="Consolas" w:eastAsia="Times New Roman" w:hAnsi="Consolas" w:cs="Consolas"/>
+          <w:color w:val="569CD6"/>
+        </w:rPr>
+        <w:t>meta</w:t>
+      </w:r>
+      <w:proofErr w:type="gramEnd"/>
+      <w:r>
+        <w:rPr>
+          <w:rFonts w:ascii="Consolas" w:eastAsia="Times New Roman" w:hAnsi="Consolas" w:cs="Consolas"/>
+          <w:color w:val="D4D4D4"/>
+        </w:rPr>
+        <w:t> </w:t>
+      </w:r>
+      <w:r>
+        <w:rPr>
+          <w:rFonts w:ascii="Consolas" w:eastAsia="Times New Roman" w:hAnsi="Consolas" w:cs="Consolas"/>
+          <w:color w:val="9CDCFE"/>
+        </w:rPr>
+        <w:t>name</w:t>
+      </w:r>
+      <w:r>
+        <w:rPr>
+          <w:rFonts w:ascii="Consolas" w:eastAsia="Times New Roman" w:hAnsi="Consolas" w:cs="Consolas"/>
+          <w:color w:val="D4D4D4"/>
+        </w:rPr>
+        <w:t>=</w:t>
+      </w:r>
+      <w:r>
+        <w:rPr>
+          <w:rFonts w:ascii="Consolas" w:eastAsia="Times New Roman" w:hAnsi="Consolas" w:cs="Consolas"/>
+          <w:color w:val="CE9178"/>
+        </w:rPr>
+        <w:t>"viewport"</w:t>
+      </w:r>
+      <w:r>
+        <w:rPr>
+          <w:rFonts w:ascii="Consolas" w:eastAsia="Times New Roman" w:hAnsi="Consolas" w:cs="Consolas"/>
+          <w:color w:val="D4D4D4"/>
+        </w:rPr>
+        <w:t> </w:t>
+      </w:r>
+      <w:r>
+        <w:rPr>
+          <w:rFonts w:ascii="Consolas" w:eastAsia="Times New Roman" w:hAnsi="Consolas" w:cs="Consolas"/>
+          <w:color w:val="9CDCFE"/>
+        </w:rPr>
+        <w:t>content</w:t>
+      </w:r>
+      <w:r>
+        <w:rPr>
+          <w:rFonts w:ascii="Consolas" w:eastAsia="Times New Roman" w:hAnsi="Consolas" w:cs="Consolas"/>
+          <w:color w:val="D4D4D4"/>
+        </w:rPr>
+        <w:t>=</w:t>
+      </w:r>
+      <w:r>
+        <w:rPr>
+          <w:rFonts w:ascii="Consolas" w:eastAsia="Times New Roman" w:hAnsi="Consolas" w:cs="Consolas"/>
+          <w:color w:val="CE9178"/>
+        </w:rPr>
+        <w:t>"width=device-width, initial-scale=1.0"</w:t>
+      </w:r>
+      <w:r>
+        <w:rPr>
+          <w:rFonts w:ascii="Consolas" w:eastAsia="Times New Roman" w:hAnsi="Consolas" w:cs="Consolas"/>
+          <w:color w:val="808080"/>
+        </w:rPr>
+        <w:t>&gt;</w:t>
+      </w:r>
+    </w:p>
+    <w:p>
+      <w:pPr>
+        <w:pStyle w:val="ListParagraph"/>
+        <w:rPr>
+          <w:rFonts w:ascii="Segoe UI" w:hAnsi="Segoe UI" w:cs="Segoe UI"/>
+        </w:rPr>
+      </w:pPr>
+      <w:proofErr w:type="gramStart"/>
+      <w:r>
+        <w:rPr>
+          <w:rFonts w:ascii="Segoe UI" w:hAnsi="Segoe UI" w:cs="Segoe UI"/>
+        </w:rPr>
+        <w:t>width=</w:t>
+      </w:r>
+      <w:proofErr w:type="gramEnd"/>
+      <w:r>
+        <w:rPr>
+          <w:rFonts w:ascii="Segoe UI" w:hAnsi="Segoe UI" w:cs="Segoe UI"/>
+        </w:rPr>
+        <w:t>device-width</w:t>
+      </w:r>
+      <w:r>
+        <w:rPr>
+          <w:rFonts w:ascii="Segoe UI" w:hAnsi="Segoe UI" w:cs="Segoe UI"/>
+        </w:rPr>
+        <w:t>,</w:t>
+      </w:r>
+      <w:r>
+        <w:rPr>
+          <w:rFonts w:ascii="Segoe UI" w:hAnsi="Segoe UI" w:cs="Segoe UI"/>
+        </w:rPr>
+        <w:t xml:space="preserve"> basically says that our website should be rendered with the width</w:t>
+      </w:r>
+      <w:r>
+        <w:rPr>
+          <w:rFonts w:ascii="Segoe UI" w:hAnsi="Segoe UI" w:cs="Segoe UI"/>
+        </w:rPr>
+        <w:t xml:space="preserve"> </w:t>
+      </w:r>
+      <w:r>
+        <w:rPr>
+          <w:rFonts w:ascii="Segoe UI" w:hAnsi="Segoe UI" w:cs="Segoe UI"/>
+        </w:rPr>
+        <w:t>of the device</w:t>
+      </w:r>
+      <w:r>
+        <w:rPr>
+          <w:rFonts w:ascii="Segoe UI" w:hAnsi="Segoe UI" w:cs="Segoe UI"/>
+        </w:rPr>
+        <w:t>.</w:t>
+      </w:r>
+      <w:r>
+        <w:rPr>
+          <w:rFonts w:ascii="Segoe UI" w:hAnsi="Segoe UI" w:cs="Segoe UI"/>
+        </w:rPr>
+        <w:t xml:space="preserve"> B</w:t>
+      </w:r>
+      <w:r>
+        <w:rPr>
+          <w:rFonts w:ascii="Segoe UI" w:hAnsi="Segoe UI" w:cs="Segoe UI"/>
+        </w:rPr>
+        <w:t>ut if we do not specify this here in the HTML,</w:t>
+      </w:r>
+      <w:r>
+        <w:rPr>
+          <w:rFonts w:ascii="Segoe UI" w:hAnsi="Segoe UI" w:cs="Segoe UI"/>
+        </w:rPr>
+        <w:t xml:space="preserve"> </w:t>
+      </w:r>
+      <w:r>
+        <w:rPr>
+          <w:rFonts w:ascii="Segoe UI" w:hAnsi="Segoe UI" w:cs="Segoe UI"/>
+        </w:rPr>
+        <w:t>then the browser will basically zoom out our page,</w:t>
+      </w:r>
+      <w:r>
+        <w:rPr>
+          <w:rFonts w:ascii="Segoe UI" w:hAnsi="Segoe UI" w:cs="Segoe UI"/>
+        </w:rPr>
+        <w:t xml:space="preserve"> </w:t>
+      </w:r>
+      <w:r>
+        <w:rPr>
+          <w:rFonts w:ascii="Segoe UI" w:hAnsi="Segoe UI" w:cs="Segoe UI"/>
+        </w:rPr>
+        <w:t>so that the largest possible version of our page</w:t>
+      </w:r>
+      <w:r>
+        <w:rPr>
+          <w:rFonts w:ascii="Segoe UI" w:hAnsi="Segoe UI" w:cs="Segoe UI"/>
+        </w:rPr>
+        <w:t xml:space="preserve"> </w:t>
+      </w:r>
+      <w:r>
+        <w:rPr>
+          <w:rFonts w:ascii="Segoe UI" w:hAnsi="Segoe UI" w:cs="Segoe UI"/>
+        </w:rPr>
+        <w:t>fits the screen</w:t>
+      </w:r>
+      <w:r>
+        <w:rPr>
+          <w:rFonts w:ascii="Segoe UI" w:hAnsi="Segoe UI" w:cs="Segoe UI"/>
+        </w:rPr>
+        <w:t>.</w:t>
+      </w:r>
+      <w:r>
+        <w:rPr>
+          <w:rFonts w:ascii="Segoe UI" w:hAnsi="Segoe UI" w:cs="Segoe UI"/>
+        </w:rPr>
+        <w:br/>
+      </w:r>
+    </w:p>
+    <w:p>
+      <w:pPr>
+        <w:pStyle w:val="ListParagraph"/>
+        <w:numPr>
+          <w:ilvl w:val="0"/>
+          <w:numId w:val="39"/>
+        </w:numPr>
+        <w:rPr>
+          <w:rFonts w:ascii="Segoe UI" w:hAnsi="Segoe UI" w:cs="Segoe UI"/>
+        </w:rPr>
+      </w:pPr>
+      <w:r>
+        <w:rPr>
+          <w:rFonts w:ascii="Segoe UI" w:hAnsi="Segoe UI" w:cs="Segoe UI"/>
+        </w:rPr>
         <w:t xml:space="preserve">While writing media queries, sequence does matter that’s because one media query can be applicable to more than one breakpoints e.g. in cases when we are only using max-width, </w:t>
       </w:r>
       <w:r>
@@ -13538,6 +13778,347 @@
     <w:p>
       <w:pPr>
         <w:pStyle w:val="ListParagraph"/>
+        <w:numPr>
+          <w:ilvl w:val="0"/>
+          <w:numId w:val="39"/>
+        </w:numPr>
+        <w:rPr>
+          <w:rFonts w:ascii="Consolas" w:hAnsi="Consolas" w:cs="Consolas"/>
+        </w:rPr>
+      </w:pPr>
+      <w:r>
+        <w:rPr>
+          <w:rFonts w:ascii="Segoe UI" w:hAnsi="Segoe UI" w:cs="Segoe UI"/>
+        </w:rPr>
+        <w:t>Always u</w:t>
+      </w:r>
+      <w:r>
+        <w:rPr>
+          <w:rFonts w:ascii="Segoe UI" w:hAnsi="Segoe UI" w:cs="Segoe UI"/>
+        </w:rPr>
+        <w:t>se 'only screen' in the media query.</w:t>
+      </w:r>
+      <w:r>
+        <w:rPr>
+          <w:rFonts w:ascii="Segoe UI" w:hAnsi="Segoe UI" w:cs="Segoe UI"/>
+        </w:rPr>
+        <w:t xml:space="preserve"> It’s a</w:t>
+      </w:r>
+      <w:r>
+        <w:rPr>
+          <w:rFonts w:ascii="Segoe UI" w:hAnsi="Segoe UI" w:cs="Segoe UI"/>
+        </w:rPr>
+        <w:t xml:space="preserve"> best practice to put this. This actually means is that this media query should only apply to screens. </w:t>
+      </w:r>
+      <w:r>
+        <w:rPr>
+          <w:rFonts w:ascii="Segoe UI" w:hAnsi="Segoe UI" w:cs="Segoe UI"/>
+        </w:rPr>
+        <w:t xml:space="preserve"> </w:t>
+      </w:r>
+      <w:r>
+        <w:rPr>
+          <w:rFonts w:ascii="Segoe UI" w:hAnsi="Segoe UI" w:cs="Segoe UI"/>
+        </w:rPr>
+        <w:t>So if someone tries to print out our page, then these media queries don't apply.</w:t>
+      </w:r>
+      <w:r>
+        <w:rPr>
+          <w:rFonts w:ascii="Segoe UI" w:hAnsi="Segoe UI" w:cs="Segoe UI"/>
+        </w:rPr>
+        <w:t xml:space="preserve"> </w:t>
+      </w:r>
+      <w:r>
+        <w:rPr>
+          <w:rFonts w:ascii="Segoe UI" w:hAnsi="Segoe UI" w:cs="Segoe UI"/>
+        </w:rPr>
+        <w:br/>
+        <w:t>e.g.</w:t>
+      </w:r>
+      <w:r>
+        <w:rPr>
+          <w:rFonts w:ascii="Consolas" w:hAnsi="Consolas" w:cs="Consolas"/>
+        </w:rPr>
+        <w:t xml:space="preserve"> </w:t>
+      </w:r>
+      <w:r>
+        <w:rPr>
+          <w:rFonts w:ascii="Consolas" w:hAnsi="Consolas" w:cs="Consolas"/>
+        </w:rPr>
+        <w:t xml:space="preserve">@media only screen and (max-width: 37.5em) { </w:t>
+      </w:r>
+      <w:r>
+        <w:rPr>
+          <w:rFonts w:ascii="Consolas" w:hAnsi="Consolas" w:cs="Consolas"/>
+        </w:rPr>
+        <w:t>. . .</w:t>
+      </w:r>
+      <w:r>
+        <w:rPr>
+          <w:rFonts w:ascii="Consolas" w:hAnsi="Consolas" w:cs="Consolas"/>
+        </w:rPr>
+        <w:t xml:space="preserve"> };</w:t>
+      </w:r>
+      <w:r>
+        <w:rPr>
+          <w:rFonts w:ascii="Consolas" w:hAnsi="Consolas" w:cs="Consolas"/>
+        </w:rPr>
+        <w:br/>
+      </w:r>
+    </w:p>
+    <w:p>
+      <w:pPr>
+        <w:pStyle w:val="ListParagraph"/>
+        <w:numPr>
+          <w:ilvl w:val="0"/>
+          <w:numId w:val="39"/>
+        </w:numPr>
+        <w:rPr>
+          <w:rFonts w:ascii="Segoe UI" w:hAnsi="Segoe UI" w:cs="Segoe UI"/>
+        </w:rPr>
+      </w:pPr>
+      <w:r>
+        <w:rPr>
+          <w:rFonts w:ascii="Segoe UI" w:hAnsi="Segoe UI" w:cs="Segoe UI"/>
+        </w:rPr>
+        <w:t>W</w:t>
+      </w:r>
+      <w:r>
+        <w:rPr>
+          <w:rFonts w:ascii="Segoe UI" w:hAnsi="Segoe UI" w:cs="Segoe UI"/>
+        </w:rPr>
+        <w:t>e cannot</w:t>
+      </w:r>
+      <w:r>
+        <w:rPr>
+          <w:rFonts w:ascii="Segoe UI" w:hAnsi="Segoe UI" w:cs="Segoe UI"/>
+        </w:rPr>
+        <w:t xml:space="preserve"> </w:t>
+      </w:r>
+      <w:r>
+        <w:rPr>
+          <w:rFonts w:ascii="Segoe UI" w:hAnsi="Segoe UI" w:cs="Segoe UI"/>
+        </w:rPr>
+        <w:t>simply identify a touch device by the width</w:t>
+      </w:r>
+      <w:r>
+        <w:rPr>
+          <w:rFonts w:ascii="Segoe UI" w:hAnsi="Segoe UI" w:cs="Segoe UI"/>
+        </w:rPr>
+        <w:t xml:space="preserve"> of the screen alone. B</w:t>
+      </w:r>
+      <w:r>
+        <w:rPr>
+          <w:rFonts w:ascii="Segoe UI" w:hAnsi="Segoe UI" w:cs="Segoe UI"/>
+        </w:rPr>
+        <w:t>ut, good news</w:t>
+      </w:r>
+      <w:r>
+        <w:rPr>
+          <w:rFonts w:ascii="Segoe UI" w:hAnsi="Segoe UI" w:cs="Segoe UI"/>
+        </w:rPr>
+        <w:t xml:space="preserve"> </w:t>
+      </w:r>
+      <w:r>
+        <w:rPr>
+          <w:rFonts w:ascii="Segoe UI" w:hAnsi="Segoe UI" w:cs="Segoe UI"/>
+        </w:rPr>
+        <w:t>is that in CSS we can actually write a media query</w:t>
+      </w:r>
+      <w:r>
+        <w:rPr>
+          <w:rFonts w:ascii="Segoe UI" w:hAnsi="Segoe UI" w:cs="Segoe UI"/>
+        </w:rPr>
+        <w:t xml:space="preserve"> </w:t>
+      </w:r>
+      <w:r>
+        <w:rPr>
+          <w:rFonts w:ascii="Segoe UI" w:hAnsi="Segoe UI" w:cs="Segoe UI"/>
+        </w:rPr>
+        <w:t xml:space="preserve">which can identify if the user </w:t>
+      </w:r>
+      <w:r>
+        <w:rPr>
+          <w:rFonts w:ascii="Segoe UI" w:hAnsi="Segoe UI" w:cs="Segoe UI"/>
+          <w:b/>
+        </w:rPr>
+        <w:t>can hover</w:t>
+      </w:r>
+      <w:r>
+        <w:rPr>
+          <w:rFonts w:ascii="Segoe UI" w:hAnsi="Segoe UI" w:cs="Segoe UI"/>
+        </w:rPr>
+        <w:t xml:space="preserve"> </w:t>
+      </w:r>
+      <w:r>
+        <w:rPr>
+          <w:rFonts w:ascii="Segoe UI" w:hAnsi="Segoe UI" w:cs="Segoe UI"/>
+        </w:rPr>
+        <w:t>over elements, or not, and with that,</w:t>
+      </w:r>
+      <w:r>
+        <w:rPr>
+          <w:rFonts w:ascii="Segoe UI" w:hAnsi="Segoe UI" w:cs="Segoe UI"/>
+        </w:rPr>
+        <w:t xml:space="preserve"> </w:t>
+      </w:r>
+      <w:r>
+        <w:rPr>
+          <w:rFonts w:ascii="Segoe UI" w:hAnsi="Segoe UI" w:cs="Segoe UI"/>
+        </w:rPr>
+        <w:t>we can very easily identify touch devices</w:t>
+      </w:r>
+      <w:r>
+        <w:rPr>
+          <w:rFonts w:ascii="Segoe UI" w:hAnsi="Segoe UI" w:cs="Segoe UI"/>
+        </w:rPr>
+        <w:t xml:space="preserve"> </w:t>
+      </w:r>
+      <w:r>
+        <w:rPr>
+          <w:rFonts w:ascii="Segoe UI" w:hAnsi="Segoe UI" w:cs="Segoe UI"/>
+        </w:rPr>
+        <w:t>and non-touch devices (devices with a mouse)</w:t>
+      </w:r>
+      <w:r>
+        <w:rPr>
+          <w:rFonts w:ascii="Segoe UI" w:hAnsi="Segoe UI" w:cs="Segoe UI"/>
+        </w:rPr>
+        <w:t>.</w:t>
+      </w:r>
+    </w:p>
+    <w:p>
+      <w:pPr>
+        <w:pStyle w:val="ListParagraph"/>
+        <w:numPr>
+          <w:ilvl w:val="1"/>
+          <w:numId w:val="39"/>
+        </w:numPr>
+        <w:rPr>
+          <w:rFonts w:ascii="Segoe UI" w:hAnsi="Segoe UI" w:cs="Segoe UI"/>
+        </w:rPr>
+      </w:pPr>
+      <w:r>
+        <w:rPr>
+          <w:rFonts w:ascii="Segoe UI" w:hAnsi="Segoe UI" w:cs="Segoe UI"/>
+        </w:rPr>
+        <w:t>only screen and (hover: none) =&gt;</w:t>
+      </w:r>
+    </w:p>
+    <w:p>
+      <w:pPr>
+        <w:pStyle w:val="ListParagraph"/>
+        <w:ind w:left="1440"/>
+        <w:rPr>
+          <w:rFonts w:ascii="Segoe UI" w:hAnsi="Segoe UI" w:cs="Segoe UI"/>
+        </w:rPr>
+      </w:pPr>
+      <w:r>
+        <w:rPr>
+          <w:rFonts w:ascii="Segoe UI" w:hAnsi="Segoe UI" w:cs="Segoe UI"/>
+        </w:rPr>
+        <w:t xml:space="preserve">It applies for </w:t>
+      </w:r>
+      <w:r>
+        <w:rPr>
+          <w:rFonts w:ascii="Segoe UI" w:hAnsi="Segoe UI" w:cs="Segoe UI"/>
+        </w:rPr>
+        <w:t>device where we cannot hover, which basically means, whenever we have a device which uses touch as the primary input.</w:t>
+      </w:r>
+    </w:p>
+    <w:p>
+      <w:pPr>
+        <w:pStyle w:val="ListParagraph"/>
+        <w:numPr>
+          <w:ilvl w:val="1"/>
+          <w:numId w:val="39"/>
+        </w:numPr>
+        <w:rPr>
+          <w:rFonts w:ascii="Segoe UI" w:hAnsi="Segoe UI" w:cs="Segoe UI"/>
+        </w:rPr>
+      </w:pPr>
+      <w:r>
+        <w:rPr>
+          <w:rFonts w:ascii="Segoe UI" w:hAnsi="Segoe UI" w:cs="Segoe UI"/>
+        </w:rPr>
+        <w:t xml:space="preserve"> Opposite of (</w:t>
+      </w:r>
+      <w:proofErr w:type="spellStart"/>
+      <w:r>
+        <w:rPr>
+          <w:rFonts w:ascii="Consolas" w:hAnsi="Consolas" w:cs="Consolas"/>
+        </w:rPr>
+        <w:t>hover</w:t>
+      </w:r>
+      <w:proofErr w:type="gramStart"/>
+      <w:r>
+        <w:rPr>
+          <w:rFonts w:ascii="Consolas" w:hAnsi="Consolas" w:cs="Consolas"/>
+        </w:rPr>
+        <w:t>:none</w:t>
+      </w:r>
+      <w:proofErr w:type="spellEnd"/>
+      <w:proofErr w:type="gramEnd"/>
+      <w:r>
+        <w:rPr>
+          <w:rFonts w:ascii="Segoe UI" w:hAnsi="Segoe UI" w:cs="Segoe UI"/>
+        </w:rPr>
+        <w:t>) is (</w:t>
+      </w:r>
+      <w:proofErr w:type="spellStart"/>
+      <w:r>
+        <w:rPr>
+          <w:rFonts w:ascii="Consolas" w:hAnsi="Consolas" w:cs="Consolas"/>
+        </w:rPr>
+        <w:t>hover:hover</w:t>
+      </w:r>
+      <w:proofErr w:type="spellEnd"/>
+      <w:r>
+        <w:rPr>
+          <w:rFonts w:ascii="Segoe UI" w:hAnsi="Segoe UI" w:cs="Segoe UI"/>
+        </w:rPr>
+        <w:t>).</w:t>
+      </w:r>
+    </w:p>
+    <w:p>
+      <w:pPr>
+        <w:pStyle w:val="ListParagraph"/>
+        <w:numPr>
+          <w:ilvl w:val="1"/>
+          <w:numId w:val="39"/>
+        </w:numPr>
+        <w:rPr>
+          <w:rFonts w:ascii="Segoe UI" w:hAnsi="Segoe UI" w:cs="Segoe UI"/>
+        </w:rPr>
+      </w:pPr>
+      <w:r>
+        <w:rPr>
+          <w:rFonts w:ascii="Segoe UI" w:hAnsi="Segoe UI" w:cs="Segoe UI"/>
+        </w:rPr>
+        <w:t xml:space="preserve">E.g. </w:t>
+      </w:r>
+      <w:r>
+        <w:rPr>
+          <w:rFonts w:ascii="Consolas" w:hAnsi="Consolas" w:cs="Consolas"/>
+        </w:rPr>
+        <w:t>@media only screen and (hover: none) { . . .</w:t>
+      </w:r>
+      <w:r>
+        <w:rPr>
+          <w:rFonts w:ascii="Consolas" w:hAnsi="Consolas" w:cs="Consolas"/>
+        </w:rPr>
+        <w:t>}</w:t>
+      </w:r>
+      <w:r>
+        <w:rPr>
+          <w:rFonts w:ascii="Segoe UI" w:hAnsi="Segoe UI" w:cs="Segoe UI"/>
+        </w:rPr>
+        <w:br/>
+      </w:r>
+    </w:p>
+    <w:p>
+      <w:pPr>
+        <w:pStyle w:val="ListParagraph"/>
         <w:rPr>
           <w:rFonts w:ascii="Segoe UI" w:hAnsi="Segoe UI" w:cs="Segoe UI"/>
         </w:rPr>
@@ -13554,6 +14135,7 @@
         <w:rPr>
           <w:rFonts w:ascii="Segoe UI" w:hAnsi="Segoe UI" w:cs="Segoe UI"/>
         </w:rPr>
+        <w:lastRenderedPageBreak/>
         <w:t>Responsive Images</w:t>
       </w:r>
     </w:p>
@@ -13704,13 +14286,6 @@
     </w:p>
     <w:p>
       <w:pPr>
-        <w:rPr>
-          <w:rFonts w:ascii="Segoe UI" w:hAnsi="Segoe UI" w:cs="Segoe UI"/>
-        </w:rPr>
-      </w:pPr>
-    </w:p>
-    <w:p>
-      <w:pPr>
         <w:pStyle w:val="Heading3"/>
         <w:rPr>
           <w:rFonts w:ascii="Segoe UI" w:hAnsi="Segoe UI" w:cs="Segoe UI"/>
@@ -18046,8 +18621,14 @@
     <w:p>
       <w:pPr>
         <w:pStyle w:val="Heading1"/>
-      </w:pPr>
-      <w:r>
+        <w:rPr>
+          <w:rFonts w:ascii="Segoe UI" w:hAnsi="Segoe UI" w:cs="Segoe UI"/>
+        </w:rPr>
+      </w:pPr>
+      <w:r>
+        <w:rPr>
+          <w:rFonts w:ascii="Segoe UI" w:hAnsi="Segoe UI" w:cs="Segoe UI"/>
+        </w:rPr>
         <w:lastRenderedPageBreak/>
         <w:t>Browser Support</w:t>
       </w:r>
@@ -18330,475 +18911,2528 @@
         </w:rPr>
         <w:t>. And accordingly we can add necessary code to support both browsers – those which support and those which not.</w:t>
       </w:r>
+    </w:p>
+    <w:p>
+      <w:pPr>
+        <w:pStyle w:val="ListParagraph"/>
+        <w:numPr>
+          <w:ilvl w:val="0"/>
+          <w:numId w:val="50"/>
+        </w:numPr>
+        <w:rPr>
+          <w:rFonts w:ascii="Segoe UI" w:hAnsi="Segoe UI" w:cs="Segoe UI"/>
+        </w:rPr>
+      </w:pPr>
+      <w:r>
+        <w:rPr>
+          <w:rFonts w:ascii="Segoe UI" w:hAnsi="Segoe UI" w:cs="Segoe UI"/>
+        </w:rPr>
+        <w:t>Example</w:t>
+      </w:r>
+    </w:p>
+    <w:p>
+      <w:pPr>
+        <w:pStyle w:val="ListParagraph"/>
+        <w:shd w:val="clear" w:color="auto" w:fill="1E1E1E"/>
+        <w:spacing w:after="0" w:line="285" w:lineRule="atLeast"/>
+        <w:rPr>
+          <w:rFonts w:ascii="Consolas" w:eastAsia="Times New Roman" w:hAnsi="Consolas" w:cs="Consolas"/>
+          <w:color w:val="D4D4D4"/>
+        </w:rPr>
+      </w:pPr>
+      <w:r>
+        <w:rPr>
+          <w:rFonts w:ascii="Consolas" w:eastAsia="Times New Roman" w:hAnsi="Consolas" w:cs="Consolas"/>
+          <w:color w:val="6A9955"/>
+        </w:rPr>
+        <w:t>// GRACEFUL DEGRADATION using @supports feature query</w:t>
+      </w:r>
+    </w:p>
+    <w:p>
+      <w:pPr>
+        <w:pStyle w:val="ListParagraph"/>
+        <w:shd w:val="clear" w:color="auto" w:fill="1E1E1E"/>
+        <w:spacing w:after="0" w:line="285" w:lineRule="atLeast"/>
+        <w:rPr>
+          <w:rFonts w:ascii="Consolas" w:eastAsia="Times New Roman" w:hAnsi="Consolas" w:cs="Consolas"/>
+          <w:color w:val="D4D4D4"/>
+        </w:rPr>
+      </w:pPr>
+      <w:r>
+        <w:rPr>
+          <w:rFonts w:ascii="Consolas" w:eastAsia="Times New Roman" w:hAnsi="Consolas" w:cs="Consolas"/>
+          <w:color w:val="6A9955"/>
+        </w:rPr>
+        <w:t>// asks the browser if it supports a certain property along with a value (it could be any value. e.g. </w:t>
+      </w:r>
+      <w:proofErr w:type="gramStart"/>
+      <w:r>
+        <w:rPr>
+          <w:rFonts w:ascii="Consolas" w:eastAsia="Times New Roman" w:hAnsi="Consolas" w:cs="Consolas"/>
+          <w:color w:val="6A9955"/>
+        </w:rPr>
+        <w:t>blur(</w:t>
+      </w:r>
+      <w:proofErr w:type="gramEnd"/>
+      <w:r>
+        <w:rPr>
+          <w:rFonts w:ascii="Consolas" w:eastAsia="Times New Roman" w:hAnsi="Consolas" w:cs="Consolas"/>
+          <w:color w:val="6A9955"/>
+        </w:rPr>
+        <w:t>0).</w:t>
+      </w:r>
+    </w:p>
+    <w:p>
+      <w:pPr>
+        <w:pStyle w:val="ListParagraph"/>
+        <w:shd w:val="clear" w:color="auto" w:fill="1E1E1E"/>
+        <w:spacing w:after="0" w:line="285" w:lineRule="atLeast"/>
+        <w:rPr>
+          <w:rFonts w:ascii="Consolas" w:eastAsia="Times New Roman" w:hAnsi="Consolas" w:cs="Consolas"/>
+          <w:color w:val="D4D4D4"/>
+        </w:rPr>
+      </w:pPr>
+      <w:r>
+        <w:rPr>
+          <w:rFonts w:ascii="Consolas" w:eastAsia="Times New Roman" w:hAnsi="Consolas" w:cs="Consolas"/>
+          <w:color w:val="C586C0"/>
+        </w:rPr>
+        <w:t>@supports</w:t>
+      </w:r>
+      <w:r>
+        <w:rPr>
+          <w:rFonts w:ascii="Consolas" w:eastAsia="Times New Roman" w:hAnsi="Consolas" w:cs="Consolas"/>
+          <w:color w:val="D4D4D4"/>
+        </w:rPr>
+        <w:t> ((</w:t>
+      </w:r>
+      <w:r>
+        <w:rPr>
+          <w:rFonts w:ascii="Consolas" w:eastAsia="Times New Roman" w:hAnsi="Consolas" w:cs="Consolas"/>
+          <w:color w:val="9CDCFE"/>
+        </w:rPr>
+        <w:t>-webkit-backdrop-filter</w:t>
+      </w:r>
+      <w:r>
+        <w:rPr>
+          <w:rFonts w:ascii="Consolas" w:eastAsia="Times New Roman" w:hAnsi="Consolas" w:cs="Consolas"/>
+          <w:color w:val="D4D4D4"/>
+        </w:rPr>
+        <w:t>: </w:t>
+      </w:r>
+      <w:proofErr w:type="gramStart"/>
+      <w:r>
+        <w:rPr>
+          <w:rFonts w:ascii="Consolas" w:eastAsia="Times New Roman" w:hAnsi="Consolas" w:cs="Consolas"/>
+          <w:color w:val="DCDCAA"/>
+        </w:rPr>
+        <w:t>blur</w:t>
+      </w:r>
+      <w:r>
+        <w:rPr>
+          <w:rFonts w:ascii="Consolas" w:eastAsia="Times New Roman" w:hAnsi="Consolas" w:cs="Consolas"/>
+          <w:color w:val="D4D4D4"/>
+        </w:rPr>
+        <w:t>(</w:t>
+      </w:r>
+      <w:proofErr w:type="gramEnd"/>
+      <w:r>
+        <w:rPr>
+          <w:rFonts w:ascii="Consolas" w:eastAsia="Times New Roman" w:hAnsi="Consolas" w:cs="Consolas"/>
+          <w:color w:val="B5CEA8"/>
+        </w:rPr>
+        <w:t>10px</w:t>
+      </w:r>
+      <w:r>
+        <w:rPr>
+          <w:rFonts w:ascii="Consolas" w:eastAsia="Times New Roman" w:hAnsi="Consolas" w:cs="Consolas"/>
+          <w:color w:val="D4D4D4"/>
+        </w:rPr>
+        <w:t>)) or (</w:t>
+      </w:r>
+      <w:r>
+        <w:rPr>
+          <w:rFonts w:ascii="Consolas" w:eastAsia="Times New Roman" w:hAnsi="Consolas" w:cs="Consolas"/>
+          <w:color w:val="9CDCFE"/>
+        </w:rPr>
+        <w:t>backdrop-filter</w:t>
+      </w:r>
+      <w:r>
+        <w:rPr>
+          <w:rFonts w:ascii="Consolas" w:eastAsia="Times New Roman" w:hAnsi="Consolas" w:cs="Consolas"/>
+          <w:color w:val="D4D4D4"/>
+        </w:rPr>
+        <w:t>: </w:t>
+      </w:r>
+      <w:r>
+        <w:rPr>
+          <w:rFonts w:ascii="Consolas" w:eastAsia="Times New Roman" w:hAnsi="Consolas" w:cs="Consolas"/>
+          <w:color w:val="DCDCAA"/>
+        </w:rPr>
+        <w:t>blur</w:t>
+      </w:r>
+      <w:r>
+        <w:rPr>
+          <w:rFonts w:ascii="Consolas" w:eastAsia="Times New Roman" w:hAnsi="Consolas" w:cs="Consolas"/>
+          <w:color w:val="D4D4D4"/>
+        </w:rPr>
+        <w:t>(</w:t>
+      </w:r>
+      <w:r>
+        <w:rPr>
+          <w:rFonts w:ascii="Consolas" w:eastAsia="Times New Roman" w:hAnsi="Consolas" w:cs="Consolas"/>
+          <w:color w:val="B5CEA8"/>
+        </w:rPr>
+        <w:t>10px</w:t>
+      </w:r>
+      <w:r>
+        <w:rPr>
+          <w:rFonts w:ascii="Consolas" w:eastAsia="Times New Roman" w:hAnsi="Consolas" w:cs="Consolas"/>
+          <w:color w:val="D4D4D4"/>
+        </w:rPr>
+        <w:t>))) {</w:t>
+      </w:r>
+    </w:p>
+    <w:p>
+      <w:pPr>
+        <w:pStyle w:val="ListParagraph"/>
+        <w:shd w:val="clear" w:color="auto" w:fill="1E1E1E"/>
+        <w:spacing w:after="0" w:line="285" w:lineRule="atLeast"/>
+        <w:rPr>
+          <w:rFonts w:ascii="Consolas" w:eastAsia="Times New Roman" w:hAnsi="Consolas" w:cs="Consolas"/>
+          <w:color w:val="D4D4D4"/>
+        </w:rPr>
+      </w:pPr>
+      <w:r>
+        <w:rPr>
+          <w:rFonts w:ascii="Consolas" w:eastAsia="Times New Roman" w:hAnsi="Consolas" w:cs="Consolas"/>
+          <w:color w:val="6A9955"/>
+        </w:rPr>
+        <w:t>/* backdrop filter - to apply a filter to what's behind the selected element.</w:t>
+      </w:r>
+      <w:r>
+        <w:rPr>
+          <w:rFonts w:ascii="Consolas" w:eastAsia="Times New Roman" w:hAnsi="Consolas" w:cs="Consolas"/>
+          <w:color w:val="6A9955"/>
+        </w:rPr>
+        <w:t>S</w:t>
+      </w:r>
+      <w:r>
+        <w:rPr>
+          <w:rFonts w:ascii="Consolas" w:eastAsia="Times New Roman" w:hAnsi="Consolas" w:cs="Consolas"/>
+          <w:color w:val="6A9955"/>
+        </w:rPr>
+        <w:t>o here we will apply a backdrop filter to this background here with a blur. */</w:t>
+      </w:r>
+    </w:p>
+    <w:p>
+      <w:pPr>
+        <w:pStyle w:val="ListParagraph"/>
+        <w:shd w:val="clear" w:color="auto" w:fill="1E1E1E"/>
+        <w:spacing w:after="0" w:line="285" w:lineRule="atLeast"/>
+        <w:rPr>
+          <w:rFonts w:ascii="Consolas" w:eastAsia="Times New Roman" w:hAnsi="Consolas" w:cs="Consolas"/>
+          <w:color w:val="D4D4D4"/>
+        </w:rPr>
+      </w:pPr>
+      <w:r>
+        <w:rPr>
+          <w:rFonts w:ascii="Consolas" w:eastAsia="Times New Roman" w:hAnsi="Consolas" w:cs="Consolas"/>
+          <w:color w:val="D4D4D4"/>
+        </w:rPr>
+        <w:t>        </w:t>
+      </w:r>
+      <w:r>
+        <w:rPr>
+          <w:rFonts w:ascii="Consolas" w:eastAsia="Times New Roman" w:hAnsi="Consolas" w:cs="Consolas"/>
+          <w:color w:val="9CDCFE"/>
+        </w:rPr>
+        <w:t>-</w:t>
+      </w:r>
+      <w:proofErr w:type="spellStart"/>
+      <w:proofErr w:type="gramStart"/>
+      <w:r>
+        <w:rPr>
+          <w:rFonts w:ascii="Consolas" w:eastAsia="Times New Roman" w:hAnsi="Consolas" w:cs="Consolas"/>
+          <w:color w:val="9CDCFE"/>
+        </w:rPr>
+        <w:t>webkit</w:t>
+      </w:r>
+      <w:proofErr w:type="spellEnd"/>
+      <w:r>
+        <w:rPr>
+          <w:rFonts w:ascii="Consolas" w:eastAsia="Times New Roman" w:hAnsi="Consolas" w:cs="Consolas"/>
+          <w:color w:val="9CDCFE"/>
+        </w:rPr>
+        <w:t>-</w:t>
+      </w:r>
+      <w:proofErr w:type="gramEnd"/>
+      <w:r>
+        <w:rPr>
+          <w:rFonts w:ascii="Consolas" w:eastAsia="Times New Roman" w:hAnsi="Consolas" w:cs="Consolas"/>
+          <w:color w:val="9CDCFE"/>
+        </w:rPr>
+        <w:t>backdrop-filter</w:t>
+      </w:r>
+      <w:r>
+        <w:rPr>
+          <w:rFonts w:ascii="Consolas" w:eastAsia="Times New Roman" w:hAnsi="Consolas" w:cs="Consolas"/>
+          <w:color w:val="D4D4D4"/>
+        </w:rPr>
+        <w:t>: </w:t>
+      </w:r>
+      <w:r>
+        <w:rPr>
+          <w:rFonts w:ascii="Consolas" w:eastAsia="Times New Roman" w:hAnsi="Consolas" w:cs="Consolas"/>
+          <w:color w:val="DCDCAA"/>
+        </w:rPr>
+        <w:t>blur</w:t>
+      </w:r>
+      <w:r>
+        <w:rPr>
+          <w:rFonts w:ascii="Consolas" w:eastAsia="Times New Roman" w:hAnsi="Consolas" w:cs="Consolas"/>
+          <w:color w:val="D4D4D4"/>
+        </w:rPr>
+        <w:t>(</w:t>
+      </w:r>
+      <w:r>
+        <w:rPr>
+          <w:rFonts w:ascii="Consolas" w:eastAsia="Times New Roman" w:hAnsi="Consolas" w:cs="Consolas"/>
+          <w:color w:val="B5CEA8"/>
+        </w:rPr>
+        <w:t>10px</w:t>
+      </w:r>
+      <w:r>
+        <w:rPr>
+          <w:rFonts w:ascii="Consolas" w:eastAsia="Times New Roman" w:hAnsi="Consolas" w:cs="Consolas"/>
+          <w:color w:val="D4D4D4"/>
+        </w:rPr>
+        <w:t>);</w:t>
+      </w:r>
+    </w:p>
+    <w:p>
+      <w:pPr>
+        <w:pStyle w:val="ListParagraph"/>
+        <w:shd w:val="clear" w:color="auto" w:fill="1E1E1E"/>
+        <w:spacing w:after="0" w:line="285" w:lineRule="atLeast"/>
+        <w:rPr>
+          <w:rFonts w:ascii="Consolas" w:eastAsia="Times New Roman" w:hAnsi="Consolas" w:cs="Consolas"/>
+          <w:color w:val="D4D4D4"/>
+        </w:rPr>
+      </w:pPr>
+      <w:r>
+        <w:rPr>
+          <w:rFonts w:ascii="Consolas" w:eastAsia="Times New Roman" w:hAnsi="Consolas" w:cs="Consolas"/>
+          <w:color w:val="D4D4D4"/>
+        </w:rPr>
+        <w:t>        </w:t>
+      </w:r>
+      <w:proofErr w:type="gramStart"/>
+      <w:r>
+        <w:rPr>
+          <w:rFonts w:ascii="Consolas" w:eastAsia="Times New Roman" w:hAnsi="Consolas" w:cs="Consolas"/>
+          <w:color w:val="9CDCFE"/>
+        </w:rPr>
+        <w:t>backdrop-filter</w:t>
+      </w:r>
+      <w:proofErr w:type="gramEnd"/>
+      <w:r>
+        <w:rPr>
+          <w:rFonts w:ascii="Consolas" w:eastAsia="Times New Roman" w:hAnsi="Consolas" w:cs="Consolas"/>
+          <w:color w:val="D4D4D4"/>
+        </w:rPr>
+        <w:t>: </w:t>
+      </w:r>
+      <w:r>
+        <w:rPr>
+          <w:rFonts w:ascii="Consolas" w:eastAsia="Times New Roman" w:hAnsi="Consolas" w:cs="Consolas"/>
+          <w:color w:val="DCDCAA"/>
+        </w:rPr>
+        <w:t>blur</w:t>
+      </w:r>
+      <w:r>
+        <w:rPr>
+          <w:rFonts w:ascii="Consolas" w:eastAsia="Times New Roman" w:hAnsi="Consolas" w:cs="Consolas"/>
+          <w:color w:val="D4D4D4"/>
+        </w:rPr>
+        <w:t>(</w:t>
+      </w:r>
+      <w:r>
+        <w:rPr>
+          <w:rFonts w:ascii="Consolas" w:eastAsia="Times New Roman" w:hAnsi="Consolas" w:cs="Consolas"/>
+          <w:color w:val="B5CEA8"/>
+        </w:rPr>
+        <w:t>10px</w:t>
+      </w:r>
+      <w:r>
+        <w:rPr>
+          <w:rFonts w:ascii="Consolas" w:eastAsia="Times New Roman" w:hAnsi="Consolas" w:cs="Consolas"/>
+          <w:color w:val="D4D4D4"/>
+        </w:rPr>
+        <w:t>);</w:t>
+      </w:r>
+    </w:p>
+    <w:p>
+      <w:pPr>
+        <w:pStyle w:val="ListParagraph"/>
+        <w:shd w:val="clear" w:color="auto" w:fill="1E1E1E"/>
+        <w:spacing w:after="0" w:line="285" w:lineRule="atLeast"/>
+        <w:rPr>
+          <w:rFonts w:ascii="Consolas" w:eastAsia="Times New Roman" w:hAnsi="Consolas" w:cs="Consolas"/>
+          <w:color w:val="D4D4D4"/>
+        </w:rPr>
+      </w:pPr>
+      <w:r>
+        <w:rPr>
+          <w:rFonts w:ascii="Consolas" w:eastAsia="Times New Roman" w:hAnsi="Consolas" w:cs="Consolas"/>
+          <w:color w:val="D4D4D4"/>
+        </w:rPr>
+        <w:t>        </w:t>
+      </w:r>
+      <w:proofErr w:type="gramStart"/>
+      <w:r>
+        <w:rPr>
+          <w:rFonts w:ascii="Consolas" w:eastAsia="Times New Roman" w:hAnsi="Consolas" w:cs="Consolas"/>
+          <w:color w:val="9CDCFE"/>
+        </w:rPr>
+        <w:t>background-color</w:t>
+      </w:r>
+      <w:proofErr w:type="gramEnd"/>
+      <w:r>
+        <w:rPr>
+          <w:rFonts w:ascii="Consolas" w:eastAsia="Times New Roman" w:hAnsi="Consolas" w:cs="Consolas"/>
+          <w:color w:val="D4D4D4"/>
+        </w:rPr>
+        <w:t>: </w:t>
+      </w:r>
+      <w:proofErr w:type="spellStart"/>
+      <w:r>
+        <w:rPr>
+          <w:rFonts w:ascii="Consolas" w:eastAsia="Times New Roman" w:hAnsi="Consolas" w:cs="Consolas"/>
+          <w:color w:val="DCDCAA"/>
+        </w:rPr>
+        <w:t>rgba</w:t>
+      </w:r>
+      <w:proofErr w:type="spellEnd"/>
+      <w:r>
+        <w:rPr>
+          <w:rFonts w:ascii="Consolas" w:eastAsia="Times New Roman" w:hAnsi="Consolas" w:cs="Consolas"/>
+          <w:color w:val="D4D4D4"/>
+        </w:rPr>
+        <w:t>(</w:t>
+      </w:r>
+      <w:r>
+        <w:rPr>
+          <w:rFonts w:ascii="Consolas" w:eastAsia="Times New Roman" w:hAnsi="Consolas" w:cs="Consolas"/>
+          <w:color w:val="9CDCFE"/>
+        </w:rPr>
+        <w:t>$color-black</w:t>
+      </w:r>
+      <w:r>
+        <w:rPr>
+          <w:rFonts w:ascii="Consolas" w:eastAsia="Times New Roman" w:hAnsi="Consolas" w:cs="Consolas"/>
+          <w:color w:val="D4D4D4"/>
+        </w:rPr>
+        <w:t>, </w:t>
+      </w:r>
+      <w:r>
+        <w:rPr>
+          <w:rFonts w:ascii="Consolas" w:eastAsia="Times New Roman" w:hAnsi="Consolas" w:cs="Consolas"/>
+          <w:color w:val="B5CEA8"/>
+        </w:rPr>
+        <w:t>.3</w:t>
+      </w:r>
+      <w:r>
+        <w:rPr>
+          <w:rFonts w:ascii="Consolas" w:eastAsia="Times New Roman" w:hAnsi="Consolas" w:cs="Consolas"/>
+          <w:color w:val="D4D4D4"/>
+        </w:rPr>
+        <w:t>);</w:t>
+      </w:r>
+    </w:p>
+    <w:p>
+      <w:pPr>
+        <w:pStyle w:val="ListParagraph"/>
+        <w:shd w:val="clear" w:color="auto" w:fill="1E1E1E"/>
+        <w:spacing w:after="0" w:line="285" w:lineRule="atLeast"/>
+        <w:rPr>
+          <w:rFonts w:ascii="Consolas" w:eastAsia="Times New Roman" w:hAnsi="Consolas" w:cs="Consolas"/>
+          <w:color w:val="D4D4D4"/>
+        </w:rPr>
+      </w:pPr>
+      <w:r>
+        <w:rPr>
+          <w:rFonts w:ascii="Consolas" w:eastAsia="Times New Roman" w:hAnsi="Consolas" w:cs="Consolas"/>
+          <w:color w:val="D4D4D4"/>
+        </w:rPr>
+        <w:t>}</w:t>
+      </w:r>
+    </w:p>
+    <w:p>
+      <w:pPr>
+        <w:pStyle w:val="Heading1"/>
+        <w:rPr>
+          <w:rFonts w:ascii="Segoe UI" w:hAnsi="Segoe UI" w:cs="Segoe UI"/>
+        </w:rPr>
+      </w:pPr>
+      <w:r>
+        <w:rPr>
+          <w:rFonts w:ascii="Segoe UI" w:hAnsi="Segoe UI" w:cs="Segoe UI"/>
+        </w:rPr>
+        <w:lastRenderedPageBreak/>
+        <w:t>Build Process</w:t>
+      </w:r>
+    </w:p>
+    <w:p>
+      <w:pPr>
+        <w:rPr>
+          <w:rFonts w:ascii="Segoe UI" w:hAnsi="Segoe UI" w:cs="Segoe UI"/>
+        </w:rPr>
+      </w:pPr>
+      <w:r>
+        <w:rPr>
+          <w:rFonts w:ascii="Segoe UI" w:hAnsi="Segoe UI" w:cs="Segoe UI"/>
+          <w:noProof/>
+        </w:rPr>
+        <w:drawing>
+          <wp:inline distT="0" distB="0" distL="0" distR="0">
+            <wp:extent cx="5934075" cy="3924300"/>
+            <wp:effectExtent l="0" t="0" r="9525" b="0"/>
+            <wp:docPr id="34" name="Picture 34"/>
+            <wp:cNvGraphicFramePr>
+              <a:graphicFrameLocks xmlns:a="http://schemas.openxmlformats.org/drawingml/2006/main" noChangeAspect="1"/>
+            </wp:cNvGraphicFramePr>
+            <a:graphic xmlns:a="http://schemas.openxmlformats.org/drawingml/2006/main">
+              <a:graphicData uri="http://schemas.openxmlformats.org/drawingml/2006/picture">
+                <pic:pic xmlns:pic="http://schemas.openxmlformats.org/drawingml/2006/picture">
+                  <pic:nvPicPr>
+                    <pic:cNvPr id="0" name="Picture 2"/>
+                    <pic:cNvPicPr>
+                      <a:picLocks noChangeAspect="1" noChangeArrowheads="1"/>
+                    </pic:cNvPicPr>
+                  </pic:nvPicPr>
+                  <pic:blipFill>
+                    <a:blip r:embed="rId44">
+                      <a:extLst>
+                        <a:ext uri="{28A0092B-C50C-407E-A947-70E740481C1C}">
+                          <a14:useLocalDpi xmlns:a14="http://schemas.microsoft.com/office/drawing/2010/main" val="0"/>
+                        </a:ext>
+                      </a:extLst>
+                    </a:blip>
+                    <a:srcRect/>
+                    <a:stretch>
+                      <a:fillRect/>
+                    </a:stretch>
+                  </pic:blipFill>
+                  <pic:spPr bwMode="auto">
+                    <a:xfrm>
+                      <a:off x="0" y="0"/>
+                      <a:ext cx="5934075" cy="3924300"/>
+                    </a:xfrm>
+                    <a:prstGeom prst="rect">
+                      <a:avLst/>
+                    </a:prstGeom>
+                    <a:noFill/>
+                    <a:ln>
+                      <a:noFill/>
+                    </a:ln>
+                  </pic:spPr>
+                </pic:pic>
+              </a:graphicData>
+            </a:graphic>
+          </wp:inline>
+        </w:drawing>
+      </w:r>
+    </w:p>
+    <w:p>
+      <w:pPr>
+        <w:pStyle w:val="ListParagraph"/>
+        <w:numPr>
+          <w:ilvl w:val="0"/>
+          <w:numId w:val="51"/>
+        </w:numPr>
+        <w:rPr>
+          <w:rFonts w:ascii="Segoe UI" w:hAnsi="Segoe UI" w:cs="Segoe UI"/>
+        </w:rPr>
+      </w:pPr>
+      <w:r>
+        <w:rPr>
+          <w:rFonts w:ascii="Segoe UI" w:hAnsi="Segoe UI" w:cs="Segoe UI"/>
+        </w:rPr>
+        <w:t>What is build process?</w:t>
+      </w:r>
+    </w:p>
+    <w:p>
+      <w:pPr>
+        <w:pStyle w:val="ListParagraph"/>
+        <w:numPr>
+          <w:ilvl w:val="0"/>
+          <w:numId w:val="51"/>
+        </w:numPr>
+        <w:rPr>
+          <w:rFonts w:ascii="Segoe UI" w:hAnsi="Segoe UI" w:cs="Segoe UI"/>
+        </w:rPr>
+      </w:pPr>
+      <w:r>
+        <w:rPr>
+          <w:rFonts w:ascii="Segoe UI" w:hAnsi="Segoe UI" w:cs="Segoe UI"/>
+        </w:rPr>
+        <w:t>Well, it's basically just a sequence of tasks</w:t>
+      </w:r>
+      <w:r>
+        <w:rPr>
+          <w:rFonts w:ascii="Segoe UI" w:hAnsi="Segoe UI" w:cs="Segoe UI"/>
+        </w:rPr>
+        <w:t xml:space="preserve"> </w:t>
+      </w:r>
+      <w:r>
+        <w:rPr>
+          <w:rFonts w:ascii="Segoe UI" w:hAnsi="Segoe UI" w:cs="Segoe UI"/>
+        </w:rPr>
+        <w:t>that we perform automatically</w:t>
+      </w:r>
+      <w:r>
+        <w:rPr>
+          <w:rFonts w:ascii="Segoe UI" w:hAnsi="Segoe UI" w:cs="Segoe UI"/>
+        </w:rPr>
+        <w:t xml:space="preserve"> </w:t>
+      </w:r>
+      <w:r>
+        <w:rPr>
+          <w:rFonts w:ascii="Segoe UI" w:hAnsi="Segoe UI" w:cs="Segoe UI"/>
+        </w:rPr>
+        <w:t>after we finish developing a product</w:t>
+      </w:r>
+      <w:r>
+        <w:rPr>
+          <w:rFonts w:ascii="Segoe UI" w:hAnsi="Segoe UI" w:cs="Segoe UI"/>
+        </w:rPr>
+        <w:t xml:space="preserve"> </w:t>
+      </w:r>
+      <w:r>
+        <w:rPr>
+          <w:rFonts w:ascii="Segoe UI" w:hAnsi="Segoe UI" w:cs="Segoe UI"/>
+        </w:rPr>
+        <w:t>or a certain feature of a product.</w:t>
+      </w:r>
+    </w:p>
+    <w:p>
+      <w:pPr>
+        <w:pStyle w:val="ListParagraph"/>
+        <w:numPr>
+          <w:ilvl w:val="0"/>
+          <w:numId w:val="51"/>
+        </w:numPr>
+        <w:rPr>
+          <w:rFonts w:ascii="Segoe UI" w:hAnsi="Segoe UI" w:cs="Segoe UI"/>
+        </w:rPr>
+      </w:pPr>
+      <w:r>
+        <w:rPr>
+          <w:rFonts w:ascii="Segoe UI" w:hAnsi="Segoe UI" w:cs="Segoe UI"/>
+        </w:rPr>
+        <w:t>And the result of the build process</w:t>
+      </w:r>
+      <w:r>
+        <w:rPr>
+          <w:rFonts w:ascii="Segoe UI" w:hAnsi="Segoe UI" w:cs="Segoe UI"/>
+        </w:rPr>
+        <w:t xml:space="preserve"> </w:t>
+      </w:r>
+      <w:r>
+        <w:rPr>
+          <w:rFonts w:ascii="Segoe UI" w:hAnsi="Segoe UI" w:cs="Segoe UI"/>
+        </w:rPr>
+        <w:t>are one or more final files,</w:t>
+      </w:r>
+      <w:r>
+        <w:rPr>
+          <w:rFonts w:ascii="Segoe UI" w:hAnsi="Segoe UI" w:cs="Segoe UI"/>
+        </w:rPr>
+        <w:t xml:space="preserve"> </w:t>
+      </w:r>
+      <w:r>
+        <w:rPr>
+          <w:rFonts w:ascii="Segoe UI" w:hAnsi="Segoe UI" w:cs="Segoe UI"/>
+        </w:rPr>
+        <w:t>which are then ready for production.</w:t>
+      </w:r>
+      <w:r>
+        <w:rPr>
+          <w:rFonts w:ascii="Segoe UI" w:hAnsi="Segoe UI" w:cs="Segoe UI"/>
+        </w:rPr>
+        <w:t xml:space="preserve"> </w:t>
+      </w:r>
+      <w:r>
+        <w:rPr>
+          <w:rFonts w:ascii="Segoe UI" w:hAnsi="Segoe UI" w:cs="Segoe UI"/>
+        </w:rPr>
+        <w:t>Which means basically,</w:t>
+      </w:r>
+      <w:r>
+        <w:rPr>
+          <w:rFonts w:ascii="Segoe UI" w:hAnsi="Segoe UI" w:cs="Segoe UI"/>
+        </w:rPr>
+        <w:t xml:space="preserve"> </w:t>
+      </w:r>
+      <w:r>
+        <w:rPr>
+          <w:rFonts w:ascii="Segoe UI" w:hAnsi="Segoe UI" w:cs="Segoe UI"/>
+        </w:rPr>
+        <w:t xml:space="preserve">ready to be deployed to a web </w:t>
+      </w:r>
+      <w:proofErr w:type="gramStart"/>
+      <w:r>
+        <w:rPr>
+          <w:rFonts w:ascii="Segoe UI" w:hAnsi="Segoe UI" w:cs="Segoe UI"/>
+        </w:rPr>
+        <w:t>server.</w:t>
+      </w:r>
+      <w:proofErr w:type="gramEnd"/>
+    </w:p>
+    <w:p>
+      <w:pPr>
+        <w:pStyle w:val="ListParagraph"/>
+        <w:numPr>
+          <w:ilvl w:val="0"/>
+          <w:numId w:val="51"/>
+        </w:numPr>
+        <w:rPr>
+          <w:rFonts w:ascii="Segoe UI" w:hAnsi="Segoe UI" w:cs="Segoe UI"/>
+        </w:rPr>
+      </w:pPr>
+      <w:r>
+        <w:rPr>
+          <w:rFonts w:ascii="Segoe UI" w:hAnsi="Segoe UI" w:cs="Segoe UI"/>
+        </w:rPr>
+        <w:t xml:space="preserve">Here are the simple steps involved – </w:t>
+      </w:r>
+    </w:p>
+    <w:p>
+      <w:pPr>
+        <w:pStyle w:val="ListParagraph"/>
+        <w:numPr>
+          <w:ilvl w:val="1"/>
+          <w:numId w:val="51"/>
+        </w:numPr>
+        <w:rPr>
+          <w:rFonts w:ascii="Segoe UI" w:hAnsi="Segoe UI" w:cs="Segoe UI"/>
+        </w:rPr>
+      </w:pPr>
+      <w:r>
+        <w:rPr>
+          <w:rFonts w:ascii="Segoe UI" w:hAnsi="Segoe UI" w:cs="Segoe UI"/>
+        </w:rPr>
+        <w:t>Compilation – here we compile sass code into CSS code.</w:t>
+      </w:r>
+    </w:p>
+    <w:p>
+      <w:pPr>
+        <w:pStyle w:val="ListParagraph"/>
+        <w:numPr>
+          <w:ilvl w:val="1"/>
+          <w:numId w:val="51"/>
+        </w:numPr>
+        <w:rPr>
+          <w:rFonts w:ascii="Segoe UI" w:hAnsi="Segoe UI" w:cs="Segoe UI"/>
+        </w:rPr>
+      </w:pPr>
+      <w:r>
+        <w:rPr>
+          <w:rFonts w:ascii="Segoe UI" w:hAnsi="Segoe UI" w:cs="Segoe UI"/>
+        </w:rPr>
+        <w:t xml:space="preserve">Concatenation – </w:t>
+      </w:r>
+      <w:r>
+        <w:rPr>
+          <w:rFonts w:ascii="Segoe UI" w:hAnsi="Segoe UI" w:cs="Segoe UI"/>
+        </w:rPr>
+        <w:t>here</w:t>
+      </w:r>
+      <w:r>
+        <w:rPr>
+          <w:rFonts w:ascii="Segoe UI" w:hAnsi="Segoe UI" w:cs="Segoe UI"/>
+        </w:rPr>
+        <w:t xml:space="preserve"> we </w:t>
+      </w:r>
+      <w:r>
+        <w:rPr>
+          <w:rFonts w:ascii="Segoe UI" w:hAnsi="Segoe UI" w:cs="Segoe UI"/>
+        </w:rPr>
+        <w:t xml:space="preserve">merge the content of </w:t>
+      </w:r>
+      <w:r>
+        <w:rPr>
+          <w:rFonts w:ascii="Segoe UI" w:hAnsi="Segoe UI" w:cs="Segoe UI"/>
+        </w:rPr>
+        <w:t>one</w:t>
+      </w:r>
+      <w:r>
+        <w:rPr>
+          <w:rFonts w:ascii="Segoe UI" w:hAnsi="Segoe UI" w:cs="Segoe UI"/>
+        </w:rPr>
+        <w:t xml:space="preserve"> </w:t>
+      </w:r>
+      <w:proofErr w:type="spellStart"/>
+      <w:r>
+        <w:rPr>
+          <w:rFonts w:ascii="Segoe UI" w:hAnsi="Segoe UI" w:cs="Segoe UI"/>
+        </w:rPr>
+        <w:t>css</w:t>
+      </w:r>
+      <w:proofErr w:type="spellEnd"/>
+      <w:r>
+        <w:rPr>
+          <w:rFonts w:ascii="Segoe UI" w:hAnsi="Segoe UI" w:cs="Segoe UI"/>
+        </w:rPr>
+        <w:t xml:space="preserve"> file</w:t>
+      </w:r>
+      <w:r>
+        <w:rPr>
+          <w:rFonts w:ascii="Segoe UI" w:hAnsi="Segoe UI" w:cs="Segoe UI"/>
+        </w:rPr>
+        <w:t xml:space="preserve"> </w:t>
+      </w:r>
+      <w:r>
+        <w:rPr>
+          <w:rFonts w:ascii="Segoe UI" w:hAnsi="Segoe UI" w:cs="Segoe UI"/>
+        </w:rPr>
+        <w:t xml:space="preserve">with </w:t>
+      </w:r>
+      <w:r>
+        <w:rPr>
+          <w:rFonts w:ascii="Segoe UI" w:hAnsi="Segoe UI" w:cs="Segoe UI"/>
+        </w:rPr>
+        <w:t>another</w:t>
+      </w:r>
+      <w:r>
+        <w:rPr>
+          <w:rFonts w:ascii="Segoe UI" w:hAnsi="Segoe UI" w:cs="Segoe UI"/>
+        </w:rPr>
+        <w:t xml:space="preserve"> </w:t>
+      </w:r>
+      <w:proofErr w:type="spellStart"/>
+      <w:r>
+        <w:rPr>
+          <w:rFonts w:ascii="Segoe UI" w:hAnsi="Segoe UI" w:cs="Segoe UI"/>
+        </w:rPr>
+        <w:t>css</w:t>
+      </w:r>
+      <w:proofErr w:type="spellEnd"/>
+      <w:r>
+        <w:rPr>
+          <w:rFonts w:ascii="Segoe UI" w:hAnsi="Segoe UI" w:cs="Segoe UI"/>
+        </w:rPr>
+        <w:t xml:space="preserve"> </w:t>
+      </w:r>
+      <w:r>
+        <w:rPr>
+          <w:rFonts w:ascii="Segoe UI" w:hAnsi="Segoe UI" w:cs="Segoe UI"/>
+        </w:rPr>
+        <w:t xml:space="preserve">file </w:t>
+      </w:r>
+      <w:r>
+        <w:rPr>
+          <w:rFonts w:ascii="Segoe UI" w:hAnsi="Segoe UI" w:cs="Segoe UI"/>
+        </w:rPr>
+        <w:t xml:space="preserve">so that we can go from including two </w:t>
+      </w:r>
+      <w:proofErr w:type="spellStart"/>
+      <w:r>
+        <w:rPr>
+          <w:rFonts w:ascii="Segoe UI" w:hAnsi="Segoe UI" w:cs="Segoe UI"/>
+        </w:rPr>
+        <w:t>css</w:t>
+      </w:r>
+      <w:proofErr w:type="spellEnd"/>
+      <w:r>
+        <w:rPr>
+          <w:rFonts w:ascii="Segoe UI" w:hAnsi="Segoe UI" w:cs="Segoe UI"/>
+        </w:rPr>
+        <w:t xml:space="preserve"> files in our page</w:t>
+      </w:r>
+      <w:r>
+        <w:rPr>
+          <w:rFonts w:ascii="Segoe UI" w:hAnsi="Segoe UI" w:cs="Segoe UI"/>
+        </w:rPr>
+        <w:t xml:space="preserve"> </w:t>
+      </w:r>
+      <w:r>
+        <w:rPr>
+          <w:rFonts w:ascii="Segoe UI" w:hAnsi="Segoe UI" w:cs="Segoe UI"/>
+        </w:rPr>
+        <w:t xml:space="preserve">to </w:t>
+      </w:r>
+      <w:r>
+        <w:rPr>
+          <w:rFonts w:ascii="Segoe UI" w:hAnsi="Segoe UI" w:cs="Segoe UI"/>
+        </w:rPr>
+        <w:t xml:space="preserve">only one, which is a lot better, </w:t>
+      </w:r>
+      <w:r>
+        <w:rPr>
+          <w:rFonts w:ascii="Segoe UI" w:hAnsi="Segoe UI" w:cs="Segoe UI"/>
+        </w:rPr>
+        <w:t>because like this,</w:t>
+      </w:r>
+      <w:r>
+        <w:rPr>
+          <w:rFonts w:ascii="Segoe UI" w:hAnsi="Segoe UI" w:cs="Segoe UI"/>
+        </w:rPr>
+        <w:t xml:space="preserve"> </w:t>
+      </w:r>
+      <w:r>
+        <w:rPr>
+          <w:rFonts w:ascii="Segoe UI" w:hAnsi="Segoe UI" w:cs="Segoe UI"/>
+        </w:rPr>
+        <w:t>we only need one HTTP request instead of two</w:t>
+      </w:r>
+      <w:r>
+        <w:rPr>
+          <w:rFonts w:ascii="Segoe UI" w:hAnsi="Segoe UI" w:cs="Segoe UI"/>
+        </w:rPr>
+        <w:t>.</w:t>
+      </w:r>
+    </w:p>
+    <w:p>
+      <w:pPr>
+        <w:pStyle w:val="ListParagraph"/>
+        <w:numPr>
+          <w:ilvl w:val="1"/>
+          <w:numId w:val="51"/>
+        </w:numPr>
+        <w:rPr>
+          <w:rFonts w:ascii="Segoe UI" w:hAnsi="Segoe UI" w:cs="Segoe UI"/>
+        </w:rPr>
+      </w:pPr>
+      <w:r>
+        <w:rPr>
+          <w:rFonts w:ascii="Segoe UI" w:hAnsi="Segoe UI" w:cs="Segoe UI"/>
+        </w:rPr>
+        <w:t xml:space="preserve">Prefixing – </w:t>
+      </w:r>
+      <w:r>
+        <w:rPr>
+          <w:rFonts w:ascii="Segoe UI" w:hAnsi="Segoe UI" w:cs="Segoe UI"/>
+        </w:rPr>
+        <w:t xml:space="preserve">here we </w:t>
+      </w:r>
+      <w:r>
+        <w:rPr>
+          <w:rFonts w:ascii="Segoe UI" w:hAnsi="Segoe UI" w:cs="Segoe UI"/>
+          <w:b/>
+        </w:rPr>
+        <w:t>automatically</w:t>
+      </w:r>
+      <w:r>
+        <w:rPr>
+          <w:rFonts w:ascii="Segoe UI" w:hAnsi="Segoe UI" w:cs="Segoe UI"/>
+        </w:rPr>
+        <w:t xml:space="preserve"> </w:t>
+      </w:r>
+      <w:r>
+        <w:rPr>
+          <w:rFonts w:ascii="Segoe UI" w:hAnsi="Segoe UI" w:cs="Segoe UI"/>
+        </w:rPr>
+        <w:t>add prefixes to our code</w:t>
+      </w:r>
+      <w:r>
+        <w:rPr>
+          <w:rFonts w:ascii="Segoe UI" w:hAnsi="Segoe UI" w:cs="Segoe UI"/>
+        </w:rPr>
+        <w:t>.</w:t>
+      </w:r>
+    </w:p>
+    <w:p>
+      <w:pPr>
+        <w:pStyle w:val="ListParagraph"/>
+        <w:numPr>
+          <w:ilvl w:val="1"/>
+          <w:numId w:val="51"/>
+        </w:numPr>
+        <w:rPr>
+          <w:rFonts w:ascii="Segoe UI" w:hAnsi="Segoe UI" w:cs="Segoe UI"/>
+        </w:rPr>
+      </w:pPr>
+      <w:r>
+        <w:rPr>
+          <w:rFonts w:ascii="Segoe UI" w:hAnsi="Segoe UI" w:cs="Segoe UI"/>
+        </w:rPr>
+        <w:t xml:space="preserve">Compression – here we </w:t>
+      </w:r>
+      <w:r>
+        <w:rPr>
+          <w:rFonts w:ascii="Segoe UI" w:hAnsi="Segoe UI" w:cs="Segoe UI"/>
+        </w:rPr>
+        <w:t>compress the entire code we have at this stage.</w:t>
+      </w:r>
+    </w:p>
+    <w:p>
+      <w:pPr>
+        <w:rPr>
+          <w:rFonts w:ascii="Segoe UI" w:hAnsi="Segoe UI" w:cs="Segoe UI"/>
+        </w:rPr>
+      </w:pPr>
+    </w:p>
+    <w:p>
+      <w:pPr>
+        <w:rPr>
+          <w:rFonts w:ascii="Segoe UI" w:hAnsi="Segoe UI" w:cs="Segoe UI"/>
+        </w:rPr>
+      </w:pPr>
+    </w:p>
+    <w:p>
+      <w:pPr>
+        <w:rPr>
+          <w:rFonts w:ascii="Segoe UI" w:hAnsi="Segoe UI" w:cs="Segoe UI"/>
+        </w:rPr>
+      </w:pPr>
+    </w:p>
+    <w:p>
+      <w:pPr>
+        <w:rPr>
+          <w:rFonts w:ascii="Segoe UI" w:hAnsi="Segoe UI" w:cs="Segoe UI"/>
+        </w:rPr>
+      </w:pPr>
+    </w:p>
+    <w:p>
+      <w:pPr>
+        <w:pStyle w:val="Heading2"/>
+        <w:rPr>
+          <w:rFonts w:ascii="Segoe UI" w:hAnsi="Segoe UI" w:cs="Segoe UI"/>
+        </w:rPr>
+      </w:pPr>
+      <w:r>
+        <w:rPr>
+          <w:rFonts w:ascii="Segoe UI" w:hAnsi="Segoe UI" w:cs="Segoe UI"/>
+        </w:rPr>
+        <w:lastRenderedPageBreak/>
+        <w:t>P</w:t>
+      </w:r>
+      <w:r>
+        <w:rPr>
+          <w:rFonts w:ascii="Segoe UI" w:hAnsi="Segoe UI" w:cs="Segoe UI"/>
+        </w:rPr>
+        <w:t xml:space="preserve">roduction </w:t>
+      </w:r>
+      <w:r>
+        <w:rPr>
+          <w:rFonts w:ascii="Segoe UI" w:hAnsi="Segoe UI" w:cs="Segoe UI"/>
+        </w:rPr>
+        <w:t>Build P</w:t>
+      </w:r>
+      <w:r>
+        <w:rPr>
+          <w:rFonts w:ascii="Segoe UI" w:hAnsi="Segoe UI" w:cs="Segoe UI"/>
+        </w:rPr>
+        <w:t>rocess</w:t>
+      </w:r>
+      <w:r>
+        <w:rPr>
+          <w:rFonts w:ascii="Segoe UI" w:hAnsi="Segoe UI" w:cs="Segoe UI"/>
+        </w:rPr>
+        <w:t xml:space="preserve"> with NPM Scripts</w:t>
+      </w:r>
+    </w:p>
+    <w:p>
+      <w:pPr>
+        <w:pStyle w:val="ListParagraph"/>
+        <w:numPr>
+          <w:ilvl w:val="0"/>
+          <w:numId w:val="52"/>
+        </w:numPr>
+        <w:ind w:left="360"/>
+        <w:rPr>
+          <w:rFonts w:ascii="Segoe UI" w:hAnsi="Segoe UI" w:cs="Segoe UI"/>
+        </w:rPr>
+      </w:pPr>
+      <w:r>
+        <w:rPr>
+          <w:rFonts w:ascii="Segoe UI" w:hAnsi="Segoe UI" w:cs="Segoe UI"/>
+        </w:rPr>
+        <w:t>Compilation</w:t>
+      </w:r>
+    </w:p>
+    <w:p>
+      <w:pPr>
+        <w:pStyle w:val="ListParagraph"/>
+        <w:numPr>
+          <w:ilvl w:val="0"/>
+          <w:numId w:val="53"/>
+        </w:numPr>
+        <w:ind w:left="1080"/>
+        <w:rPr>
+          <w:rFonts w:ascii="Consolas" w:hAnsi="Consolas" w:cs="Consolas"/>
+          <w:sz w:val="20"/>
+          <w:szCs w:val="20"/>
+        </w:rPr>
+      </w:pPr>
+      <w:r>
+        <w:rPr>
+          <w:rFonts w:ascii="Consolas" w:hAnsi="Consolas" w:cs="Consolas"/>
+          <w:sz w:val="20"/>
+          <w:szCs w:val="20"/>
+        </w:rPr>
+        <w:t>"</w:t>
+      </w:r>
+      <w:proofErr w:type="spellStart"/>
+      <w:r>
+        <w:rPr>
+          <w:rFonts w:ascii="Consolas" w:hAnsi="Consolas" w:cs="Consolas"/>
+          <w:sz w:val="20"/>
+          <w:szCs w:val="20"/>
+        </w:rPr>
+        <w:t>compile:sass</w:t>
+      </w:r>
+      <w:proofErr w:type="spellEnd"/>
+      <w:r>
+        <w:rPr>
+          <w:rFonts w:ascii="Consolas" w:hAnsi="Consolas" w:cs="Consolas"/>
+          <w:sz w:val="20"/>
+          <w:szCs w:val="20"/>
+        </w:rPr>
+        <w:t>": "node-sass sass/</w:t>
+      </w:r>
+      <w:proofErr w:type="spellStart"/>
+      <w:r>
+        <w:rPr>
+          <w:rFonts w:ascii="Consolas" w:hAnsi="Consolas" w:cs="Consolas"/>
+          <w:sz w:val="20"/>
+          <w:szCs w:val="20"/>
+        </w:rPr>
+        <w:t>main.scss</w:t>
+      </w:r>
+      <w:proofErr w:type="spellEnd"/>
+      <w:r>
+        <w:rPr>
+          <w:rFonts w:ascii="Consolas" w:hAnsi="Consolas" w:cs="Consolas"/>
+          <w:sz w:val="20"/>
+          <w:szCs w:val="20"/>
+        </w:rPr>
+        <w:t xml:space="preserve"> </w:t>
+      </w:r>
+      <w:proofErr w:type="spellStart"/>
+      <w:r>
+        <w:rPr>
+          <w:rFonts w:ascii="Consolas" w:hAnsi="Consolas" w:cs="Consolas"/>
+          <w:sz w:val="20"/>
+          <w:szCs w:val="20"/>
+        </w:rPr>
+        <w:t>css</w:t>
+      </w:r>
+      <w:proofErr w:type="spellEnd"/>
+      <w:r>
+        <w:rPr>
+          <w:rFonts w:ascii="Consolas" w:hAnsi="Consolas" w:cs="Consolas"/>
+          <w:sz w:val="20"/>
+          <w:szCs w:val="20"/>
+        </w:rPr>
+        <w:t>/style.comp.css"</w:t>
+      </w:r>
+    </w:p>
+    <w:p>
+      <w:pPr>
+        <w:pStyle w:val="ListParagraph"/>
+        <w:numPr>
+          <w:ilvl w:val="0"/>
+          <w:numId w:val="53"/>
+        </w:numPr>
+        <w:ind w:left="1080"/>
+        <w:rPr>
+          <w:rFonts w:ascii="Segoe UI" w:hAnsi="Segoe UI" w:cs="Segoe UI"/>
+        </w:rPr>
+      </w:pPr>
+      <w:r>
+        <w:rPr>
+          <w:rFonts w:ascii="Segoe UI" w:hAnsi="Segoe UI" w:cs="Segoe UI"/>
+        </w:rPr>
+        <w:t xml:space="preserve">What this means is compile </w:t>
+      </w:r>
+      <w:proofErr w:type="spellStart"/>
+      <w:r>
+        <w:rPr>
+          <w:rFonts w:ascii="Segoe UI" w:hAnsi="Segoe UI" w:cs="Segoe UI"/>
+        </w:rPr>
+        <w:t>main.scss</w:t>
+      </w:r>
+      <w:proofErr w:type="spellEnd"/>
+      <w:r>
+        <w:rPr>
+          <w:rFonts w:ascii="Segoe UI" w:hAnsi="Segoe UI" w:cs="Segoe UI"/>
+        </w:rPr>
+        <w:t xml:space="preserve"> to style.comp.css</w:t>
+      </w:r>
+    </w:p>
+    <w:p>
+      <w:pPr>
+        <w:pStyle w:val="ListParagraph"/>
+        <w:numPr>
+          <w:ilvl w:val="0"/>
+          <w:numId w:val="52"/>
+        </w:numPr>
+        <w:ind w:left="360"/>
+        <w:rPr>
+          <w:rFonts w:ascii="Segoe UI" w:hAnsi="Segoe UI" w:cs="Segoe UI"/>
+        </w:rPr>
+      </w:pPr>
+      <w:r>
+        <w:rPr>
+          <w:rFonts w:ascii="Segoe UI" w:hAnsi="Segoe UI" w:cs="Segoe UI"/>
+        </w:rPr>
+        <w:t>Concatenation</w:t>
+      </w:r>
+    </w:p>
+    <w:p>
+      <w:pPr>
+        <w:pStyle w:val="ListParagraph"/>
+        <w:numPr>
+          <w:ilvl w:val="0"/>
+          <w:numId w:val="54"/>
+        </w:numPr>
+        <w:ind w:left="1080"/>
+        <w:rPr>
+          <w:rFonts w:ascii="Consolas" w:hAnsi="Consolas" w:cs="Consolas"/>
+          <w:sz w:val="20"/>
+          <w:szCs w:val="20"/>
+        </w:rPr>
+      </w:pPr>
+      <w:r>
+        <w:rPr>
+          <w:rFonts w:ascii="Consolas" w:hAnsi="Consolas" w:cs="Consolas"/>
+          <w:sz w:val="20"/>
+          <w:szCs w:val="20"/>
+        </w:rPr>
+        <w:t>"</w:t>
+      </w:r>
+      <w:proofErr w:type="spellStart"/>
+      <w:r>
+        <w:rPr>
+          <w:rFonts w:ascii="Consolas" w:hAnsi="Consolas" w:cs="Consolas"/>
+          <w:sz w:val="20"/>
+          <w:szCs w:val="20"/>
+        </w:rPr>
+        <w:t>concat:css</w:t>
+      </w:r>
+      <w:proofErr w:type="spellEnd"/>
+      <w:r>
+        <w:rPr>
+          <w:rFonts w:ascii="Consolas" w:hAnsi="Consolas" w:cs="Consolas"/>
+          <w:sz w:val="20"/>
+          <w:szCs w:val="20"/>
+        </w:rPr>
+        <w:t>": "</w:t>
+      </w:r>
+      <w:proofErr w:type="spellStart"/>
+      <w:r>
+        <w:rPr>
+          <w:rFonts w:ascii="Consolas" w:hAnsi="Consolas" w:cs="Consolas"/>
+          <w:sz w:val="20"/>
+          <w:szCs w:val="20"/>
+        </w:rPr>
+        <w:t>concat</w:t>
+      </w:r>
+      <w:proofErr w:type="spellEnd"/>
+      <w:r>
+        <w:rPr>
+          <w:rFonts w:ascii="Consolas" w:hAnsi="Consolas" w:cs="Consolas"/>
+          <w:sz w:val="20"/>
+          <w:szCs w:val="20"/>
+        </w:rPr>
+        <w:t xml:space="preserve"> -o </w:t>
+      </w:r>
+      <w:proofErr w:type="spellStart"/>
+      <w:r>
+        <w:rPr>
+          <w:rFonts w:ascii="Consolas" w:hAnsi="Consolas" w:cs="Consolas"/>
+          <w:sz w:val="20"/>
+          <w:szCs w:val="20"/>
+        </w:rPr>
+        <w:t>css</w:t>
+      </w:r>
+      <w:proofErr w:type="spellEnd"/>
+      <w:r>
+        <w:rPr>
+          <w:rFonts w:ascii="Consolas" w:hAnsi="Consolas" w:cs="Consolas"/>
+          <w:sz w:val="20"/>
+          <w:szCs w:val="20"/>
+        </w:rPr>
+        <w:t xml:space="preserve">/style.concat.css </w:t>
+      </w:r>
+      <w:proofErr w:type="spellStart"/>
+      <w:r>
+        <w:rPr>
+          <w:rFonts w:ascii="Consolas" w:hAnsi="Consolas" w:cs="Consolas"/>
+          <w:sz w:val="20"/>
+          <w:szCs w:val="20"/>
+        </w:rPr>
+        <w:t>css</w:t>
+      </w:r>
+      <w:proofErr w:type="spellEnd"/>
+      <w:r>
+        <w:rPr>
+          <w:rFonts w:ascii="Consolas" w:hAnsi="Consolas" w:cs="Consolas"/>
+          <w:sz w:val="20"/>
+          <w:szCs w:val="20"/>
+        </w:rPr>
+        <w:t xml:space="preserve">/icon-font.css </w:t>
+      </w:r>
+      <w:proofErr w:type="spellStart"/>
+      <w:r>
+        <w:rPr>
+          <w:rFonts w:ascii="Consolas" w:hAnsi="Consolas" w:cs="Consolas"/>
+          <w:sz w:val="20"/>
+          <w:szCs w:val="20"/>
+        </w:rPr>
+        <w:t>css</w:t>
+      </w:r>
+      <w:proofErr w:type="spellEnd"/>
+      <w:r>
+        <w:rPr>
+          <w:rFonts w:ascii="Consolas" w:hAnsi="Consolas" w:cs="Consolas"/>
+          <w:sz w:val="20"/>
+          <w:szCs w:val="20"/>
+        </w:rPr>
+        <w:t>/style.comp.css"</w:t>
+      </w:r>
+    </w:p>
+    <w:p>
+      <w:pPr>
+        <w:pStyle w:val="ListParagraph"/>
+        <w:numPr>
+          <w:ilvl w:val="0"/>
+          <w:numId w:val="54"/>
+        </w:numPr>
+        <w:ind w:left="1080"/>
+        <w:rPr>
+          <w:rFonts w:ascii="Consolas" w:hAnsi="Consolas" w:cs="Consolas"/>
+          <w:sz w:val="20"/>
+          <w:szCs w:val="20"/>
+        </w:rPr>
+      </w:pPr>
+      <w:r>
+        <w:rPr>
+          <w:rFonts w:ascii="Segoe UI" w:hAnsi="Segoe UI" w:cs="Segoe UI"/>
+        </w:rPr>
+        <w:t xml:space="preserve">For this to work, we need to first install </w:t>
+      </w:r>
+      <w:proofErr w:type="spellStart"/>
+      <w:r>
+        <w:rPr>
+          <w:rFonts w:ascii="Segoe UI" w:hAnsi="Segoe UI" w:cs="Segoe UI"/>
+        </w:rPr>
+        <w:t>npm</w:t>
+      </w:r>
+      <w:proofErr w:type="spellEnd"/>
+      <w:r>
+        <w:rPr>
+          <w:rFonts w:ascii="Segoe UI" w:hAnsi="Segoe UI" w:cs="Segoe UI"/>
+        </w:rPr>
+        <w:t xml:space="preserve"> package called </w:t>
+      </w:r>
+      <w:proofErr w:type="spellStart"/>
+      <w:r>
+        <w:rPr>
+          <w:rFonts w:ascii="Segoe UI" w:hAnsi="Segoe UI" w:cs="Segoe UI"/>
+        </w:rPr>
+        <w:t>concat</w:t>
+      </w:r>
+      <w:proofErr w:type="spellEnd"/>
+      <w:r>
+        <w:rPr>
+          <w:rFonts w:ascii="Segoe UI" w:hAnsi="Segoe UI" w:cs="Segoe UI"/>
+        </w:rPr>
+        <w:t xml:space="preserve">, </w:t>
+      </w:r>
+      <w:r>
+        <w:rPr>
+          <w:rFonts w:ascii="Segoe UI" w:hAnsi="Segoe UI" w:cs="Segoe UI"/>
+        </w:rPr>
+        <w:br/>
+      </w:r>
+      <w:proofErr w:type="spellStart"/>
+      <w:r>
+        <w:rPr>
+          <w:rFonts w:ascii="Consolas" w:hAnsi="Consolas" w:cs="Consolas"/>
+          <w:sz w:val="20"/>
+          <w:szCs w:val="20"/>
+        </w:rPr>
+        <w:t>npm</w:t>
+      </w:r>
+      <w:proofErr w:type="spellEnd"/>
+      <w:r>
+        <w:rPr>
+          <w:rFonts w:ascii="Consolas" w:hAnsi="Consolas" w:cs="Consolas"/>
+          <w:sz w:val="20"/>
+          <w:szCs w:val="20"/>
+        </w:rPr>
+        <w:t xml:space="preserve"> install </w:t>
+      </w:r>
+      <w:proofErr w:type="spellStart"/>
+      <w:r>
+        <w:rPr>
+          <w:rFonts w:ascii="Consolas" w:hAnsi="Consolas" w:cs="Consolas"/>
+          <w:sz w:val="20"/>
+          <w:szCs w:val="20"/>
+        </w:rPr>
+        <w:t>concat</w:t>
+      </w:r>
+      <w:proofErr w:type="spellEnd"/>
+      <w:r>
+        <w:rPr>
+          <w:rFonts w:ascii="Consolas" w:hAnsi="Consolas" w:cs="Consolas"/>
+          <w:sz w:val="20"/>
+          <w:szCs w:val="20"/>
+        </w:rPr>
+        <w:t xml:space="preserve"> --save-</w:t>
+      </w:r>
+      <w:proofErr w:type="spellStart"/>
+      <w:r>
+        <w:rPr>
+          <w:rFonts w:ascii="Consolas" w:hAnsi="Consolas" w:cs="Consolas"/>
+          <w:sz w:val="20"/>
+          <w:szCs w:val="20"/>
+        </w:rPr>
+        <w:t>dev</w:t>
+      </w:r>
+      <w:proofErr w:type="spellEnd"/>
+    </w:p>
+    <w:p>
+      <w:pPr>
+        <w:pStyle w:val="ListParagraph"/>
+        <w:numPr>
+          <w:ilvl w:val="0"/>
+          <w:numId w:val="52"/>
+        </w:numPr>
+        <w:ind w:left="360"/>
+        <w:rPr>
+          <w:rFonts w:ascii="Segoe UI" w:hAnsi="Segoe UI" w:cs="Segoe UI"/>
+        </w:rPr>
+      </w:pPr>
+      <w:r>
+        <w:rPr>
+          <w:rFonts w:ascii="Segoe UI" w:hAnsi="Segoe UI" w:cs="Segoe UI"/>
+        </w:rPr>
+        <w:t>Prefixing</w:t>
+      </w:r>
+    </w:p>
+    <w:p>
+      <w:pPr>
+        <w:pStyle w:val="ListParagraph"/>
+        <w:numPr>
+          <w:ilvl w:val="0"/>
+          <w:numId w:val="55"/>
+        </w:numPr>
+        <w:ind w:left="1080"/>
+        <w:rPr>
+          <w:rFonts w:ascii="Consolas" w:hAnsi="Consolas" w:cs="Consolas"/>
+          <w:sz w:val="20"/>
+          <w:szCs w:val="20"/>
+        </w:rPr>
+      </w:pPr>
+      <w:r>
+        <w:rPr>
+          <w:rFonts w:ascii="Consolas" w:hAnsi="Consolas" w:cs="Consolas"/>
+          <w:sz w:val="20"/>
+          <w:szCs w:val="20"/>
+        </w:rPr>
+        <w:t>"</w:t>
+      </w:r>
+      <w:proofErr w:type="spellStart"/>
+      <w:r>
+        <w:rPr>
+          <w:rFonts w:ascii="Consolas" w:hAnsi="Consolas" w:cs="Consolas"/>
+          <w:sz w:val="20"/>
+          <w:szCs w:val="20"/>
+        </w:rPr>
+        <w:t>prefix:css</w:t>
+      </w:r>
+      <w:proofErr w:type="spellEnd"/>
+      <w:r>
+        <w:rPr>
+          <w:rFonts w:ascii="Consolas" w:hAnsi="Consolas" w:cs="Consolas"/>
+          <w:sz w:val="20"/>
+          <w:szCs w:val="20"/>
+        </w:rPr>
+        <w:t>": "</w:t>
+      </w:r>
+      <w:proofErr w:type="spellStart"/>
+      <w:r>
+        <w:rPr>
+          <w:rFonts w:ascii="Consolas" w:hAnsi="Consolas" w:cs="Consolas"/>
+          <w:sz w:val="20"/>
+          <w:szCs w:val="20"/>
+        </w:rPr>
+        <w:t>postcss</w:t>
+      </w:r>
+      <w:proofErr w:type="spellEnd"/>
+      <w:r>
+        <w:rPr>
+          <w:rFonts w:ascii="Consolas" w:hAnsi="Consolas" w:cs="Consolas"/>
+          <w:sz w:val="20"/>
+          <w:szCs w:val="20"/>
+        </w:rPr>
+        <w:t xml:space="preserve"> --use </w:t>
+      </w:r>
+      <w:proofErr w:type="spellStart"/>
+      <w:r>
+        <w:rPr>
+          <w:rFonts w:ascii="Consolas" w:hAnsi="Consolas" w:cs="Consolas"/>
+          <w:sz w:val="20"/>
+          <w:szCs w:val="20"/>
+        </w:rPr>
+        <w:t>autoprefixer</w:t>
+      </w:r>
+      <w:proofErr w:type="spellEnd"/>
+      <w:r>
+        <w:rPr>
+          <w:rFonts w:ascii="Consolas" w:hAnsi="Consolas" w:cs="Consolas"/>
+          <w:sz w:val="20"/>
+          <w:szCs w:val="20"/>
+        </w:rPr>
+        <w:t xml:space="preserve"> -b \"last 10 versions\" </w:t>
+      </w:r>
+      <w:proofErr w:type="spellStart"/>
+      <w:r>
+        <w:rPr>
+          <w:rFonts w:ascii="Consolas" w:hAnsi="Consolas" w:cs="Consolas"/>
+          <w:sz w:val="20"/>
+          <w:szCs w:val="20"/>
+        </w:rPr>
+        <w:t>css</w:t>
+      </w:r>
+      <w:proofErr w:type="spellEnd"/>
+      <w:r>
+        <w:rPr>
+          <w:rFonts w:ascii="Consolas" w:hAnsi="Consolas" w:cs="Consolas"/>
+          <w:sz w:val="20"/>
+          <w:szCs w:val="20"/>
+        </w:rPr>
+        <w:t xml:space="preserve">/style.concat.css -o </w:t>
+      </w:r>
+      <w:proofErr w:type="spellStart"/>
+      <w:r>
+        <w:rPr>
+          <w:rFonts w:ascii="Consolas" w:hAnsi="Consolas" w:cs="Consolas"/>
+          <w:sz w:val="20"/>
+          <w:szCs w:val="20"/>
+        </w:rPr>
+        <w:t>css</w:t>
+      </w:r>
+      <w:proofErr w:type="spellEnd"/>
+      <w:r>
+        <w:rPr>
+          <w:rFonts w:ascii="Consolas" w:hAnsi="Consolas" w:cs="Consolas"/>
+          <w:sz w:val="20"/>
+          <w:szCs w:val="20"/>
+        </w:rPr>
+        <w:t>/style.prefix.css"</w:t>
+      </w:r>
+    </w:p>
+    <w:p>
+      <w:pPr>
+        <w:pStyle w:val="ListParagraph"/>
+        <w:numPr>
+          <w:ilvl w:val="1"/>
+          <w:numId w:val="55"/>
+        </w:numPr>
+        <w:ind w:left="1800"/>
+        <w:rPr>
+          <w:rFonts w:ascii="Segoe UI" w:hAnsi="Segoe UI" w:cs="Segoe UI"/>
+        </w:rPr>
+      </w:pPr>
+      <w:r>
+        <w:rPr>
+          <w:rFonts w:ascii="Segoe UI" w:hAnsi="Segoe UI" w:cs="Segoe UI"/>
+        </w:rPr>
+        <w:t>-b means browsers</w:t>
+      </w:r>
+    </w:p>
+    <w:p>
+      <w:pPr>
+        <w:pStyle w:val="ListParagraph"/>
+        <w:numPr>
+          <w:ilvl w:val="1"/>
+          <w:numId w:val="55"/>
+        </w:numPr>
+        <w:ind w:left="1800"/>
+        <w:rPr>
+          <w:rFonts w:ascii="Segoe UI" w:hAnsi="Segoe UI" w:cs="Segoe UI"/>
+        </w:rPr>
+      </w:pPr>
+      <w:r>
+        <w:rPr>
+          <w:rFonts w:ascii="Segoe UI" w:hAnsi="Segoe UI" w:cs="Segoe UI"/>
+        </w:rPr>
+        <w:t>'</w:t>
+      </w:r>
+      <w:proofErr w:type="gramStart"/>
+      <w:r>
+        <w:rPr>
+          <w:rFonts w:ascii="Segoe UI" w:hAnsi="Segoe UI" w:cs="Segoe UI"/>
+        </w:rPr>
+        <w:t>last</w:t>
+      </w:r>
+      <w:proofErr w:type="gramEnd"/>
+      <w:r>
+        <w:rPr>
+          <w:rFonts w:ascii="Segoe UI" w:hAnsi="Segoe UI" w:cs="Segoe UI"/>
+        </w:rPr>
+        <w:t xml:space="preserve"> 10 versions' - it'll target the last 10 versions of all the major browsers.</w:t>
+      </w:r>
+      <w:r>
+        <w:rPr>
+          <w:rFonts w:ascii="Segoe UI" w:hAnsi="Segoe UI" w:cs="Segoe UI"/>
+        </w:rPr>
+        <w:br/>
+      </w:r>
+      <w:r>
+        <w:rPr>
+          <w:rFonts w:ascii="Segoe UI" w:hAnsi="Segoe UI" w:cs="Segoe UI"/>
+        </w:rPr>
+        <w:t xml:space="preserve">And this data </w:t>
+      </w:r>
+      <w:r>
+        <w:rPr>
+          <w:rFonts w:ascii="Segoe UI" w:hAnsi="Segoe UI" w:cs="Segoe UI"/>
+        </w:rPr>
+        <w:t xml:space="preserve">of browser versions </w:t>
+      </w:r>
+      <w:r>
+        <w:rPr>
+          <w:rFonts w:ascii="Segoe UI" w:hAnsi="Segoe UI" w:cs="Segoe UI"/>
+        </w:rPr>
+        <w:t>actually comes from the caniuse.com website</w:t>
+      </w:r>
+      <w:r>
+        <w:rPr>
+          <w:rFonts w:ascii="Segoe UI" w:hAnsi="Segoe UI" w:cs="Segoe UI"/>
+        </w:rPr>
+        <w:t>. So</w:t>
+      </w:r>
+      <w:r>
+        <w:rPr>
+          <w:rFonts w:ascii="Segoe UI" w:hAnsi="Segoe UI" w:cs="Segoe UI"/>
+        </w:rPr>
+        <w:t xml:space="preserve"> it's always super up-to-date.</w:t>
+      </w:r>
+    </w:p>
+    <w:p>
+      <w:pPr>
+        <w:pStyle w:val="ListParagraph"/>
+        <w:numPr>
+          <w:ilvl w:val="1"/>
+          <w:numId w:val="55"/>
+        </w:numPr>
+        <w:ind w:left="1800"/>
+        <w:rPr>
+          <w:rFonts w:ascii="Segoe UI" w:hAnsi="Segoe UI" w:cs="Segoe UI"/>
+        </w:rPr>
+      </w:pPr>
+      <w:r>
+        <w:rPr>
+          <w:rFonts w:ascii="Segoe UI" w:hAnsi="Segoe UI" w:cs="Segoe UI"/>
+        </w:rPr>
+        <w:t>-o means output file.</w:t>
+      </w:r>
+    </w:p>
+    <w:p>
+      <w:pPr>
+        <w:pStyle w:val="ListParagraph"/>
+        <w:numPr>
+          <w:ilvl w:val="0"/>
+          <w:numId w:val="55"/>
+        </w:numPr>
+        <w:ind w:left="1080"/>
+        <w:rPr>
+          <w:rFonts w:ascii="Segoe UI" w:hAnsi="Segoe UI" w:cs="Segoe UI"/>
+        </w:rPr>
+      </w:pPr>
+      <w:r>
+        <w:rPr>
+          <w:rFonts w:ascii="Segoe UI" w:hAnsi="Segoe UI" w:cs="Segoe UI"/>
+        </w:rPr>
+        <w:t xml:space="preserve">For this we need to install </w:t>
+      </w:r>
+      <w:proofErr w:type="spellStart"/>
+      <w:r>
+        <w:rPr>
+          <w:rFonts w:ascii="Segoe UI" w:hAnsi="Segoe UI" w:cs="Segoe UI"/>
+        </w:rPr>
+        <w:t>npm</w:t>
+      </w:r>
+      <w:proofErr w:type="spellEnd"/>
+      <w:r>
+        <w:rPr>
+          <w:rFonts w:ascii="Segoe UI" w:hAnsi="Segoe UI" w:cs="Segoe UI"/>
+        </w:rPr>
+        <w:t xml:space="preserve"> package called </w:t>
+      </w:r>
+      <w:proofErr w:type="spellStart"/>
+      <w:r>
+        <w:rPr>
+          <w:rFonts w:ascii="Segoe UI" w:hAnsi="Segoe UI" w:cs="Segoe UI"/>
+        </w:rPr>
+        <w:t>autoprefixer</w:t>
+      </w:r>
+      <w:proofErr w:type="spellEnd"/>
+      <w:r>
+        <w:rPr>
+          <w:rFonts w:ascii="Segoe UI" w:hAnsi="Segoe UI" w:cs="Segoe UI"/>
+        </w:rPr>
+        <w:t xml:space="preserve"> </w:t>
+      </w:r>
+      <w:r>
+        <w:rPr>
+          <w:rFonts w:ascii="Segoe UI" w:hAnsi="Segoe UI" w:cs="Segoe UI"/>
+        </w:rPr>
+        <w:br/>
+      </w:r>
+      <w:proofErr w:type="spellStart"/>
+      <w:r>
+        <w:rPr>
+          <w:rFonts w:ascii="Consolas" w:hAnsi="Consolas" w:cs="Consolas"/>
+          <w:sz w:val="20"/>
+          <w:szCs w:val="20"/>
+        </w:rPr>
+        <w:t>npm</w:t>
+      </w:r>
+      <w:proofErr w:type="spellEnd"/>
+      <w:r>
+        <w:rPr>
+          <w:rFonts w:ascii="Consolas" w:hAnsi="Consolas" w:cs="Consolas"/>
+          <w:sz w:val="20"/>
+          <w:szCs w:val="20"/>
+        </w:rPr>
+        <w:t xml:space="preserve"> install </w:t>
+      </w:r>
+      <w:proofErr w:type="spellStart"/>
+      <w:r>
+        <w:rPr>
+          <w:rFonts w:ascii="Consolas" w:hAnsi="Consolas" w:cs="Consolas"/>
+          <w:sz w:val="20"/>
+          <w:szCs w:val="20"/>
+        </w:rPr>
+        <w:t>autoprefixer</w:t>
+      </w:r>
+      <w:proofErr w:type="spellEnd"/>
+      <w:r>
+        <w:rPr>
+          <w:rFonts w:ascii="Consolas" w:hAnsi="Consolas" w:cs="Consolas"/>
+          <w:sz w:val="20"/>
+          <w:szCs w:val="20"/>
+        </w:rPr>
+        <w:t xml:space="preserve"> --save-</w:t>
+      </w:r>
+      <w:proofErr w:type="spellStart"/>
+      <w:r>
+        <w:rPr>
+          <w:rFonts w:ascii="Consolas" w:hAnsi="Consolas" w:cs="Consolas"/>
+          <w:sz w:val="20"/>
+          <w:szCs w:val="20"/>
+        </w:rPr>
+        <w:t>dev</w:t>
+      </w:r>
+      <w:proofErr w:type="spellEnd"/>
+    </w:p>
+    <w:p>
+      <w:pPr>
+        <w:pStyle w:val="ListParagraph"/>
+        <w:numPr>
+          <w:ilvl w:val="0"/>
+          <w:numId w:val="55"/>
+        </w:numPr>
+        <w:ind w:left="1080"/>
+        <w:rPr>
+          <w:rFonts w:ascii="Consolas" w:hAnsi="Consolas" w:cs="Consolas"/>
+          <w:sz w:val="20"/>
+          <w:szCs w:val="20"/>
+        </w:rPr>
+      </w:pPr>
+      <w:r>
+        <w:rPr>
+          <w:rFonts w:ascii="Segoe UI" w:hAnsi="Segoe UI" w:cs="Segoe UI"/>
+        </w:rPr>
+        <w:t xml:space="preserve">Also in order for the </w:t>
+      </w:r>
+      <w:proofErr w:type="spellStart"/>
+      <w:r>
+        <w:rPr>
+          <w:rFonts w:ascii="Segoe UI" w:hAnsi="Segoe UI" w:cs="Segoe UI"/>
+        </w:rPr>
+        <w:t>autoprefixer</w:t>
+      </w:r>
+      <w:proofErr w:type="spellEnd"/>
+      <w:r>
+        <w:rPr>
+          <w:rFonts w:ascii="Segoe UI" w:hAnsi="Segoe UI" w:cs="Segoe UI"/>
+        </w:rPr>
+        <w:t xml:space="preserve"> to work, we actually need to install another package which is called </w:t>
+      </w:r>
+      <w:proofErr w:type="spellStart"/>
+      <w:r>
+        <w:rPr>
+          <w:rFonts w:ascii="Segoe UI" w:hAnsi="Segoe UI" w:cs="Segoe UI"/>
+        </w:rPr>
+        <w:t>postcss</w:t>
+      </w:r>
+      <w:proofErr w:type="spellEnd"/>
+      <w:r>
+        <w:rPr>
+          <w:rFonts w:ascii="Segoe UI" w:hAnsi="Segoe UI" w:cs="Segoe UI"/>
+        </w:rPr>
+        <w:t xml:space="preserve">. We need this </w:t>
+      </w:r>
+      <w:proofErr w:type="spellStart"/>
+      <w:r>
+        <w:rPr>
+          <w:rFonts w:ascii="Segoe UI" w:hAnsi="Segoe UI" w:cs="Segoe UI"/>
+        </w:rPr>
+        <w:t>bcz</w:t>
+      </w:r>
+      <w:proofErr w:type="spellEnd"/>
+      <w:r>
+        <w:rPr>
+          <w:rFonts w:ascii="Segoe UI" w:hAnsi="Segoe UI" w:cs="Segoe UI"/>
+        </w:rPr>
+        <w:t xml:space="preserve"> the </w:t>
+      </w:r>
+      <w:proofErr w:type="spellStart"/>
+      <w:r>
+        <w:rPr>
+          <w:rFonts w:ascii="Segoe UI" w:hAnsi="Segoe UI" w:cs="Segoe UI"/>
+        </w:rPr>
+        <w:t>autoprefixer</w:t>
+      </w:r>
+      <w:proofErr w:type="spellEnd"/>
+      <w:r>
+        <w:rPr>
+          <w:rFonts w:ascii="Segoe UI" w:hAnsi="Segoe UI" w:cs="Segoe UI"/>
+        </w:rPr>
+        <w:t xml:space="preserve"> is actually part of this </w:t>
+      </w:r>
+      <w:proofErr w:type="spellStart"/>
+      <w:r>
+        <w:rPr>
+          <w:rFonts w:ascii="Segoe UI" w:hAnsi="Segoe UI" w:cs="Segoe UI"/>
+        </w:rPr>
+        <w:t>postcss</w:t>
+      </w:r>
+      <w:proofErr w:type="spellEnd"/>
+      <w:r>
+        <w:rPr>
+          <w:rFonts w:ascii="Segoe UI" w:hAnsi="Segoe UI" w:cs="Segoe UI"/>
+        </w:rPr>
+        <w:t xml:space="preserve"> plugin or package.</w:t>
+      </w:r>
+      <w:r>
+        <w:rPr>
+          <w:rFonts w:ascii="Segoe UI" w:hAnsi="Segoe UI" w:cs="Segoe UI"/>
+        </w:rPr>
+        <w:br/>
+      </w:r>
+      <w:proofErr w:type="spellStart"/>
+      <w:r>
+        <w:rPr>
+          <w:rFonts w:ascii="Consolas" w:hAnsi="Consolas" w:cs="Consolas"/>
+          <w:sz w:val="20"/>
+          <w:szCs w:val="20"/>
+        </w:rPr>
+        <w:t>npm</w:t>
+      </w:r>
+      <w:proofErr w:type="spellEnd"/>
+      <w:r>
+        <w:rPr>
+          <w:rFonts w:ascii="Consolas" w:hAnsi="Consolas" w:cs="Consolas"/>
+          <w:sz w:val="20"/>
+          <w:szCs w:val="20"/>
+        </w:rPr>
+        <w:t xml:space="preserve"> install </w:t>
+      </w:r>
+      <w:proofErr w:type="spellStart"/>
+      <w:r>
+        <w:rPr>
+          <w:rFonts w:ascii="Consolas" w:hAnsi="Consolas" w:cs="Consolas"/>
+          <w:sz w:val="20"/>
+          <w:szCs w:val="20"/>
+        </w:rPr>
+        <w:t>postcss</w:t>
+      </w:r>
+      <w:proofErr w:type="spellEnd"/>
+      <w:r>
+        <w:rPr>
+          <w:rFonts w:ascii="Consolas" w:hAnsi="Consolas" w:cs="Consolas"/>
+          <w:sz w:val="20"/>
+          <w:szCs w:val="20"/>
+        </w:rPr>
+        <w:t>-cli --save-</w:t>
+      </w:r>
+      <w:proofErr w:type="spellStart"/>
+      <w:r>
+        <w:rPr>
+          <w:rFonts w:ascii="Consolas" w:hAnsi="Consolas" w:cs="Consolas"/>
+          <w:sz w:val="20"/>
+          <w:szCs w:val="20"/>
+        </w:rPr>
+        <w:t>dev</w:t>
+      </w:r>
+      <w:proofErr w:type="spellEnd"/>
+    </w:p>
+    <w:p>
+      <w:pPr>
+        <w:pStyle w:val="ListParagraph"/>
+        <w:numPr>
+          <w:ilvl w:val="0"/>
+          <w:numId w:val="52"/>
+        </w:numPr>
+        <w:ind w:left="360"/>
+        <w:rPr>
+          <w:rFonts w:ascii="Segoe UI" w:hAnsi="Segoe UI" w:cs="Segoe UI"/>
+        </w:rPr>
+      </w:pPr>
+      <w:r>
+        <w:rPr>
+          <w:rFonts w:ascii="Segoe UI" w:hAnsi="Segoe UI" w:cs="Segoe UI"/>
+        </w:rPr>
+        <w:t>Compressing</w:t>
+      </w:r>
+    </w:p>
+    <w:p>
+      <w:pPr>
+        <w:pStyle w:val="ListParagraph"/>
+        <w:numPr>
+          <w:ilvl w:val="1"/>
+          <w:numId w:val="52"/>
+        </w:numPr>
+        <w:ind w:left="1080"/>
+        <w:rPr>
+          <w:rFonts w:ascii="Consolas" w:hAnsi="Consolas" w:cs="Consolas"/>
+          <w:sz w:val="20"/>
+          <w:szCs w:val="20"/>
+        </w:rPr>
+      </w:pPr>
+      <w:r>
+        <w:rPr>
+          <w:rFonts w:ascii="Consolas" w:hAnsi="Consolas" w:cs="Consolas"/>
+          <w:sz w:val="20"/>
+          <w:szCs w:val="20"/>
+        </w:rPr>
+        <w:t>"</w:t>
+      </w:r>
+      <w:proofErr w:type="spellStart"/>
+      <w:r>
+        <w:rPr>
+          <w:rFonts w:ascii="Consolas" w:hAnsi="Consolas" w:cs="Consolas"/>
+          <w:sz w:val="20"/>
+          <w:szCs w:val="20"/>
+        </w:rPr>
+        <w:t>compress:css</w:t>
+      </w:r>
+      <w:proofErr w:type="spellEnd"/>
+      <w:r>
+        <w:rPr>
+          <w:rFonts w:ascii="Consolas" w:hAnsi="Consolas" w:cs="Consolas"/>
+          <w:sz w:val="20"/>
+          <w:szCs w:val="20"/>
+        </w:rPr>
+        <w:t xml:space="preserve">": "node-sass </w:t>
+      </w:r>
+      <w:proofErr w:type="spellStart"/>
+      <w:r>
+        <w:rPr>
+          <w:rFonts w:ascii="Consolas" w:hAnsi="Consolas" w:cs="Consolas"/>
+          <w:sz w:val="20"/>
+          <w:szCs w:val="20"/>
+        </w:rPr>
+        <w:t>css</w:t>
+      </w:r>
+      <w:proofErr w:type="spellEnd"/>
+      <w:r>
+        <w:rPr>
+          <w:rFonts w:ascii="Consolas" w:hAnsi="Consolas" w:cs="Consolas"/>
+          <w:sz w:val="20"/>
+          <w:szCs w:val="20"/>
+        </w:rPr>
+        <w:t xml:space="preserve">/style.prefix.css </w:t>
+      </w:r>
+      <w:proofErr w:type="spellStart"/>
+      <w:r>
+        <w:rPr>
+          <w:rFonts w:ascii="Consolas" w:hAnsi="Consolas" w:cs="Consolas"/>
+          <w:sz w:val="20"/>
+          <w:szCs w:val="20"/>
+        </w:rPr>
+        <w:t>css</w:t>
+      </w:r>
+      <w:proofErr w:type="spellEnd"/>
+      <w:r>
+        <w:rPr>
+          <w:rFonts w:ascii="Consolas" w:hAnsi="Consolas" w:cs="Consolas"/>
+          <w:sz w:val="20"/>
+          <w:szCs w:val="20"/>
+        </w:rPr>
+        <w:t>/style.css --output-style compressed"</w:t>
+      </w:r>
+    </w:p>
+    <w:p>
+      <w:pPr>
+        <w:pStyle w:val="ListParagraph"/>
+        <w:numPr>
+          <w:ilvl w:val="1"/>
+          <w:numId w:val="52"/>
+        </w:numPr>
+        <w:ind w:left="1080"/>
+        <w:rPr>
+          <w:rFonts w:ascii="Segoe UI" w:hAnsi="Segoe UI" w:cs="Segoe UI"/>
+        </w:rPr>
+      </w:pPr>
+      <w:r>
+        <w:rPr>
+          <w:rFonts w:ascii="Segoe UI" w:hAnsi="Segoe UI" w:cs="Segoe UI"/>
+        </w:rPr>
+        <w:t xml:space="preserve">With the already installed node-sass package, we can compress the final </w:t>
+      </w:r>
+      <w:proofErr w:type="spellStart"/>
+      <w:r>
+        <w:rPr>
+          <w:rFonts w:ascii="Segoe UI" w:hAnsi="Segoe UI" w:cs="Segoe UI"/>
+        </w:rPr>
+        <w:t>css</w:t>
+      </w:r>
+      <w:proofErr w:type="spellEnd"/>
+      <w:r>
+        <w:rPr>
+          <w:rFonts w:ascii="Segoe UI" w:hAnsi="Segoe UI" w:cs="Segoe UI"/>
+        </w:rPr>
+        <w:t xml:space="preserve"> by just adding a flag </w:t>
+      </w:r>
+      <w:r>
+        <w:rPr>
+          <w:rFonts w:ascii="Segoe UI" w:hAnsi="Segoe UI" w:cs="Segoe UI"/>
+        </w:rPr>
+        <w:t>--output-style compressed</w:t>
+      </w:r>
+    </w:p>
+    <w:p>
+      <w:pPr>
+        <w:pStyle w:val="ListParagraph"/>
+        <w:numPr>
+          <w:ilvl w:val="0"/>
+          <w:numId w:val="52"/>
+        </w:numPr>
+        <w:ind w:left="360"/>
+        <w:rPr>
+          <w:rFonts w:ascii="Segoe UI" w:hAnsi="Segoe UI" w:cs="Segoe UI"/>
+        </w:rPr>
+      </w:pPr>
+      <w:r>
+        <w:rPr>
+          <w:rFonts w:ascii="Segoe UI" w:hAnsi="Segoe UI" w:cs="Segoe UI"/>
+        </w:rPr>
+        <w:t>Sequencing above 4 tasks into single task</w:t>
+      </w:r>
+    </w:p>
+    <w:p>
+      <w:pPr>
+        <w:pStyle w:val="ListParagraph"/>
+        <w:numPr>
+          <w:ilvl w:val="1"/>
+          <w:numId w:val="52"/>
+        </w:numPr>
+        <w:ind w:left="1080"/>
+        <w:rPr>
+          <w:rFonts w:ascii="Consolas" w:hAnsi="Consolas" w:cs="Consolas"/>
+          <w:sz w:val="20"/>
+          <w:szCs w:val="20"/>
+        </w:rPr>
+      </w:pPr>
+      <w:r>
+        <w:rPr>
+          <w:rFonts w:ascii="Consolas" w:hAnsi="Consolas" w:cs="Consolas"/>
+          <w:sz w:val="20"/>
+          <w:szCs w:val="20"/>
+        </w:rPr>
+        <w:t>"</w:t>
+      </w:r>
+      <w:proofErr w:type="spellStart"/>
+      <w:r>
+        <w:rPr>
+          <w:rFonts w:ascii="Consolas" w:hAnsi="Consolas" w:cs="Consolas"/>
+          <w:sz w:val="20"/>
+          <w:szCs w:val="20"/>
+        </w:rPr>
+        <w:t>build:css</w:t>
+      </w:r>
+      <w:proofErr w:type="spellEnd"/>
+      <w:r>
+        <w:rPr>
+          <w:rFonts w:ascii="Consolas" w:hAnsi="Consolas" w:cs="Consolas"/>
+          <w:sz w:val="20"/>
+          <w:szCs w:val="20"/>
+        </w:rPr>
+        <w:t>": "</w:t>
+      </w:r>
+      <w:proofErr w:type="spellStart"/>
+      <w:r>
+        <w:rPr>
+          <w:rFonts w:ascii="Consolas" w:hAnsi="Consolas" w:cs="Consolas"/>
+          <w:sz w:val="20"/>
+          <w:szCs w:val="20"/>
+        </w:rPr>
+        <w:t>npm</w:t>
+      </w:r>
+      <w:proofErr w:type="spellEnd"/>
+      <w:r>
+        <w:rPr>
+          <w:rFonts w:ascii="Consolas" w:hAnsi="Consolas" w:cs="Consolas"/>
+          <w:sz w:val="20"/>
+          <w:szCs w:val="20"/>
+        </w:rPr>
+        <w:t xml:space="preserve">-run-all </w:t>
+      </w:r>
+      <w:proofErr w:type="spellStart"/>
+      <w:r>
+        <w:rPr>
+          <w:rFonts w:ascii="Consolas" w:hAnsi="Consolas" w:cs="Consolas"/>
+          <w:sz w:val="20"/>
+          <w:szCs w:val="20"/>
+        </w:rPr>
+        <w:t>compile:sass</w:t>
+      </w:r>
+      <w:proofErr w:type="spellEnd"/>
+      <w:r>
+        <w:rPr>
+          <w:rFonts w:ascii="Consolas" w:hAnsi="Consolas" w:cs="Consolas"/>
+          <w:sz w:val="20"/>
+          <w:szCs w:val="20"/>
+        </w:rPr>
+        <w:t xml:space="preserve"> </w:t>
+      </w:r>
+      <w:proofErr w:type="spellStart"/>
+      <w:r>
+        <w:rPr>
+          <w:rFonts w:ascii="Consolas" w:hAnsi="Consolas" w:cs="Consolas"/>
+          <w:sz w:val="20"/>
+          <w:szCs w:val="20"/>
+        </w:rPr>
+        <w:t>concat:css</w:t>
+      </w:r>
+      <w:proofErr w:type="spellEnd"/>
+      <w:r>
+        <w:rPr>
+          <w:rFonts w:ascii="Consolas" w:hAnsi="Consolas" w:cs="Consolas"/>
+          <w:sz w:val="20"/>
+          <w:szCs w:val="20"/>
+        </w:rPr>
+        <w:t xml:space="preserve"> </w:t>
+      </w:r>
+      <w:proofErr w:type="spellStart"/>
+      <w:r>
+        <w:rPr>
+          <w:rFonts w:ascii="Consolas" w:hAnsi="Consolas" w:cs="Consolas"/>
+          <w:sz w:val="20"/>
+          <w:szCs w:val="20"/>
+        </w:rPr>
+        <w:t>prefix:css</w:t>
+      </w:r>
+      <w:proofErr w:type="spellEnd"/>
+      <w:r>
+        <w:rPr>
+          <w:rFonts w:ascii="Consolas" w:hAnsi="Consolas" w:cs="Consolas"/>
+          <w:sz w:val="20"/>
+          <w:szCs w:val="20"/>
+        </w:rPr>
+        <w:t xml:space="preserve"> </w:t>
+      </w:r>
+      <w:proofErr w:type="spellStart"/>
+      <w:r>
+        <w:rPr>
+          <w:rFonts w:ascii="Consolas" w:hAnsi="Consolas" w:cs="Consolas"/>
+          <w:sz w:val="20"/>
+          <w:szCs w:val="20"/>
+        </w:rPr>
+        <w:t>compress:css</w:t>
+      </w:r>
+      <w:proofErr w:type="spellEnd"/>
+      <w:r>
+        <w:rPr>
+          <w:rFonts w:ascii="Consolas" w:hAnsi="Consolas" w:cs="Consolas"/>
+          <w:sz w:val="20"/>
+          <w:szCs w:val="20"/>
+        </w:rPr>
+        <w:t>"</w:t>
+      </w:r>
+    </w:p>
+    <w:p>
+      <w:pPr>
+        <w:pStyle w:val="ListParagraph"/>
+        <w:numPr>
+          <w:ilvl w:val="1"/>
+          <w:numId w:val="52"/>
+        </w:numPr>
+        <w:ind w:left="1080"/>
+        <w:rPr>
+          <w:rFonts w:ascii="Segoe UI" w:hAnsi="Segoe UI" w:cs="Segoe UI"/>
+        </w:rPr>
+      </w:pPr>
+      <w:r>
+        <w:rPr>
+          <w:rFonts w:ascii="Segoe UI" w:hAnsi="Segoe UI" w:cs="Segoe UI"/>
+        </w:rPr>
+        <w:t>I</w:t>
+      </w:r>
+      <w:r>
+        <w:rPr>
+          <w:rFonts w:ascii="Segoe UI" w:hAnsi="Segoe UI" w:cs="Segoe UI"/>
+        </w:rPr>
+        <w:t xml:space="preserve">n order for </w:t>
+      </w:r>
+      <w:r>
+        <w:rPr>
+          <w:rFonts w:ascii="Segoe UI" w:hAnsi="Segoe UI" w:cs="Segoe UI"/>
+        </w:rPr>
+        <w:t>these steps to</w:t>
+      </w:r>
+      <w:r>
+        <w:rPr>
+          <w:rFonts w:ascii="Segoe UI" w:hAnsi="Segoe UI" w:cs="Segoe UI"/>
+        </w:rPr>
+        <w:t xml:space="preserve"> work on all platforms</w:t>
+      </w:r>
+      <w:r>
+        <w:rPr>
+          <w:rFonts w:ascii="Segoe UI" w:hAnsi="Segoe UI" w:cs="Segoe UI"/>
+        </w:rPr>
+        <w:t xml:space="preserve">, install </w:t>
+      </w:r>
+      <w:proofErr w:type="spellStart"/>
+      <w:r>
+        <w:rPr>
+          <w:rFonts w:ascii="Segoe UI" w:hAnsi="Segoe UI" w:cs="Segoe UI"/>
+        </w:rPr>
+        <w:t>npm</w:t>
+      </w:r>
+      <w:proofErr w:type="spellEnd"/>
+      <w:r>
+        <w:rPr>
+          <w:rFonts w:ascii="Segoe UI" w:hAnsi="Segoe UI" w:cs="Segoe UI"/>
+        </w:rPr>
+        <w:t xml:space="preserve"> package </w:t>
+      </w:r>
+      <w:proofErr w:type="spellStart"/>
+      <w:r>
+        <w:rPr>
+          <w:rFonts w:ascii="Segoe UI" w:hAnsi="Segoe UI" w:cs="Segoe UI"/>
+        </w:rPr>
+        <w:t>npm</w:t>
+      </w:r>
+      <w:proofErr w:type="spellEnd"/>
+      <w:r>
+        <w:rPr>
+          <w:rFonts w:ascii="Segoe UI" w:hAnsi="Segoe UI" w:cs="Segoe UI"/>
+        </w:rPr>
+        <w:t>-run-all</w:t>
+      </w:r>
+    </w:p>
+    <w:p>
+      <w:pPr>
+        <w:pStyle w:val="ListParagraph"/>
+        <w:numPr>
+          <w:ilvl w:val="1"/>
+          <w:numId w:val="52"/>
+        </w:numPr>
+        <w:ind w:left="1080"/>
+        <w:rPr>
+          <w:rFonts w:ascii="Consolas" w:hAnsi="Consolas" w:cs="Consolas"/>
+          <w:sz w:val="20"/>
+          <w:szCs w:val="20"/>
+        </w:rPr>
+      </w:pPr>
+      <w:r>
+        <w:rPr>
+          <w:rFonts w:ascii="Segoe UI" w:hAnsi="Segoe UI" w:cs="Segoe UI"/>
+        </w:rPr>
+        <w:t xml:space="preserve">So the final command for our production ready build will be – </w:t>
+      </w:r>
+      <w:r>
+        <w:rPr>
+          <w:rFonts w:ascii="Segoe UI" w:hAnsi="Segoe UI" w:cs="Segoe UI"/>
+        </w:rPr>
+        <w:br/>
+      </w:r>
+      <w:proofErr w:type="spellStart"/>
+      <w:r>
+        <w:rPr>
+          <w:rFonts w:ascii="Consolas" w:hAnsi="Consolas" w:cs="Consolas"/>
+          <w:sz w:val="20"/>
+          <w:szCs w:val="20"/>
+        </w:rPr>
+        <w:t>npm</w:t>
+      </w:r>
+      <w:proofErr w:type="spellEnd"/>
+      <w:r>
+        <w:rPr>
+          <w:rFonts w:ascii="Consolas" w:hAnsi="Consolas" w:cs="Consolas"/>
+          <w:sz w:val="20"/>
+          <w:szCs w:val="20"/>
+        </w:rPr>
+        <w:t xml:space="preserve"> run </w:t>
+      </w:r>
+      <w:proofErr w:type="spellStart"/>
+      <w:r>
+        <w:rPr>
+          <w:rFonts w:ascii="Consolas" w:hAnsi="Consolas" w:cs="Consolas"/>
+          <w:sz w:val="20"/>
+          <w:szCs w:val="20"/>
+        </w:rPr>
+        <w:t>build:css</w:t>
+      </w:r>
+      <w:proofErr w:type="spellEnd"/>
+    </w:p>
+    <w:p>
+      <w:pPr>
+        <w:pStyle w:val="Heading2"/>
+        <w:rPr>
+          <w:rFonts w:ascii="Segoe UI" w:hAnsi="Segoe UI" w:cs="Segoe UI"/>
+        </w:rPr>
+      </w:pPr>
+      <w:r>
+        <w:rPr>
+          <w:rFonts w:ascii="Segoe UI" w:hAnsi="Segoe UI" w:cs="Segoe UI"/>
+        </w:rPr>
+        <w:t xml:space="preserve">Development </w:t>
+      </w:r>
+      <w:r>
+        <w:rPr>
+          <w:rFonts w:ascii="Segoe UI" w:hAnsi="Segoe UI" w:cs="Segoe UI"/>
+        </w:rPr>
+        <w:t>Build P</w:t>
+      </w:r>
+      <w:r>
+        <w:rPr>
+          <w:rFonts w:ascii="Segoe UI" w:hAnsi="Segoe UI" w:cs="Segoe UI"/>
+        </w:rPr>
+        <w:t>rocess</w:t>
+      </w:r>
+      <w:r>
+        <w:rPr>
+          <w:rFonts w:ascii="Segoe UI" w:hAnsi="Segoe UI" w:cs="Segoe UI"/>
+        </w:rPr>
+        <w:t xml:space="preserve"> with NPM Scripts</w:t>
+      </w:r>
+    </w:p>
+    <w:p>
+      <w:pPr>
+        <w:pStyle w:val="ListParagraph"/>
+        <w:numPr>
+          <w:ilvl w:val="0"/>
+          <w:numId w:val="51"/>
+        </w:numPr>
+        <w:rPr>
+          <w:rFonts w:ascii="Segoe UI" w:hAnsi="Segoe UI" w:cs="Segoe UI"/>
+        </w:rPr>
+      </w:pPr>
+      <w:r>
+        <w:rPr>
+          <w:rFonts w:ascii="Segoe UI" w:hAnsi="Segoe UI" w:cs="Segoe UI"/>
+        </w:rPr>
+        <w:t xml:space="preserve">Similarly we can also create </w:t>
+      </w:r>
+      <w:r>
+        <w:rPr>
+          <w:rFonts w:ascii="Segoe UI" w:hAnsi="Segoe UI" w:cs="Segoe UI"/>
+          <w:b/>
+        </w:rPr>
+        <w:t>D</w:t>
+      </w:r>
+      <w:r>
+        <w:rPr>
+          <w:rFonts w:ascii="Segoe UI" w:hAnsi="Segoe UI" w:cs="Segoe UI"/>
+          <w:b/>
+        </w:rPr>
+        <w:t>evelopment workflow</w:t>
+      </w:r>
+      <w:r>
+        <w:rPr>
+          <w:rFonts w:ascii="Segoe UI" w:hAnsi="Segoe UI" w:cs="Segoe UI"/>
+        </w:rPr>
+        <w:t>.</w:t>
+      </w:r>
+    </w:p>
+    <w:p>
+      <w:pPr>
+        <w:pStyle w:val="ListParagraph"/>
+        <w:numPr>
+          <w:ilvl w:val="0"/>
+          <w:numId w:val="51"/>
+        </w:numPr>
+        <w:rPr>
+          <w:rFonts w:ascii="Segoe UI" w:hAnsi="Segoe UI" w:cs="Segoe UI"/>
+        </w:rPr>
+      </w:pPr>
+      <w:r>
+        <w:rPr>
+          <w:rFonts w:ascii="Consolas" w:hAnsi="Consolas" w:cs="Consolas"/>
+          <w:sz w:val="20"/>
+          <w:szCs w:val="20"/>
+        </w:rPr>
+        <w:t>"start": "</w:t>
+      </w:r>
+      <w:proofErr w:type="spellStart"/>
+      <w:r>
+        <w:rPr>
+          <w:rFonts w:ascii="Consolas" w:hAnsi="Consolas" w:cs="Consolas"/>
+          <w:sz w:val="20"/>
+          <w:szCs w:val="20"/>
+        </w:rPr>
+        <w:t>npm</w:t>
+      </w:r>
+      <w:proofErr w:type="spellEnd"/>
+      <w:r>
+        <w:rPr>
+          <w:rFonts w:ascii="Consolas" w:hAnsi="Consolas" w:cs="Consolas"/>
+          <w:sz w:val="20"/>
+          <w:szCs w:val="20"/>
+        </w:rPr>
+        <w:t xml:space="preserve">-run-all --parallel </w:t>
+      </w:r>
+      <w:proofErr w:type="spellStart"/>
+      <w:r>
+        <w:rPr>
+          <w:rFonts w:ascii="Consolas" w:hAnsi="Consolas" w:cs="Consolas"/>
+          <w:sz w:val="20"/>
+          <w:szCs w:val="20"/>
+        </w:rPr>
+        <w:t>devserver</w:t>
+      </w:r>
+      <w:proofErr w:type="spellEnd"/>
+      <w:r>
+        <w:rPr>
+          <w:rFonts w:ascii="Consolas" w:hAnsi="Consolas" w:cs="Consolas"/>
+          <w:sz w:val="20"/>
+          <w:szCs w:val="20"/>
+        </w:rPr>
+        <w:t xml:space="preserve"> </w:t>
+      </w:r>
+      <w:proofErr w:type="spellStart"/>
+      <w:r>
+        <w:rPr>
+          <w:rFonts w:ascii="Consolas" w:hAnsi="Consolas" w:cs="Consolas"/>
+          <w:sz w:val="20"/>
+          <w:szCs w:val="20"/>
+        </w:rPr>
+        <w:t>watch:sas</w:t>
+      </w:r>
+      <w:r>
+        <w:rPr>
+          <w:rFonts w:ascii="Segoe UI" w:hAnsi="Segoe UI" w:cs="Segoe UI"/>
+        </w:rPr>
+        <w:t>s</w:t>
+      </w:r>
+      <w:proofErr w:type="spellEnd"/>
+      <w:r>
+        <w:rPr>
+          <w:rFonts w:ascii="Segoe UI" w:hAnsi="Segoe UI" w:cs="Segoe UI"/>
+        </w:rPr>
+        <w:t>"</w:t>
+      </w:r>
+    </w:p>
+    <w:p>
+      <w:pPr>
+        <w:pStyle w:val="ListParagraph"/>
+        <w:numPr>
+          <w:ilvl w:val="1"/>
+          <w:numId w:val="51"/>
+        </w:numPr>
+        <w:rPr>
+          <w:rFonts w:ascii="Segoe UI" w:hAnsi="Segoe UI" w:cs="Segoe UI"/>
+        </w:rPr>
+      </w:pPr>
+      <w:r>
+        <w:rPr>
+          <w:rFonts w:ascii="Segoe UI" w:hAnsi="Segoe UI" w:cs="Segoe UI"/>
+        </w:rPr>
+        <w:t>--</w:t>
+      </w:r>
+      <w:proofErr w:type="gramStart"/>
+      <w:r>
+        <w:rPr>
+          <w:rFonts w:ascii="Segoe UI" w:hAnsi="Segoe UI" w:cs="Segoe UI"/>
+        </w:rPr>
+        <w:t>parallel</w:t>
+      </w:r>
+      <w:proofErr w:type="gramEnd"/>
+      <w:r>
+        <w:rPr>
+          <w:rFonts w:ascii="Segoe UI" w:hAnsi="Segoe UI" w:cs="Segoe UI"/>
+        </w:rPr>
+        <w:t xml:space="preserve"> - because I want both tasks to run at exact same time.</w:t>
+      </w:r>
+    </w:p>
+    <w:p>
+      <w:pPr>
+        <w:pStyle w:val="ListParagraph"/>
+        <w:numPr>
+          <w:ilvl w:val="0"/>
+          <w:numId w:val="51"/>
+        </w:numPr>
+        <w:rPr>
+          <w:rFonts w:ascii="Segoe UI" w:hAnsi="Segoe UI" w:cs="Segoe UI"/>
+        </w:rPr>
+      </w:pPr>
+      <w:r>
+        <w:rPr>
+          <w:rFonts w:ascii="Segoe UI" w:hAnsi="Segoe UI" w:cs="Segoe UI"/>
+        </w:rPr>
+        <w:t xml:space="preserve"> </w:t>
+      </w:r>
+      <w:r>
+        <w:rPr>
+          <w:rFonts w:ascii="Segoe UI" w:hAnsi="Segoe UI" w:cs="Segoe UI"/>
+        </w:rPr>
+        <w:t xml:space="preserve">So final command to be used during development is – </w:t>
+      </w:r>
+      <w:r>
+        <w:rPr>
+          <w:rFonts w:ascii="Segoe UI" w:hAnsi="Segoe UI" w:cs="Segoe UI"/>
+        </w:rPr>
+        <w:br/>
+      </w:r>
+      <w:proofErr w:type="spellStart"/>
+      <w:r>
+        <w:rPr>
+          <w:rFonts w:ascii="Consolas" w:hAnsi="Consolas" w:cs="Consolas"/>
+          <w:sz w:val="20"/>
+          <w:szCs w:val="20"/>
+        </w:rPr>
+        <w:t>npm</w:t>
+      </w:r>
+      <w:proofErr w:type="spellEnd"/>
+      <w:r>
+        <w:rPr>
+          <w:rFonts w:ascii="Consolas" w:hAnsi="Consolas" w:cs="Consolas"/>
+          <w:sz w:val="20"/>
+          <w:szCs w:val="20"/>
+        </w:rPr>
+        <w:t xml:space="preserve"> run start</w:t>
+      </w:r>
+      <w:r>
+        <w:rPr>
+          <w:rFonts w:ascii="Segoe UI" w:hAnsi="Segoe UI" w:cs="Segoe UI"/>
+        </w:rPr>
+        <w:br/>
+      </w:r>
+    </w:p>
+    <w:p>
+      <w:pPr>
+        <w:rPr>
+          <w:rFonts w:ascii="Segoe UI" w:hAnsi="Segoe UI" w:cs="Segoe UI"/>
+        </w:rPr>
+      </w:pPr>
       <w:bookmarkStart w:id="1" w:name="_GoBack"/>
       <w:bookmarkEnd w:id="1"/>
     </w:p>
     <w:p>
       <w:pPr>
-        <w:pStyle w:val="ListParagraph"/>
-        <w:numPr>
-          <w:ilvl w:val="0"/>
-          <w:numId w:val="50"/>
-        </w:numPr>
-        <w:rPr>
-          <w:rFonts w:ascii="Segoe UI" w:hAnsi="Segoe UI" w:cs="Segoe UI"/>
-        </w:rPr>
-      </w:pPr>
-      <w:r>
-        <w:rPr>
-          <w:rFonts w:ascii="Segoe UI" w:hAnsi="Segoe UI" w:cs="Segoe UI"/>
-        </w:rPr>
-        <w:t>Example</w:t>
-      </w:r>
-    </w:p>
-    <w:p>
-      <w:pPr>
-        <w:pStyle w:val="ListParagraph"/>
-        <w:shd w:val="clear" w:color="auto" w:fill="1E1E1E"/>
-        <w:spacing w:after="0" w:line="285" w:lineRule="atLeast"/>
-        <w:rPr>
-          <w:rFonts w:ascii="Consolas" w:eastAsia="Times New Roman" w:hAnsi="Consolas" w:cs="Consolas"/>
-          <w:color w:val="D4D4D4"/>
-        </w:rPr>
-      </w:pPr>
-      <w:r>
-        <w:rPr>
-          <w:rFonts w:ascii="Consolas" w:eastAsia="Times New Roman" w:hAnsi="Consolas" w:cs="Consolas"/>
-          <w:color w:val="6A9955"/>
-        </w:rPr>
-        <w:t>// GRACEFUL DEGRADATION using @supports feature query</w:t>
-      </w:r>
-    </w:p>
-    <w:p>
-      <w:pPr>
-        <w:pStyle w:val="ListParagraph"/>
-        <w:shd w:val="clear" w:color="auto" w:fill="1E1E1E"/>
-        <w:spacing w:after="0" w:line="285" w:lineRule="atLeast"/>
-        <w:rPr>
-          <w:rFonts w:ascii="Consolas" w:eastAsia="Times New Roman" w:hAnsi="Consolas" w:cs="Consolas"/>
-          <w:color w:val="D4D4D4"/>
-        </w:rPr>
-      </w:pPr>
-      <w:r>
-        <w:rPr>
-          <w:rFonts w:ascii="Consolas" w:eastAsia="Times New Roman" w:hAnsi="Consolas" w:cs="Consolas"/>
-          <w:color w:val="6A9955"/>
-        </w:rPr>
-        <w:t>// asks the browser if it supports a certain property along with a value (it could be any value. e.g. </w:t>
-      </w:r>
-      <w:proofErr w:type="gramStart"/>
-      <w:r>
-        <w:rPr>
-          <w:rFonts w:ascii="Consolas" w:eastAsia="Times New Roman" w:hAnsi="Consolas" w:cs="Consolas"/>
-          <w:color w:val="6A9955"/>
-        </w:rPr>
-        <w:t>blur(</w:t>
-      </w:r>
-      <w:proofErr w:type="gramEnd"/>
-      <w:r>
-        <w:rPr>
-          <w:rFonts w:ascii="Consolas" w:eastAsia="Times New Roman" w:hAnsi="Consolas" w:cs="Consolas"/>
-          <w:color w:val="6A9955"/>
-        </w:rPr>
-        <w:t>0).</w:t>
-      </w:r>
-    </w:p>
-    <w:p>
-      <w:pPr>
-        <w:pStyle w:val="ListParagraph"/>
-        <w:shd w:val="clear" w:color="auto" w:fill="1E1E1E"/>
-        <w:spacing w:after="0" w:line="285" w:lineRule="atLeast"/>
-        <w:rPr>
-          <w:rFonts w:ascii="Consolas" w:eastAsia="Times New Roman" w:hAnsi="Consolas" w:cs="Consolas"/>
-          <w:color w:val="D4D4D4"/>
-        </w:rPr>
-      </w:pPr>
-      <w:r>
-        <w:rPr>
-          <w:rFonts w:ascii="Consolas" w:eastAsia="Times New Roman" w:hAnsi="Consolas" w:cs="Consolas"/>
-          <w:color w:val="C586C0"/>
-        </w:rPr>
-        <w:t>@supports</w:t>
-      </w:r>
-      <w:r>
-        <w:rPr>
-          <w:rFonts w:ascii="Consolas" w:eastAsia="Times New Roman" w:hAnsi="Consolas" w:cs="Consolas"/>
-          <w:color w:val="D4D4D4"/>
-        </w:rPr>
-        <w:t> ((</w:t>
-      </w:r>
-      <w:r>
-        <w:rPr>
-          <w:rFonts w:ascii="Consolas" w:eastAsia="Times New Roman" w:hAnsi="Consolas" w:cs="Consolas"/>
-          <w:color w:val="9CDCFE"/>
-        </w:rPr>
-        <w:t>-webkit-backdrop-filter</w:t>
-      </w:r>
-      <w:r>
-        <w:rPr>
-          <w:rFonts w:ascii="Consolas" w:eastAsia="Times New Roman" w:hAnsi="Consolas" w:cs="Consolas"/>
-          <w:color w:val="D4D4D4"/>
-        </w:rPr>
-        <w:t>: </w:t>
-      </w:r>
-      <w:proofErr w:type="gramStart"/>
-      <w:r>
-        <w:rPr>
-          <w:rFonts w:ascii="Consolas" w:eastAsia="Times New Roman" w:hAnsi="Consolas" w:cs="Consolas"/>
-          <w:color w:val="DCDCAA"/>
-        </w:rPr>
-        <w:t>blur</w:t>
-      </w:r>
-      <w:r>
-        <w:rPr>
-          <w:rFonts w:ascii="Consolas" w:eastAsia="Times New Roman" w:hAnsi="Consolas" w:cs="Consolas"/>
-          <w:color w:val="D4D4D4"/>
-        </w:rPr>
-        <w:t>(</w:t>
-      </w:r>
-      <w:proofErr w:type="gramEnd"/>
-      <w:r>
-        <w:rPr>
-          <w:rFonts w:ascii="Consolas" w:eastAsia="Times New Roman" w:hAnsi="Consolas" w:cs="Consolas"/>
-          <w:color w:val="B5CEA8"/>
-        </w:rPr>
-        <w:t>10px</w:t>
-      </w:r>
-      <w:r>
-        <w:rPr>
-          <w:rFonts w:ascii="Consolas" w:eastAsia="Times New Roman" w:hAnsi="Consolas" w:cs="Consolas"/>
-          <w:color w:val="D4D4D4"/>
-        </w:rPr>
-        <w:t>)) or (</w:t>
-      </w:r>
-      <w:r>
-        <w:rPr>
-          <w:rFonts w:ascii="Consolas" w:eastAsia="Times New Roman" w:hAnsi="Consolas" w:cs="Consolas"/>
-          <w:color w:val="9CDCFE"/>
-        </w:rPr>
-        <w:t>backdrop-filter</w:t>
-      </w:r>
-      <w:r>
-        <w:rPr>
-          <w:rFonts w:ascii="Consolas" w:eastAsia="Times New Roman" w:hAnsi="Consolas" w:cs="Consolas"/>
-          <w:color w:val="D4D4D4"/>
-        </w:rPr>
-        <w:t>: </w:t>
-      </w:r>
-      <w:r>
-        <w:rPr>
-          <w:rFonts w:ascii="Consolas" w:eastAsia="Times New Roman" w:hAnsi="Consolas" w:cs="Consolas"/>
-          <w:color w:val="DCDCAA"/>
-        </w:rPr>
-        <w:t>blur</w:t>
-      </w:r>
-      <w:r>
-        <w:rPr>
-          <w:rFonts w:ascii="Consolas" w:eastAsia="Times New Roman" w:hAnsi="Consolas" w:cs="Consolas"/>
-          <w:color w:val="D4D4D4"/>
-        </w:rPr>
-        <w:t>(</w:t>
-      </w:r>
-      <w:r>
-        <w:rPr>
-          <w:rFonts w:ascii="Consolas" w:eastAsia="Times New Roman" w:hAnsi="Consolas" w:cs="Consolas"/>
-          <w:color w:val="B5CEA8"/>
-        </w:rPr>
-        <w:t>10px</w:t>
-      </w:r>
-      <w:r>
-        <w:rPr>
-          <w:rFonts w:ascii="Consolas" w:eastAsia="Times New Roman" w:hAnsi="Consolas" w:cs="Consolas"/>
-          <w:color w:val="D4D4D4"/>
-        </w:rPr>
-        <w:t>))) {</w:t>
-      </w:r>
-    </w:p>
-    <w:p>
-      <w:pPr>
-        <w:pStyle w:val="ListParagraph"/>
-        <w:shd w:val="clear" w:color="auto" w:fill="1E1E1E"/>
-        <w:spacing w:after="0" w:line="285" w:lineRule="atLeast"/>
-        <w:rPr>
-          <w:rFonts w:ascii="Consolas" w:eastAsia="Times New Roman" w:hAnsi="Consolas" w:cs="Consolas"/>
-          <w:color w:val="D4D4D4"/>
-        </w:rPr>
-      </w:pPr>
-      <w:r>
-        <w:rPr>
-          <w:rFonts w:ascii="Consolas" w:eastAsia="Times New Roman" w:hAnsi="Consolas" w:cs="Consolas"/>
-          <w:color w:val="6A9955"/>
-        </w:rPr>
-        <w:t>/* backdrop filter - to apply a filter to what's behind the selected element.</w:t>
-      </w:r>
-      <w:r>
-        <w:rPr>
-          <w:rFonts w:ascii="Consolas" w:eastAsia="Times New Roman" w:hAnsi="Consolas" w:cs="Consolas"/>
-          <w:color w:val="6A9955"/>
-        </w:rPr>
-        <w:t>S</w:t>
-      </w:r>
-      <w:r>
-        <w:rPr>
-          <w:rFonts w:ascii="Consolas" w:eastAsia="Times New Roman" w:hAnsi="Consolas" w:cs="Consolas"/>
-          <w:color w:val="6A9955"/>
-        </w:rPr>
-        <w:t>o here we will apply a backdrop filter to this background here with a blur. */</w:t>
-      </w:r>
-    </w:p>
-    <w:p>
-      <w:pPr>
-        <w:pStyle w:val="ListParagraph"/>
-        <w:shd w:val="clear" w:color="auto" w:fill="1E1E1E"/>
-        <w:spacing w:after="0" w:line="285" w:lineRule="atLeast"/>
-        <w:rPr>
-          <w:rFonts w:ascii="Consolas" w:eastAsia="Times New Roman" w:hAnsi="Consolas" w:cs="Consolas"/>
-          <w:color w:val="D4D4D4"/>
-        </w:rPr>
-      </w:pPr>
-      <w:r>
-        <w:rPr>
-          <w:rFonts w:ascii="Consolas" w:eastAsia="Times New Roman" w:hAnsi="Consolas" w:cs="Consolas"/>
-          <w:color w:val="D4D4D4"/>
-        </w:rPr>
-        <w:t>        </w:t>
-      </w:r>
-      <w:r>
-        <w:rPr>
-          <w:rFonts w:ascii="Consolas" w:eastAsia="Times New Roman" w:hAnsi="Consolas" w:cs="Consolas"/>
-          <w:color w:val="9CDCFE"/>
-        </w:rPr>
-        <w:t>-</w:t>
-      </w:r>
-      <w:proofErr w:type="spellStart"/>
-      <w:proofErr w:type="gramStart"/>
-      <w:r>
-        <w:rPr>
-          <w:rFonts w:ascii="Consolas" w:eastAsia="Times New Roman" w:hAnsi="Consolas" w:cs="Consolas"/>
-          <w:color w:val="9CDCFE"/>
-        </w:rPr>
-        <w:t>webkit</w:t>
-      </w:r>
-      <w:proofErr w:type="spellEnd"/>
-      <w:r>
-        <w:rPr>
-          <w:rFonts w:ascii="Consolas" w:eastAsia="Times New Roman" w:hAnsi="Consolas" w:cs="Consolas"/>
-          <w:color w:val="9CDCFE"/>
-        </w:rPr>
-        <w:t>-</w:t>
-      </w:r>
-      <w:proofErr w:type="gramEnd"/>
-      <w:r>
-        <w:rPr>
-          <w:rFonts w:ascii="Consolas" w:eastAsia="Times New Roman" w:hAnsi="Consolas" w:cs="Consolas"/>
-          <w:color w:val="9CDCFE"/>
-        </w:rPr>
-        <w:t>backdrop-filter</w:t>
-      </w:r>
-      <w:r>
-        <w:rPr>
-          <w:rFonts w:ascii="Consolas" w:eastAsia="Times New Roman" w:hAnsi="Consolas" w:cs="Consolas"/>
-          <w:color w:val="D4D4D4"/>
-        </w:rPr>
-        <w:t>: </w:t>
-      </w:r>
-      <w:r>
-        <w:rPr>
-          <w:rFonts w:ascii="Consolas" w:eastAsia="Times New Roman" w:hAnsi="Consolas" w:cs="Consolas"/>
-          <w:color w:val="DCDCAA"/>
-        </w:rPr>
-        <w:t>blur</w:t>
-      </w:r>
-      <w:r>
-        <w:rPr>
-          <w:rFonts w:ascii="Consolas" w:eastAsia="Times New Roman" w:hAnsi="Consolas" w:cs="Consolas"/>
-          <w:color w:val="D4D4D4"/>
-        </w:rPr>
-        <w:t>(</w:t>
-      </w:r>
-      <w:r>
-        <w:rPr>
-          <w:rFonts w:ascii="Consolas" w:eastAsia="Times New Roman" w:hAnsi="Consolas" w:cs="Consolas"/>
-          <w:color w:val="B5CEA8"/>
-        </w:rPr>
-        <w:t>10px</w:t>
-      </w:r>
-      <w:r>
-        <w:rPr>
-          <w:rFonts w:ascii="Consolas" w:eastAsia="Times New Roman" w:hAnsi="Consolas" w:cs="Consolas"/>
-          <w:color w:val="D4D4D4"/>
-        </w:rPr>
-        <w:t>);</w:t>
-      </w:r>
-    </w:p>
-    <w:p>
-      <w:pPr>
-        <w:pStyle w:val="ListParagraph"/>
-        <w:shd w:val="clear" w:color="auto" w:fill="1E1E1E"/>
-        <w:spacing w:after="0" w:line="285" w:lineRule="atLeast"/>
-        <w:rPr>
-          <w:rFonts w:ascii="Consolas" w:eastAsia="Times New Roman" w:hAnsi="Consolas" w:cs="Consolas"/>
-          <w:color w:val="D4D4D4"/>
-        </w:rPr>
-      </w:pPr>
-      <w:r>
-        <w:rPr>
-          <w:rFonts w:ascii="Consolas" w:eastAsia="Times New Roman" w:hAnsi="Consolas" w:cs="Consolas"/>
-          <w:color w:val="D4D4D4"/>
-        </w:rPr>
-        <w:t>        </w:t>
-      </w:r>
-      <w:proofErr w:type="gramStart"/>
-      <w:r>
-        <w:rPr>
-          <w:rFonts w:ascii="Consolas" w:eastAsia="Times New Roman" w:hAnsi="Consolas" w:cs="Consolas"/>
-          <w:color w:val="9CDCFE"/>
-        </w:rPr>
-        <w:t>backdrop-filter</w:t>
-      </w:r>
-      <w:proofErr w:type="gramEnd"/>
-      <w:r>
-        <w:rPr>
-          <w:rFonts w:ascii="Consolas" w:eastAsia="Times New Roman" w:hAnsi="Consolas" w:cs="Consolas"/>
-          <w:color w:val="D4D4D4"/>
-        </w:rPr>
-        <w:t>: </w:t>
-      </w:r>
-      <w:r>
-        <w:rPr>
-          <w:rFonts w:ascii="Consolas" w:eastAsia="Times New Roman" w:hAnsi="Consolas" w:cs="Consolas"/>
-          <w:color w:val="DCDCAA"/>
-        </w:rPr>
-        <w:t>blur</w:t>
-      </w:r>
-      <w:r>
-        <w:rPr>
-          <w:rFonts w:ascii="Consolas" w:eastAsia="Times New Roman" w:hAnsi="Consolas" w:cs="Consolas"/>
-          <w:color w:val="D4D4D4"/>
-        </w:rPr>
-        <w:t>(</w:t>
-      </w:r>
-      <w:r>
-        <w:rPr>
-          <w:rFonts w:ascii="Consolas" w:eastAsia="Times New Roman" w:hAnsi="Consolas" w:cs="Consolas"/>
-          <w:color w:val="B5CEA8"/>
-        </w:rPr>
-        <w:t>10px</w:t>
-      </w:r>
-      <w:r>
-        <w:rPr>
-          <w:rFonts w:ascii="Consolas" w:eastAsia="Times New Roman" w:hAnsi="Consolas" w:cs="Consolas"/>
-          <w:color w:val="D4D4D4"/>
-        </w:rPr>
-        <w:t>);</w:t>
-      </w:r>
-    </w:p>
-    <w:p>
-      <w:pPr>
-        <w:pStyle w:val="ListParagraph"/>
-        <w:shd w:val="clear" w:color="auto" w:fill="1E1E1E"/>
-        <w:spacing w:after="0" w:line="285" w:lineRule="atLeast"/>
-        <w:rPr>
-          <w:rFonts w:ascii="Consolas" w:eastAsia="Times New Roman" w:hAnsi="Consolas" w:cs="Consolas"/>
-          <w:color w:val="D4D4D4"/>
-        </w:rPr>
-      </w:pPr>
-      <w:r>
-        <w:rPr>
-          <w:rFonts w:ascii="Consolas" w:eastAsia="Times New Roman" w:hAnsi="Consolas" w:cs="Consolas"/>
-          <w:color w:val="D4D4D4"/>
-        </w:rPr>
-        <w:t>        </w:t>
-      </w:r>
-      <w:proofErr w:type="gramStart"/>
-      <w:r>
-        <w:rPr>
-          <w:rFonts w:ascii="Consolas" w:eastAsia="Times New Roman" w:hAnsi="Consolas" w:cs="Consolas"/>
-          <w:color w:val="9CDCFE"/>
-        </w:rPr>
-        <w:t>background-color</w:t>
-      </w:r>
-      <w:proofErr w:type="gramEnd"/>
-      <w:r>
-        <w:rPr>
-          <w:rFonts w:ascii="Consolas" w:eastAsia="Times New Roman" w:hAnsi="Consolas" w:cs="Consolas"/>
-          <w:color w:val="D4D4D4"/>
-        </w:rPr>
-        <w:t>: </w:t>
-      </w:r>
-      <w:proofErr w:type="spellStart"/>
-      <w:r>
-        <w:rPr>
-          <w:rFonts w:ascii="Consolas" w:eastAsia="Times New Roman" w:hAnsi="Consolas" w:cs="Consolas"/>
-          <w:color w:val="DCDCAA"/>
-        </w:rPr>
-        <w:t>rgba</w:t>
-      </w:r>
-      <w:proofErr w:type="spellEnd"/>
-      <w:r>
-        <w:rPr>
-          <w:rFonts w:ascii="Consolas" w:eastAsia="Times New Roman" w:hAnsi="Consolas" w:cs="Consolas"/>
-          <w:color w:val="D4D4D4"/>
-        </w:rPr>
-        <w:t>(</w:t>
-      </w:r>
-      <w:r>
-        <w:rPr>
-          <w:rFonts w:ascii="Consolas" w:eastAsia="Times New Roman" w:hAnsi="Consolas" w:cs="Consolas"/>
-          <w:color w:val="9CDCFE"/>
-        </w:rPr>
-        <w:t>$color-black</w:t>
-      </w:r>
-      <w:r>
-        <w:rPr>
-          <w:rFonts w:ascii="Consolas" w:eastAsia="Times New Roman" w:hAnsi="Consolas" w:cs="Consolas"/>
-          <w:color w:val="D4D4D4"/>
-        </w:rPr>
-        <w:t>, </w:t>
-      </w:r>
-      <w:r>
-        <w:rPr>
-          <w:rFonts w:ascii="Consolas" w:eastAsia="Times New Roman" w:hAnsi="Consolas" w:cs="Consolas"/>
-          <w:color w:val="B5CEA8"/>
-        </w:rPr>
-        <w:t>.3</w:t>
-      </w:r>
-      <w:r>
-        <w:rPr>
-          <w:rFonts w:ascii="Consolas" w:eastAsia="Times New Roman" w:hAnsi="Consolas" w:cs="Consolas"/>
-          <w:color w:val="D4D4D4"/>
-        </w:rPr>
-        <w:t>);</w:t>
-      </w:r>
-    </w:p>
-    <w:p>
-      <w:pPr>
-        <w:pStyle w:val="ListParagraph"/>
-        <w:shd w:val="clear" w:color="auto" w:fill="1E1E1E"/>
-        <w:spacing w:after="0" w:line="285" w:lineRule="atLeast"/>
-        <w:rPr>
-          <w:rFonts w:ascii="Consolas" w:eastAsia="Times New Roman" w:hAnsi="Consolas" w:cs="Consolas"/>
-          <w:color w:val="D4D4D4"/>
-        </w:rPr>
-      </w:pPr>
-      <w:r>
-        <w:rPr>
-          <w:rFonts w:ascii="Consolas" w:eastAsia="Times New Roman" w:hAnsi="Consolas" w:cs="Consolas"/>
-          <w:color w:val="D4D4D4"/>
-        </w:rPr>
-        <w:t>}</w:t>
-      </w:r>
-    </w:p>
-    <w:p>
-      <w:pPr>
-        <w:pStyle w:val="ListParagraph"/>
-        <w:rPr>
-          <w:rFonts w:ascii="Segoe UI" w:hAnsi="Segoe UI" w:cs="Segoe UI"/>
-        </w:rPr>
-      </w:pPr>
-    </w:p>
-    <w:p>
-      <w:pPr>
         <w:rPr>
           <w:rFonts w:ascii="Segoe UI" w:hAnsi="Segoe UI" w:cs="Segoe UI"/>
         </w:rPr>
@@ -19454,7 +22088,7 @@
       </w:pPr>
     </w:p>
     <w:sectPr>
-      <w:headerReference w:type="default" r:id="rId44"/>
+      <w:headerReference w:type="default" r:id="rId45"/>
       <w:pgSz w:w="12240" w:h="15840"/>
       <w:pgMar w:top="1440" w:right="1440" w:bottom="1440" w:left="1440" w:header="720" w:footer="720" w:gutter="0"/>
       <w:cols w:space="720"/>
@@ -19675,6 +22309,119 @@
     </w:lvl>
   </w:abstractNum>
   <w:abstractNum w:abstractNumId="1">
+    <w:nsid w:val="06940189"/>
+    <w:multiLevelType w:val="hybridMultilevel"/>
+    <w:tmpl w:val="20244E66"/>
+    <w:lvl w:ilvl="0" w:tplc="04090001">
+      <w:start w:val="1"/>
+      <w:numFmt w:val="bullet"/>
+      <w:lvlText w:val=""/>
+      <w:lvlJc w:val="left"/>
+      <w:pPr>
+        <w:ind w:left="1800" w:hanging="360"/>
+      </w:pPr>
+      <w:rPr>
+        <w:rFonts w:ascii="Symbol" w:hAnsi="Symbol" w:hint="default"/>
+      </w:rPr>
+    </w:lvl>
+    <w:lvl w:ilvl="1" w:tplc="04090003" w:tentative="1">
+      <w:start w:val="1"/>
+      <w:numFmt w:val="bullet"/>
+      <w:lvlText w:val="o"/>
+      <w:lvlJc w:val="left"/>
+      <w:pPr>
+        <w:ind w:left="2520" w:hanging="360"/>
+      </w:pPr>
+      <w:rPr>
+        <w:rFonts w:ascii="Courier New" w:hAnsi="Courier New" w:cs="Courier New" w:hint="default"/>
+      </w:rPr>
+    </w:lvl>
+    <w:lvl w:ilvl="2" w:tplc="04090005" w:tentative="1">
+      <w:start w:val="1"/>
+      <w:numFmt w:val="bullet"/>
+      <w:lvlText w:val=""/>
+      <w:lvlJc w:val="left"/>
+      <w:pPr>
+        <w:ind w:left="3240" w:hanging="360"/>
+      </w:pPr>
+      <w:rPr>
+        <w:rFonts w:ascii="Wingdings" w:hAnsi="Wingdings" w:hint="default"/>
+      </w:rPr>
+    </w:lvl>
+    <w:lvl w:ilvl="3" w:tplc="04090001" w:tentative="1">
+      <w:start w:val="1"/>
+      <w:numFmt w:val="bullet"/>
+      <w:lvlText w:val=""/>
+      <w:lvlJc w:val="left"/>
+      <w:pPr>
+        <w:ind w:left="3960" w:hanging="360"/>
+      </w:pPr>
+      <w:rPr>
+        <w:rFonts w:ascii="Symbol" w:hAnsi="Symbol" w:hint="default"/>
+      </w:rPr>
+    </w:lvl>
+    <w:lvl w:ilvl="4" w:tplc="04090003" w:tentative="1">
+      <w:start w:val="1"/>
+      <w:numFmt w:val="bullet"/>
+      <w:lvlText w:val="o"/>
+      <w:lvlJc w:val="left"/>
+      <w:pPr>
+        <w:ind w:left="4680" w:hanging="360"/>
+      </w:pPr>
+      <w:rPr>
+        <w:rFonts w:ascii="Courier New" w:hAnsi="Courier New" w:cs="Courier New" w:hint="default"/>
+      </w:rPr>
+    </w:lvl>
+    <w:lvl w:ilvl="5" w:tplc="04090005" w:tentative="1">
+      <w:start w:val="1"/>
+      <w:numFmt w:val="bullet"/>
+      <w:lvlText w:val=""/>
+      <w:lvlJc w:val="left"/>
+      <w:pPr>
+        <w:ind w:left="5400" w:hanging="360"/>
+      </w:pPr>
+      <w:rPr>
+        <w:rFonts w:ascii="Wingdings" w:hAnsi="Wingdings" w:hint="default"/>
+      </w:rPr>
+    </w:lvl>
+    <w:lvl w:ilvl="6" w:tplc="04090001" w:tentative="1">
+      <w:start w:val="1"/>
+      <w:numFmt w:val="bullet"/>
+      <w:lvlText w:val=""/>
+      <w:lvlJc w:val="left"/>
+      <w:pPr>
+        <w:ind w:left="6120" w:hanging="360"/>
+      </w:pPr>
+      <w:rPr>
+        <w:rFonts w:ascii="Symbol" w:hAnsi="Symbol" w:hint="default"/>
+      </w:rPr>
+    </w:lvl>
+    <w:lvl w:ilvl="7" w:tplc="04090003" w:tentative="1">
+      <w:start w:val="1"/>
+      <w:numFmt w:val="bullet"/>
+      <w:lvlText w:val="o"/>
+      <w:lvlJc w:val="left"/>
+      <w:pPr>
+        <w:ind w:left="6840" w:hanging="360"/>
+      </w:pPr>
+      <w:rPr>
+        <w:rFonts w:ascii="Courier New" w:hAnsi="Courier New" w:cs="Courier New" w:hint="default"/>
+      </w:rPr>
+    </w:lvl>
+    <w:lvl w:ilvl="8" w:tplc="04090005" w:tentative="1">
+      <w:start w:val="1"/>
+      <w:numFmt w:val="bullet"/>
+      <w:lvlText w:val=""/>
+      <w:lvlJc w:val="left"/>
+      <w:pPr>
+        <w:ind w:left="7560" w:hanging="360"/>
+      </w:pPr>
+      <w:rPr>
+        <w:rFonts w:ascii="Wingdings" w:hAnsi="Wingdings" w:hint="default"/>
+      </w:rPr>
+    </w:lvl>
+  </w:abstractNum>
+  <w:abstractNum w:abstractNumId="2">
     <w:nsid w:val="098B521A"/>
     <w:multiLevelType w:val="hybridMultilevel"/>
     <w:tmpl w:val="E64EFCD6"/>
@@ -19787,7 +22534,7 @@
       </w:rPr>
     </w:lvl>
   </w:abstractNum>
-  <w:abstractNum w:abstractNumId="2">
+  <w:abstractNum w:abstractNumId="3">
     <w:nsid w:val="0A976C27"/>
     <w:multiLevelType w:val="hybridMultilevel"/>
     <w:tmpl w:val="AEBC0A30"/>
@@ -19900,7 +22647,7 @@
       </w:rPr>
     </w:lvl>
   </w:abstractNum>
-  <w:abstractNum w:abstractNumId="3">
+  <w:abstractNum w:abstractNumId="4">
     <w:nsid w:val="13F13B0D"/>
     <w:multiLevelType w:val="hybridMultilevel"/>
     <w:tmpl w:val="21F86782"/>
@@ -19992,7 +22739,7 @@
       </w:pPr>
     </w:lvl>
   </w:abstractNum>
-  <w:abstractNum w:abstractNumId="4">
+  <w:abstractNum w:abstractNumId="5">
     <w:nsid w:val="1B6078D5"/>
     <w:multiLevelType w:val="hybridMultilevel"/>
     <w:tmpl w:val="97D43B1E"/>
@@ -20105,7 +22852,120 @@
       </w:rPr>
     </w:lvl>
   </w:abstractNum>
-  <w:abstractNum w:abstractNumId="5">
+  <w:abstractNum w:abstractNumId="6">
+    <w:nsid w:val="1BCD4EB7"/>
+    <w:multiLevelType w:val="hybridMultilevel"/>
+    <w:tmpl w:val="FE6C0E1C"/>
+    <w:lvl w:ilvl="0" w:tplc="04090001">
+      <w:start w:val="1"/>
+      <w:numFmt w:val="bullet"/>
+      <w:lvlText w:val=""/>
+      <w:lvlJc w:val="left"/>
+      <w:pPr>
+        <w:ind w:left="1800" w:hanging="360"/>
+      </w:pPr>
+      <w:rPr>
+        <w:rFonts w:ascii="Symbol" w:hAnsi="Symbol" w:hint="default"/>
+      </w:rPr>
+    </w:lvl>
+    <w:lvl w:ilvl="1" w:tplc="04090003" w:tentative="1">
+      <w:start w:val="1"/>
+      <w:numFmt w:val="bullet"/>
+      <w:lvlText w:val="o"/>
+      <w:lvlJc w:val="left"/>
+      <w:pPr>
+        <w:ind w:left="2520" w:hanging="360"/>
+      </w:pPr>
+      <w:rPr>
+        <w:rFonts w:ascii="Courier New" w:hAnsi="Courier New" w:cs="Courier New" w:hint="default"/>
+      </w:rPr>
+    </w:lvl>
+    <w:lvl w:ilvl="2" w:tplc="04090005" w:tentative="1">
+      <w:start w:val="1"/>
+      <w:numFmt w:val="bullet"/>
+      <w:lvlText w:val=""/>
+      <w:lvlJc w:val="left"/>
+      <w:pPr>
+        <w:ind w:left="3240" w:hanging="360"/>
+      </w:pPr>
+      <w:rPr>
+        <w:rFonts w:ascii="Wingdings" w:hAnsi="Wingdings" w:hint="default"/>
+      </w:rPr>
+    </w:lvl>
+    <w:lvl w:ilvl="3" w:tplc="04090001" w:tentative="1">
+      <w:start w:val="1"/>
+      <w:numFmt w:val="bullet"/>
+      <w:lvlText w:val=""/>
+      <w:lvlJc w:val="left"/>
+      <w:pPr>
+        <w:ind w:left="3960" w:hanging="360"/>
+      </w:pPr>
+      <w:rPr>
+        <w:rFonts w:ascii="Symbol" w:hAnsi="Symbol" w:hint="default"/>
+      </w:rPr>
+    </w:lvl>
+    <w:lvl w:ilvl="4" w:tplc="04090003" w:tentative="1">
+      <w:start w:val="1"/>
+      <w:numFmt w:val="bullet"/>
+      <w:lvlText w:val="o"/>
+      <w:lvlJc w:val="left"/>
+      <w:pPr>
+        <w:ind w:left="4680" w:hanging="360"/>
+      </w:pPr>
+      <w:rPr>
+        <w:rFonts w:ascii="Courier New" w:hAnsi="Courier New" w:cs="Courier New" w:hint="default"/>
+      </w:rPr>
+    </w:lvl>
+    <w:lvl w:ilvl="5" w:tplc="04090005" w:tentative="1">
+      <w:start w:val="1"/>
+      <w:numFmt w:val="bullet"/>
+      <w:lvlText w:val=""/>
+      <w:lvlJc w:val="left"/>
+      <w:pPr>
+        <w:ind w:left="5400" w:hanging="360"/>
+      </w:pPr>
+      <w:rPr>
+        <w:rFonts w:ascii="Wingdings" w:hAnsi="Wingdings" w:hint="default"/>
+      </w:rPr>
+    </w:lvl>
+    <w:lvl w:ilvl="6" w:tplc="04090001" w:tentative="1">
+      <w:start w:val="1"/>
+      <w:numFmt w:val="bullet"/>
+      <w:lvlText w:val=""/>
+      <w:lvlJc w:val="left"/>
+      <w:pPr>
+        <w:ind w:left="6120" w:hanging="360"/>
+      </w:pPr>
+      <w:rPr>
+        <w:rFonts w:ascii="Symbol" w:hAnsi="Symbol" w:hint="default"/>
+      </w:rPr>
+    </w:lvl>
+    <w:lvl w:ilvl="7" w:tplc="04090003" w:tentative="1">
+      <w:start w:val="1"/>
+      <w:numFmt w:val="bullet"/>
+      <w:lvlText w:val="o"/>
+      <w:lvlJc w:val="left"/>
+      <w:pPr>
+        <w:ind w:left="6840" w:hanging="360"/>
+      </w:pPr>
+      <w:rPr>
+        <w:rFonts w:ascii="Courier New" w:hAnsi="Courier New" w:cs="Courier New" w:hint="default"/>
+      </w:rPr>
+    </w:lvl>
+    <w:lvl w:ilvl="8" w:tplc="04090005" w:tentative="1">
+      <w:start w:val="1"/>
+      <w:numFmt w:val="bullet"/>
+      <w:lvlText w:val=""/>
+      <w:lvlJc w:val="left"/>
+      <w:pPr>
+        <w:ind w:left="7560" w:hanging="360"/>
+      </w:pPr>
+      <w:rPr>
+        <w:rFonts w:ascii="Wingdings" w:hAnsi="Wingdings" w:hint="default"/>
+      </w:rPr>
+    </w:lvl>
+  </w:abstractNum>
+  <w:abstractNum w:abstractNumId="7">
     <w:nsid w:val="1C454213"/>
     <w:multiLevelType w:val="hybridMultilevel"/>
     <w:tmpl w:val="169EF512"/>
@@ -20218,7 +23078,7 @@
       </w:rPr>
     </w:lvl>
   </w:abstractNum>
-  <w:abstractNum w:abstractNumId="6">
+  <w:abstractNum w:abstractNumId="8">
     <w:nsid w:val="1D101681"/>
     <w:multiLevelType w:val="hybridMultilevel"/>
     <w:tmpl w:val="F612993C"/>
@@ -20331,7 +23191,7 @@
       </w:rPr>
     </w:lvl>
   </w:abstractNum>
-  <w:abstractNum w:abstractNumId="7">
+  <w:abstractNum w:abstractNumId="9">
     <w:nsid w:val="1DBB51A8"/>
     <w:multiLevelType w:val="hybridMultilevel"/>
     <w:tmpl w:val="E416AF36"/>
@@ -20444,7 +23304,7 @@
       </w:rPr>
     </w:lvl>
   </w:abstractNum>
-  <w:abstractNum w:abstractNumId="8">
+  <w:abstractNum w:abstractNumId="10">
     <w:nsid w:val="239258FF"/>
     <w:multiLevelType w:val="hybridMultilevel"/>
     <w:tmpl w:val="DACC6942"/>
@@ -20557,7 +23417,7 @@
       </w:rPr>
     </w:lvl>
   </w:abstractNum>
-  <w:abstractNum w:abstractNumId="9">
+  <w:abstractNum w:abstractNumId="11">
     <w:nsid w:val="24076660"/>
     <w:multiLevelType w:val="hybridMultilevel"/>
     <w:tmpl w:val="98384578"/>
@@ -20670,7 +23530,7 @@
       </w:rPr>
     </w:lvl>
   </w:abstractNum>
-  <w:abstractNum w:abstractNumId="10">
+  <w:abstractNum w:abstractNumId="12">
     <w:nsid w:val="244228BA"/>
     <w:multiLevelType w:val="hybridMultilevel"/>
     <w:tmpl w:val="501A66FC"/>
@@ -20783,7 +23643,7 @@
       </w:rPr>
     </w:lvl>
   </w:abstractNum>
-  <w:abstractNum w:abstractNumId="11">
+  <w:abstractNum w:abstractNumId="13">
     <w:nsid w:val="2B202634"/>
     <w:multiLevelType w:val="hybridMultilevel"/>
     <w:tmpl w:val="B72E0646"/>
@@ -20896,7 +23756,7 @@
       </w:rPr>
     </w:lvl>
   </w:abstractNum>
-  <w:abstractNum w:abstractNumId="12">
+  <w:abstractNum w:abstractNumId="14">
     <w:nsid w:val="32AD4E62"/>
     <w:multiLevelType w:val="hybridMultilevel"/>
     <w:tmpl w:val="E36E8C9E"/>
@@ -20985,7 +23845,7 @@
       </w:pPr>
     </w:lvl>
   </w:abstractNum>
-  <w:abstractNum w:abstractNumId="13">
+  <w:abstractNum w:abstractNumId="15">
     <w:nsid w:val="32E376C5"/>
     <w:multiLevelType w:val="hybridMultilevel"/>
     <w:tmpl w:val="6338D778"/>
@@ -21098,7 +23958,120 @@
       </w:rPr>
     </w:lvl>
   </w:abstractNum>
-  <w:abstractNum w:abstractNumId="14">
+  <w:abstractNum w:abstractNumId="16">
+    <w:nsid w:val="33AA3DD3"/>
+    <w:multiLevelType w:val="hybridMultilevel"/>
+    <w:tmpl w:val="F58476FC"/>
+    <w:lvl w:ilvl="0" w:tplc="04090001">
+      <w:start w:val="1"/>
+      <w:numFmt w:val="bullet"/>
+      <w:lvlText w:val=""/>
+      <w:lvlJc w:val="left"/>
+      <w:pPr>
+        <w:ind w:left="1800" w:hanging="360"/>
+      </w:pPr>
+      <w:rPr>
+        <w:rFonts w:ascii="Symbol" w:hAnsi="Symbol" w:hint="default"/>
+      </w:rPr>
+    </w:lvl>
+    <w:lvl w:ilvl="1" w:tplc="04090003">
+      <w:start w:val="1"/>
+      <w:numFmt w:val="bullet"/>
+      <w:lvlText w:val="o"/>
+      <w:lvlJc w:val="left"/>
+      <w:pPr>
+        <w:ind w:left="2520" w:hanging="360"/>
+      </w:pPr>
+      <w:rPr>
+        <w:rFonts w:ascii="Courier New" w:hAnsi="Courier New" w:cs="Courier New" w:hint="default"/>
+      </w:rPr>
+    </w:lvl>
+    <w:lvl w:ilvl="2" w:tplc="04090005" w:tentative="1">
+      <w:start w:val="1"/>
+      <w:numFmt w:val="bullet"/>
+      <w:lvlText w:val=""/>
+      <w:lvlJc w:val="left"/>
+      <w:pPr>
+        <w:ind w:left="3240" w:hanging="360"/>
+      </w:pPr>
+      <w:rPr>
+        <w:rFonts w:ascii="Wingdings" w:hAnsi="Wingdings" w:hint="default"/>
+      </w:rPr>
+    </w:lvl>
+    <w:lvl w:ilvl="3" w:tplc="04090001" w:tentative="1">
+      <w:start w:val="1"/>
+      <w:numFmt w:val="bullet"/>
+      <w:lvlText w:val=""/>
+      <w:lvlJc w:val="left"/>
+      <w:pPr>
+        <w:ind w:left="3960" w:hanging="360"/>
+      </w:pPr>
+      <w:rPr>
+        <w:rFonts w:ascii="Symbol" w:hAnsi="Symbol" w:hint="default"/>
+      </w:rPr>
+    </w:lvl>
+    <w:lvl w:ilvl="4" w:tplc="04090003" w:tentative="1">
+      <w:start w:val="1"/>
+      <w:numFmt w:val="bullet"/>
+      <w:lvlText w:val="o"/>
+      <w:lvlJc w:val="left"/>
+      <w:pPr>
+        <w:ind w:left="4680" w:hanging="360"/>
+      </w:pPr>
+      <w:rPr>
+        <w:rFonts w:ascii="Courier New" w:hAnsi="Courier New" w:cs="Courier New" w:hint="default"/>
+      </w:rPr>
+    </w:lvl>
+    <w:lvl w:ilvl="5" w:tplc="04090005" w:tentative="1">
+      <w:start w:val="1"/>
+      <w:numFmt w:val="bullet"/>
+      <w:lvlText w:val=""/>
+      <w:lvlJc w:val="left"/>
+      <w:pPr>
+        <w:ind w:left="5400" w:hanging="360"/>
+      </w:pPr>
+      <w:rPr>
+        <w:rFonts w:ascii="Wingdings" w:hAnsi="Wingdings" w:hint="default"/>
+      </w:rPr>
+    </w:lvl>
+    <w:lvl w:ilvl="6" w:tplc="04090001" w:tentative="1">
+      <w:start w:val="1"/>
+      <w:numFmt w:val="bullet"/>
+      <w:lvlText w:val=""/>
+      <w:lvlJc w:val="left"/>
+      <w:pPr>
+        <w:ind w:left="6120" w:hanging="360"/>
+      </w:pPr>
+      <w:rPr>
+        <w:rFonts w:ascii="Symbol" w:hAnsi="Symbol" w:hint="default"/>
+      </w:rPr>
+    </w:lvl>
+    <w:lvl w:ilvl="7" w:tplc="04090003" w:tentative="1">
+      <w:start w:val="1"/>
+      <w:numFmt w:val="bullet"/>
+      <w:lvlText w:val="o"/>
+      <w:lvlJc w:val="left"/>
+      <w:pPr>
+        <w:ind w:left="6840" w:hanging="360"/>
+      </w:pPr>
+      <w:rPr>
+        <w:rFonts w:ascii="Courier New" w:hAnsi="Courier New" w:cs="Courier New" w:hint="default"/>
+      </w:rPr>
+    </w:lvl>
+    <w:lvl w:ilvl="8" w:tplc="04090005" w:tentative="1">
+      <w:start w:val="1"/>
+      <w:numFmt w:val="bullet"/>
+      <w:lvlText w:val=""/>
+      <w:lvlJc w:val="left"/>
+      <w:pPr>
+        <w:ind w:left="7560" w:hanging="360"/>
+      </w:pPr>
+      <w:rPr>
+        <w:rFonts w:ascii="Wingdings" w:hAnsi="Wingdings" w:hint="default"/>
+      </w:rPr>
+    </w:lvl>
+  </w:abstractNum>
+  <w:abstractNum w:abstractNumId="17">
     <w:nsid w:val="33AC01E2"/>
     <w:multiLevelType w:val="hybridMultilevel"/>
     <w:tmpl w:val="C3DA1FD2"/>
@@ -21211,7 +24184,7 @@
       </w:rPr>
     </w:lvl>
   </w:abstractNum>
-  <w:abstractNum w:abstractNumId="15">
+  <w:abstractNum w:abstractNumId="18">
     <w:nsid w:val="34086746"/>
     <w:multiLevelType w:val="hybridMultilevel"/>
     <w:tmpl w:val="877C3502"/>
@@ -21324,7 +24297,7 @@
       </w:rPr>
     </w:lvl>
   </w:abstractNum>
-  <w:abstractNum w:abstractNumId="16">
+  <w:abstractNum w:abstractNumId="19">
     <w:nsid w:val="376565CD"/>
     <w:multiLevelType w:val="hybridMultilevel"/>
     <w:tmpl w:val="71BA67DE"/>
@@ -21437,7 +24410,7 @@
       </w:rPr>
     </w:lvl>
   </w:abstractNum>
-  <w:abstractNum w:abstractNumId="17">
+  <w:abstractNum w:abstractNumId="20">
     <w:nsid w:val="3B3A4D48"/>
     <w:multiLevelType w:val="hybridMultilevel"/>
     <w:tmpl w:val="3280D5E2"/>
@@ -21550,7 +24523,7 @@
       </w:rPr>
     </w:lvl>
   </w:abstractNum>
-  <w:abstractNum w:abstractNumId="18">
+  <w:abstractNum w:abstractNumId="21">
     <w:nsid w:val="3BDC2152"/>
     <w:multiLevelType w:val="hybridMultilevel"/>
     <w:tmpl w:val="0C2A0352"/>
@@ -21663,7 +24636,7 @@
       </w:rPr>
     </w:lvl>
   </w:abstractNum>
-  <w:abstractNum w:abstractNumId="19">
+  <w:abstractNum w:abstractNumId="22">
     <w:nsid w:val="3E6D2081"/>
     <w:multiLevelType w:val="hybridMultilevel"/>
     <w:tmpl w:val="7FEAA672"/>
@@ -21776,7 +24749,7 @@
       </w:rPr>
     </w:lvl>
   </w:abstractNum>
-  <w:abstractNum w:abstractNumId="20">
+  <w:abstractNum w:abstractNumId="23">
     <w:nsid w:val="3E947E98"/>
     <w:multiLevelType w:val="hybridMultilevel"/>
     <w:tmpl w:val="A1A48E06"/>
@@ -21865,7 +24838,7 @@
       </w:pPr>
     </w:lvl>
   </w:abstractNum>
-  <w:abstractNum w:abstractNumId="21">
+  <w:abstractNum w:abstractNumId="24">
     <w:nsid w:val="3EFA4CB2"/>
     <w:multiLevelType w:val="hybridMultilevel"/>
     <w:tmpl w:val="7C100CF6"/>
@@ -21954,7 +24927,120 @@
       </w:pPr>
     </w:lvl>
   </w:abstractNum>
-  <w:abstractNum w:abstractNumId="22">
+  <w:abstractNum w:abstractNumId="25">
+    <w:nsid w:val="3F125921"/>
+    <w:multiLevelType w:val="hybridMultilevel"/>
+    <w:tmpl w:val="110A12D8"/>
+    <w:lvl w:ilvl="0" w:tplc="04090001">
+      <w:start w:val="1"/>
+      <w:numFmt w:val="bullet"/>
+      <w:lvlText w:val=""/>
+      <w:lvlJc w:val="left"/>
+      <w:pPr>
+        <w:ind w:left="720" w:hanging="360"/>
+      </w:pPr>
+      <w:rPr>
+        <w:rFonts w:ascii="Symbol" w:hAnsi="Symbol" w:hint="default"/>
+      </w:rPr>
+    </w:lvl>
+    <w:lvl w:ilvl="1" w:tplc="04090003">
+      <w:start w:val="1"/>
+      <w:numFmt w:val="bullet"/>
+      <w:lvlText w:val="o"/>
+      <w:lvlJc w:val="left"/>
+      <w:pPr>
+        <w:ind w:left="1440" w:hanging="360"/>
+      </w:pPr>
+      <w:rPr>
+        <w:rFonts w:ascii="Courier New" w:hAnsi="Courier New" w:cs="Courier New" w:hint="default"/>
+      </w:rPr>
+    </w:lvl>
+    <w:lvl w:ilvl="2" w:tplc="04090005">
+      <w:start w:val="1"/>
+      <w:numFmt w:val="bullet"/>
+      <w:lvlText w:val=""/>
+      <w:lvlJc w:val="left"/>
+      <w:pPr>
+        <w:ind w:left="2160" w:hanging="360"/>
+      </w:pPr>
+      <w:rPr>
+        <w:rFonts w:ascii="Wingdings" w:hAnsi="Wingdings" w:hint="default"/>
+      </w:rPr>
+    </w:lvl>
+    <w:lvl w:ilvl="3" w:tplc="04090001" w:tentative="1">
+      <w:start w:val="1"/>
+      <w:numFmt w:val="bullet"/>
+      <w:lvlText w:val=""/>
+      <w:lvlJc w:val="left"/>
+      <w:pPr>
+        <w:ind w:left="2880" w:hanging="360"/>
+      </w:pPr>
+      <w:rPr>
+        <w:rFonts w:ascii="Symbol" w:hAnsi="Symbol" w:hint="default"/>
+      </w:rPr>
+    </w:lvl>
+    <w:lvl w:ilvl="4" w:tplc="04090003" w:tentative="1">
+      <w:start w:val="1"/>
+      <w:numFmt w:val="bullet"/>
+      <w:lvlText w:val="o"/>
+      <w:lvlJc w:val="left"/>
+      <w:pPr>
+        <w:ind w:left="3600" w:hanging="360"/>
+      </w:pPr>
+      <w:rPr>
+        <w:rFonts w:ascii="Courier New" w:hAnsi="Courier New" w:cs="Courier New" w:hint="default"/>
+      </w:rPr>
+    </w:lvl>
+    <w:lvl w:ilvl="5" w:tplc="04090005" w:tentative="1">
+      <w:start w:val="1"/>
+      <w:numFmt w:val="bullet"/>
+      <w:lvlText w:val=""/>
+      <w:lvlJc w:val="left"/>
+      <w:pPr>
+        <w:ind w:left="4320" w:hanging="360"/>
+      </w:pPr>
+      <w:rPr>
+        <w:rFonts w:ascii="Wingdings" w:hAnsi="Wingdings" w:hint="default"/>
+      </w:rPr>
+    </w:lvl>
+    <w:lvl w:ilvl="6" w:tplc="04090001" w:tentative="1">
+      <w:start w:val="1"/>
+      <w:numFmt w:val="bullet"/>
+      <w:lvlText w:val=""/>
+      <w:lvlJc w:val="left"/>
+      <w:pPr>
+        <w:ind w:left="5040" w:hanging="360"/>
+      </w:pPr>
+      <w:rPr>
+        <w:rFonts w:ascii="Symbol" w:hAnsi="Symbol" w:hint="default"/>
+      </w:rPr>
+    </w:lvl>
+    <w:lvl w:ilvl="7" w:tplc="04090003" w:tentative="1">
+      <w:start w:val="1"/>
+      <w:numFmt w:val="bullet"/>
+      <w:lvlText w:val="o"/>
+      <w:lvlJc w:val="left"/>
+      <w:pPr>
+        <w:ind w:left="5760" w:hanging="360"/>
+      </w:pPr>
+      <w:rPr>
+        <w:rFonts w:ascii="Courier New" w:hAnsi="Courier New" w:cs="Courier New" w:hint="default"/>
+      </w:rPr>
+    </w:lvl>
+    <w:lvl w:ilvl="8" w:tplc="04090005" w:tentative="1">
+      <w:start w:val="1"/>
+      <w:numFmt w:val="bullet"/>
+      <w:lvlText w:val=""/>
+      <w:lvlJc w:val="left"/>
+      <w:pPr>
+        <w:ind w:left="6480" w:hanging="360"/>
+      </w:pPr>
+      <w:rPr>
+        <w:rFonts w:ascii="Wingdings" w:hAnsi="Wingdings" w:hint="default"/>
+      </w:rPr>
+    </w:lvl>
+  </w:abstractNum>
+  <w:abstractNum w:abstractNumId="26">
     <w:nsid w:val="405D7D82"/>
     <w:multiLevelType w:val="hybridMultilevel"/>
     <w:tmpl w:val="93E8B8FA"/>
@@ -22067,7 +25153,7 @@
       </w:rPr>
     </w:lvl>
   </w:abstractNum>
-  <w:abstractNum w:abstractNumId="23">
+  <w:abstractNum w:abstractNumId="27">
     <w:nsid w:val="48F7735B"/>
     <w:multiLevelType w:val="hybridMultilevel"/>
     <w:tmpl w:val="8B34E9C0"/>
@@ -22180,7 +25266,7 @@
       </w:rPr>
     </w:lvl>
   </w:abstractNum>
-  <w:abstractNum w:abstractNumId="24">
+  <w:abstractNum w:abstractNumId="28">
     <w:nsid w:val="49A03AC4"/>
     <w:multiLevelType w:val="hybridMultilevel"/>
     <w:tmpl w:val="66D45F32"/>
@@ -22293,7 +25379,7 @@
       </w:rPr>
     </w:lvl>
   </w:abstractNum>
-  <w:abstractNum w:abstractNumId="25">
+  <w:abstractNum w:abstractNumId="29">
     <w:nsid w:val="4A590129"/>
     <w:multiLevelType w:val="hybridMultilevel"/>
     <w:tmpl w:val="31109246"/>
@@ -22406,7 +25492,7 @@
       </w:rPr>
     </w:lvl>
   </w:abstractNum>
-  <w:abstractNum w:abstractNumId="26">
+  <w:abstractNum w:abstractNumId="30">
     <w:nsid w:val="4CE06478"/>
     <w:multiLevelType w:val="hybridMultilevel"/>
     <w:tmpl w:val="4658161E"/>
@@ -22519,7 +25605,7 @@
       </w:rPr>
     </w:lvl>
   </w:abstractNum>
-  <w:abstractNum w:abstractNumId="27">
+  <w:abstractNum w:abstractNumId="31">
     <w:nsid w:val="4DB27870"/>
     <w:multiLevelType w:val="hybridMultilevel"/>
     <w:tmpl w:val="77A68D58"/>
@@ -22632,7 +25718,7 @@
       </w:rPr>
     </w:lvl>
   </w:abstractNum>
-  <w:abstractNum w:abstractNumId="28">
+  <w:abstractNum w:abstractNumId="32">
     <w:nsid w:val="50115EE5"/>
     <w:multiLevelType w:val="hybridMultilevel"/>
     <w:tmpl w:val="726E55C0"/>
@@ -22745,7 +25831,7 @@
       </w:rPr>
     </w:lvl>
   </w:abstractNum>
-  <w:abstractNum w:abstractNumId="29">
+  <w:abstractNum w:abstractNumId="33">
     <w:nsid w:val="51027EF9"/>
     <w:multiLevelType w:val="hybridMultilevel"/>
     <w:tmpl w:val="C8E4851A"/>
@@ -22858,7 +25944,7 @@
       </w:rPr>
     </w:lvl>
   </w:abstractNum>
-  <w:abstractNum w:abstractNumId="30">
+  <w:abstractNum w:abstractNumId="34">
     <w:nsid w:val="56276EA1"/>
     <w:multiLevelType w:val="hybridMultilevel"/>
     <w:tmpl w:val="1EF4F47A"/>
@@ -22971,7 +26057,7 @@
       </w:rPr>
     </w:lvl>
   </w:abstractNum>
-  <w:abstractNum w:abstractNumId="31">
+  <w:abstractNum w:abstractNumId="35">
     <w:nsid w:val="57CA189B"/>
     <w:multiLevelType w:val="hybridMultilevel"/>
     <w:tmpl w:val="5E3E0F06"/>
@@ -23084,7 +26170,7 @@
       </w:rPr>
     </w:lvl>
   </w:abstractNum>
-  <w:abstractNum w:abstractNumId="32">
+  <w:abstractNum w:abstractNumId="36">
     <w:nsid w:val="59321C8B"/>
     <w:multiLevelType w:val="hybridMultilevel"/>
     <w:tmpl w:val="5434CB6E"/>
@@ -23197,7 +26283,7 @@
       </w:rPr>
     </w:lvl>
   </w:abstractNum>
-  <w:abstractNum w:abstractNumId="33">
+  <w:abstractNum w:abstractNumId="37">
     <w:nsid w:val="59333DF4"/>
     <w:multiLevelType w:val="hybridMultilevel"/>
     <w:tmpl w:val="F9E68716"/>
@@ -23310,7 +26396,7 @@
       </w:rPr>
     </w:lvl>
   </w:abstractNum>
-  <w:abstractNum w:abstractNumId="34">
+  <w:abstractNum w:abstractNumId="38">
     <w:nsid w:val="59457705"/>
     <w:multiLevelType w:val="hybridMultilevel"/>
     <w:tmpl w:val="006809A0"/>
@@ -23423,7 +26509,7 @@
       </w:rPr>
     </w:lvl>
   </w:abstractNum>
-  <w:abstractNum w:abstractNumId="35">
+  <w:abstractNum w:abstractNumId="39">
     <w:nsid w:val="5C173471"/>
     <w:multiLevelType w:val="hybridMultilevel"/>
     <w:tmpl w:val="B958EB4A"/>
@@ -23512,7 +26598,7 @@
       </w:pPr>
     </w:lvl>
   </w:abstractNum>
-  <w:abstractNum w:abstractNumId="36">
+  <w:abstractNum w:abstractNumId="40">
     <w:nsid w:val="5C2E150C"/>
     <w:multiLevelType w:val="hybridMultilevel"/>
     <w:tmpl w:val="57024360"/>
@@ -23625,7 +26711,7 @@
       </w:rPr>
     </w:lvl>
   </w:abstractNum>
-  <w:abstractNum w:abstractNumId="37">
+  <w:abstractNum w:abstractNumId="41">
     <w:nsid w:val="5D8D3872"/>
     <w:multiLevelType w:val="hybridMultilevel"/>
     <w:tmpl w:val="346EDB26"/>
@@ -23738,7 +26824,7 @@
       </w:rPr>
     </w:lvl>
   </w:abstractNum>
-  <w:abstractNum w:abstractNumId="38">
+  <w:abstractNum w:abstractNumId="42">
     <w:nsid w:val="5E467816"/>
     <w:multiLevelType w:val="hybridMultilevel"/>
     <w:tmpl w:val="AEA0B386"/>
@@ -23827,7 +26913,7 @@
       </w:pPr>
     </w:lvl>
   </w:abstractNum>
-  <w:abstractNum w:abstractNumId="39">
+  <w:abstractNum w:abstractNumId="43">
     <w:nsid w:val="5E801ED2"/>
     <w:multiLevelType w:val="hybridMultilevel"/>
     <w:tmpl w:val="4270361C"/>
@@ -23940,7 +27026,7 @@
       </w:rPr>
     </w:lvl>
   </w:abstractNum>
-  <w:abstractNum w:abstractNumId="40">
+  <w:abstractNum w:abstractNumId="44">
     <w:nsid w:val="5EB76F82"/>
     <w:multiLevelType w:val="hybridMultilevel"/>
     <w:tmpl w:val="4E32289C"/>
@@ -24053,7 +27139,99 @@
       </w:rPr>
     </w:lvl>
   </w:abstractNum>
-  <w:abstractNum w:abstractNumId="41">
+  <w:abstractNum w:abstractNumId="45">
+    <w:nsid w:val="698322B7"/>
+    <w:multiLevelType w:val="hybridMultilevel"/>
+    <w:tmpl w:val="FCA25E82"/>
+    <w:lvl w:ilvl="0" w:tplc="2A125576">
+      <w:start w:val="1"/>
+      <w:numFmt w:val="decimal"/>
+      <w:lvlText w:val="%1."/>
+      <w:lvlJc w:val="left"/>
+      <w:pPr>
+        <w:ind w:left="1080" w:hanging="360"/>
+      </w:pPr>
+      <w:rPr>
+        <w:rFonts w:hint="default"/>
+      </w:rPr>
+    </w:lvl>
+    <w:lvl w:ilvl="1" w:tplc="04090001">
+      <w:start w:val="1"/>
+      <w:numFmt w:val="bullet"/>
+      <w:lvlText w:val=""/>
+      <w:lvlJc w:val="left"/>
+      <w:pPr>
+        <w:ind w:left="1800" w:hanging="360"/>
+      </w:pPr>
+      <w:rPr>
+        <w:rFonts w:ascii="Symbol" w:hAnsi="Symbol" w:hint="default"/>
+      </w:rPr>
+    </w:lvl>
+    <w:lvl w:ilvl="2" w:tplc="0409001B" w:tentative="1">
+      <w:start w:val="1"/>
+      <w:numFmt w:val="lowerRoman"/>
+      <w:lvlText w:val="%3."/>
+      <w:lvlJc w:val="right"/>
+      <w:pPr>
+        <w:ind w:left="2520" w:hanging="180"/>
+      </w:pPr>
+    </w:lvl>
+    <w:lvl w:ilvl="3" w:tplc="0409000F" w:tentative="1">
+      <w:start w:val="1"/>
+      <w:numFmt w:val="decimal"/>
+      <w:lvlText w:val="%4."/>
+      <w:lvlJc w:val="left"/>
+      <w:pPr>
+        <w:ind w:left="3240" w:hanging="360"/>
+      </w:pPr>
+    </w:lvl>
+    <w:lvl w:ilvl="4" w:tplc="04090019" w:tentative="1">
+      <w:start w:val="1"/>
+      <w:numFmt w:val="lowerLetter"/>
+      <w:lvlText w:val="%5."/>
+      <w:lvlJc w:val="left"/>
+      <w:pPr>
+        <w:ind w:left="3960" w:hanging="360"/>
+      </w:pPr>
+    </w:lvl>
+    <w:lvl w:ilvl="5" w:tplc="0409001B" w:tentative="1">
+      <w:start w:val="1"/>
+      <w:numFmt w:val="lowerRoman"/>
+      <w:lvlText w:val="%6."/>
+      <w:lvlJc w:val="right"/>
+      <w:pPr>
+        <w:ind w:left="4680" w:hanging="180"/>
+      </w:pPr>
+    </w:lvl>
+    <w:lvl w:ilvl="6" w:tplc="0409000F" w:tentative="1">
+      <w:start w:val="1"/>
+      <w:numFmt w:val="decimal"/>
+      <w:lvlText w:val="%7."/>
+      <w:lvlJc w:val="left"/>
+      <w:pPr>
+        <w:ind w:left="5400" w:hanging="360"/>
+      </w:pPr>
+    </w:lvl>
+    <w:lvl w:ilvl="7" w:tplc="04090019" w:tentative="1">
+      <w:start w:val="1"/>
+      <w:numFmt w:val="lowerLetter"/>
+      <w:lvlText w:val="%8."/>
+      <w:lvlJc w:val="left"/>
+      <w:pPr>
+        <w:ind w:left="6120" w:hanging="360"/>
+      </w:pPr>
+    </w:lvl>
+    <w:lvl w:ilvl="8" w:tplc="0409001B" w:tentative="1">
+      <w:start w:val="1"/>
+      <w:numFmt w:val="lowerRoman"/>
+      <w:lvlText w:val="%9."/>
+      <w:lvlJc w:val="right"/>
+      <w:pPr>
+        <w:ind w:left="6840" w:hanging="180"/>
+      </w:pPr>
+    </w:lvl>
+  </w:abstractNum>
+  <w:abstractNum w:abstractNumId="46">
     <w:nsid w:val="69A81F38"/>
     <w:multiLevelType w:val="hybridMultilevel"/>
     <w:tmpl w:val="E0FE0754"/>
@@ -24166,7 +27344,7 @@
       </w:rPr>
     </w:lvl>
   </w:abstractNum>
-  <w:abstractNum w:abstractNumId="42">
+  <w:abstractNum w:abstractNumId="47">
     <w:nsid w:val="6CF12180"/>
     <w:multiLevelType w:val="hybridMultilevel"/>
     <w:tmpl w:val="65E8D35C"/>
@@ -24255,7 +27433,7 @@
       </w:pPr>
     </w:lvl>
   </w:abstractNum>
-  <w:abstractNum w:abstractNumId="43">
+  <w:abstractNum w:abstractNumId="48">
     <w:nsid w:val="72FE4B7B"/>
     <w:multiLevelType w:val="hybridMultilevel"/>
     <w:tmpl w:val="F6525C1C"/>
@@ -24368,7 +27546,7 @@
       </w:rPr>
     </w:lvl>
   </w:abstractNum>
-  <w:abstractNum w:abstractNumId="44">
+  <w:abstractNum w:abstractNumId="49">
     <w:nsid w:val="758134F4"/>
     <w:multiLevelType w:val="hybridMultilevel"/>
     <w:tmpl w:val="5EBE38F6"/>
@@ -24481,7 +27659,7 @@
       </w:rPr>
     </w:lvl>
   </w:abstractNum>
-  <w:abstractNum w:abstractNumId="45">
+  <w:abstractNum w:abstractNumId="50">
     <w:nsid w:val="787F005B"/>
     <w:multiLevelType w:val="hybridMultilevel"/>
     <w:tmpl w:val="AE4C1F4E"/>
@@ -24594,7 +27772,7 @@
       </w:rPr>
     </w:lvl>
   </w:abstractNum>
-  <w:abstractNum w:abstractNumId="46">
+  <w:abstractNum w:abstractNumId="51">
     <w:nsid w:val="78EA0978"/>
     <w:multiLevelType w:val="hybridMultilevel"/>
     <w:tmpl w:val="023ADFCE"/>
@@ -24707,7 +27885,7 @@
       </w:rPr>
     </w:lvl>
   </w:abstractNum>
-  <w:abstractNum w:abstractNumId="47">
+  <w:abstractNum w:abstractNumId="52">
     <w:nsid w:val="7C3D11A5"/>
     <w:multiLevelType w:val="hybridMultilevel"/>
     <w:tmpl w:val="1A28E544"/>
@@ -24820,7 +27998,7 @@
       </w:rPr>
     </w:lvl>
   </w:abstractNum>
-  <w:abstractNum w:abstractNumId="48">
+  <w:abstractNum w:abstractNumId="53">
     <w:nsid w:val="7CF479D9"/>
     <w:multiLevelType w:val="hybridMultilevel"/>
     <w:tmpl w:val="43FA4502"/>
@@ -24933,7 +28111,7 @@
       </w:rPr>
     </w:lvl>
   </w:abstractNum>
-  <w:abstractNum w:abstractNumId="49">
+  <w:abstractNum w:abstractNumId="54">
     <w:nsid w:val="7F163625"/>
     <w:multiLevelType w:val="hybridMultilevel"/>
     <w:tmpl w:val="FA982CE4"/>
@@ -25047,154 +28225,169 @@
     </w:lvl>
   </w:abstractNum>
   <w:num w:numId="1">
-    <w:abstractNumId w:val="2"/>
+    <w:abstractNumId w:val="3"/>
   </w:num>
   <w:num w:numId="2">
+    <w:abstractNumId w:val="35"/>
+  </w:num>
+  <w:num w:numId="3">
+    <w:abstractNumId w:val="14"/>
+  </w:num>
+  <w:num w:numId="4">
+    <w:abstractNumId w:val="23"/>
+  </w:num>
+  <w:num w:numId="5">
+    <w:abstractNumId w:val="50"/>
+  </w:num>
+  <w:num w:numId="6">
+    <w:abstractNumId w:val="39"/>
+  </w:num>
+  <w:num w:numId="7">
+    <w:abstractNumId w:val="54"/>
+  </w:num>
+  <w:num w:numId="8">
+    <w:abstractNumId w:val="49"/>
+  </w:num>
+  <w:num w:numId="9">
+    <w:abstractNumId w:val="17"/>
+  </w:num>
+  <w:num w:numId="10">
+    <w:abstractNumId w:val="8"/>
+  </w:num>
+  <w:num w:numId="11">
+    <w:abstractNumId w:val="46"/>
+  </w:num>
+  <w:num w:numId="12">
+    <w:abstractNumId w:val="13"/>
+  </w:num>
+  <w:num w:numId="13">
+    <w:abstractNumId w:val="32"/>
+  </w:num>
+  <w:num w:numId="14">
+    <w:abstractNumId w:val="7"/>
+  </w:num>
+  <w:num w:numId="15">
+    <w:abstractNumId w:val="53"/>
+  </w:num>
+  <w:num w:numId="16">
+    <w:abstractNumId w:val="26"/>
+  </w:num>
+  <w:num w:numId="17">
+    <w:abstractNumId w:val="44"/>
+  </w:num>
+  <w:num w:numId="18">
+    <w:abstractNumId w:val="10"/>
+  </w:num>
+  <w:num w:numId="19">
+    <w:abstractNumId w:val="24"/>
+  </w:num>
+  <w:num w:numId="20">
+    <w:abstractNumId w:val="9"/>
+  </w:num>
+  <w:num w:numId="21">
+    <w:abstractNumId w:val="47"/>
+  </w:num>
+  <w:num w:numId="22">
+    <w:abstractNumId w:val="30"/>
+  </w:num>
+  <w:num w:numId="23">
+    <w:abstractNumId w:val="20"/>
+  </w:num>
+  <w:num w:numId="24">
+    <w:abstractNumId w:val="41"/>
+  </w:num>
+  <w:num w:numId="25">
+    <w:abstractNumId w:val="11"/>
+  </w:num>
+  <w:num w:numId="26">
+    <w:abstractNumId w:val="37"/>
+  </w:num>
+  <w:num w:numId="27">
+    <w:abstractNumId w:val="27"/>
+  </w:num>
+  <w:num w:numId="28">
+    <w:abstractNumId w:val="33"/>
+  </w:num>
+  <w:num w:numId="29">
+    <w:abstractNumId w:val="40"/>
+  </w:num>
+  <w:num w:numId="30">
+    <w:abstractNumId w:val="5"/>
+  </w:num>
+  <w:num w:numId="31">
+    <w:abstractNumId w:val="18"/>
+  </w:num>
+  <w:num w:numId="32">
+    <w:abstractNumId w:val="42"/>
+  </w:num>
+  <w:num w:numId="33">
+    <w:abstractNumId w:val="43"/>
+  </w:num>
+  <w:num w:numId="34">
+    <w:abstractNumId w:val="15"/>
+  </w:num>
+  <w:num w:numId="35">
+    <w:abstractNumId w:val="36"/>
+  </w:num>
+  <w:num w:numId="36">
+    <w:abstractNumId w:val="28"/>
+  </w:num>
+  <w:num w:numId="37">
+    <w:abstractNumId w:val="12"/>
+  </w:num>
+  <w:num w:numId="38">
+    <w:abstractNumId w:val="22"/>
+  </w:num>
+  <w:num w:numId="39">
     <w:abstractNumId w:val="31"/>
   </w:num>
-  <w:num w:numId="3">
-    <w:abstractNumId w:val="12"/>
-  </w:num>
-  <w:num w:numId="4">
-    <w:abstractNumId w:val="20"/>
-  </w:num>
-  <w:num w:numId="5">
-    <w:abstractNumId w:val="45"/>
-  </w:num>
-  <w:num w:numId="6">
-    <w:abstractNumId w:val="35"/>
-  </w:num>
-  <w:num w:numId="7">
-    <w:abstractNumId w:val="49"/>
-  </w:num>
-  <w:num w:numId="8">
-    <w:abstractNumId w:val="44"/>
-  </w:num>
-  <w:num w:numId="9">
-    <w:abstractNumId w:val="14"/>
-  </w:num>
-  <w:num w:numId="10">
-    <w:abstractNumId w:val="6"/>
-  </w:num>
-  <w:num w:numId="11">
-    <w:abstractNumId w:val="41"/>
-  </w:num>
-  <w:num w:numId="12">
-    <w:abstractNumId w:val="11"/>
-  </w:num>
-  <w:num w:numId="13">
-    <w:abstractNumId w:val="28"/>
-  </w:num>
-  <w:num w:numId="14">
-    <w:abstractNumId w:val="5"/>
-  </w:num>
-  <w:num w:numId="15">
+  <w:num w:numId="40">
     <w:abstractNumId w:val="48"/>
-  </w:num>
-  <w:num w:numId="16">
-    <w:abstractNumId w:val="22"/>
-  </w:num>
-  <w:num w:numId="17">
-    <w:abstractNumId w:val="40"/>
-  </w:num>
-  <w:num w:numId="18">
-    <w:abstractNumId w:val="8"/>
-  </w:num>
-  <w:num w:numId="19">
-    <w:abstractNumId w:val="21"/>
-  </w:num>
-  <w:num w:numId="20">
-    <w:abstractNumId w:val="7"/>
-  </w:num>
-  <w:num w:numId="21">
-    <w:abstractNumId w:val="42"/>
-  </w:num>
-  <w:num w:numId="22">
-    <w:abstractNumId w:val="26"/>
-  </w:num>
-  <w:num w:numId="23">
-    <w:abstractNumId w:val="17"/>
-  </w:num>
-  <w:num w:numId="24">
-    <w:abstractNumId w:val="37"/>
-  </w:num>
-  <w:num w:numId="25">
-    <w:abstractNumId w:val="9"/>
-  </w:num>
-  <w:num w:numId="26">
-    <w:abstractNumId w:val="33"/>
-  </w:num>
-  <w:num w:numId="27">
-    <w:abstractNumId w:val="23"/>
-  </w:num>
-  <w:num w:numId="28">
-    <w:abstractNumId w:val="29"/>
-  </w:num>
-  <w:num w:numId="29">
-    <w:abstractNumId w:val="36"/>
-  </w:num>
-  <w:num w:numId="30">
-    <w:abstractNumId w:val="4"/>
-  </w:num>
-  <w:num w:numId="31">
-    <w:abstractNumId w:val="15"/>
-  </w:num>
-  <w:num w:numId="32">
-    <w:abstractNumId w:val="38"/>
-  </w:num>
-  <w:num w:numId="33">
-    <w:abstractNumId w:val="39"/>
-  </w:num>
-  <w:num w:numId="34">
-    <w:abstractNumId w:val="13"/>
-  </w:num>
-  <w:num w:numId="35">
-    <w:abstractNumId w:val="32"/>
-  </w:num>
-  <w:num w:numId="36">
-    <w:abstractNumId w:val="24"/>
-  </w:num>
-  <w:num w:numId="37">
-    <w:abstractNumId w:val="10"/>
-  </w:num>
-  <w:num w:numId="38">
-    <w:abstractNumId w:val="19"/>
-  </w:num>
-  <w:num w:numId="39">
-    <w:abstractNumId w:val="27"/>
-  </w:num>
-  <w:num w:numId="40">
-    <w:abstractNumId w:val="43"/>
   </w:num>
   <w:num w:numId="41">
     <w:abstractNumId w:val="0"/>
   </w:num>
   <w:num w:numId="42">
-    <w:abstractNumId w:val="3"/>
+    <w:abstractNumId w:val="4"/>
   </w:num>
   <w:num w:numId="43">
-    <w:abstractNumId w:val="46"/>
+    <w:abstractNumId w:val="51"/>
   </w:num>
   <w:num w:numId="44">
+    <w:abstractNumId w:val="38"/>
+  </w:num>
+  <w:num w:numId="45">
+    <w:abstractNumId w:val="52"/>
+  </w:num>
+  <w:num w:numId="46">
+    <w:abstractNumId w:val="19"/>
+  </w:num>
+  <w:num w:numId="47">
+    <w:abstractNumId w:val="21"/>
+  </w:num>
+  <w:num w:numId="48">
     <w:abstractNumId w:val="34"/>
   </w:num>
-  <w:num w:numId="45">
-    <w:abstractNumId w:val="47"/>
+  <w:num w:numId="49">
+    <w:abstractNumId w:val="29"/>
   </w:num>
-  <w:num w:numId="46">
-    <w:abstractNumId w:val="16"/>
+  <w:num w:numId="50">
+    <w:abstractNumId w:val="2"/>
   </w:num>
-  <w:num w:numId="47">
-    <w:abstractNumId w:val="18"/>
-  </w:num>
-  <w:num w:numId="48">
-    <w:abstractNumId w:val="30"/>
-  </w:num>
-  <w:num w:numId="49">
+  <w:num w:numId="51">
     <w:abstractNumId w:val="25"/>
   </w:num>
-  <w:num w:numId="50">
+  <w:num w:numId="52">
+    <w:abstractNumId w:val="45"/>
+  </w:num>
+  <w:num w:numId="53">
     <w:abstractNumId w:val="1"/>
+  </w:num>
+  <w:num w:numId="54">
+    <w:abstractNumId w:val="6"/>
+  </w:num>
+  <w:num w:numId="55">
+    <w:abstractNumId w:val="16"/>
   </w:num>
   <w:numIdMacAtCleanup w:val="49"/>
 </w:numbering>
@@ -26586,7 +29779,7 @@
 </file>
 
 <file path=customXml/itemProps1.xml><?xml version="1.0" encoding="utf-8"?>
-<ds:datastoreItem xmlns:ds="http://schemas.openxmlformats.org/officeDocument/2006/customXml" ds:itemID="{262533A6-8759-4BE9-AF3C-1DD54D8B78D5}">
+<ds:datastoreItem xmlns:ds="http://schemas.openxmlformats.org/officeDocument/2006/customXml" ds:itemID="{9E3BED7D-4922-4514-88DD-9E801712E016}">
   <ds:schemaRefs>
     <ds:schemaRef ds:uri="http://schemas.openxmlformats.org/officeDocument/2006/bibliography"/>
   </ds:schemaRefs>

</xml_diff>